<commit_message>
js update, doc update
1. 移除不需要的jsapi
2. API 回傳修改
</commit_message>
<xml_diff>
--- a/BoardGameEvaluation/Doc/API 文件.docx
+++ b/BoardGameEvaluation/Doc/API 文件.docx
@@ -41,7 +41,15 @@
     </w:p>
     <w:p>
       <w:r>
-        <w:t>http://59.124.106.119/Server/moddile.php?type=%s&amp;target=%s(&amp;</w:t>
+        <w:t>http://59.124.106.119/Server/moddile.php?type=%s&amp;target=%</w:t>
+      </w:r>
+      <w:proofErr w:type="gramStart"/>
+      <w:r>
+        <w:t>s(</w:t>
+      </w:r>
+      <w:proofErr w:type="gramEnd"/>
+      <w:r>
+        <w:t>&amp;</w:t>
       </w:r>
       <w:r>
         <w:t>其他參數</w:t>
@@ -637,8 +645,19 @@
                                         <w:sz w:val="16"/>
                                         <w:szCs w:val="20"/>
                                       </w:rPr>
-                                      <w:t>取得玩家手牌</w:t>
+                                      <w:t>取得</w:t>
                                     </w:r>
+                                    <w:proofErr w:type="gramStart"/>
+                                    <w:r>
+                                      <w:rPr>
+                                        <w:rStyle w:val="a3"/>
+                                        <w:rFonts w:ascii="微軟正黑體" w:eastAsia="微軟正黑體" w:hAnsi="微軟正黑體"/>
+                                        <w:sz w:val="16"/>
+                                        <w:szCs w:val="20"/>
+                                      </w:rPr>
+                                      <w:t>玩家手牌</w:t>
+                                    </w:r>
+                                    <w:proofErr w:type="gramEnd"/>
                                   </w:hyperlink>
                                 </w:p>
                               </w:tc>
@@ -657,7 +676,79 @@
                                       <w:sz w:val="16"/>
                                       <w:szCs w:val="20"/>
                                     </w:rPr>
-                                    <w:t>/Server/moddile.php?type=read&amp;target=cardstack&amp;roomid=%s&amp;guid=%s</w:t>
+                                    <w:t>/Server/</w:t>
+                                  </w:r>
+                                  <w:proofErr w:type="spellStart"/>
+                                  <w:r>
+                                    <w:rPr>
+                                      <w:rFonts w:ascii="微軟正黑體" w:eastAsia="微軟正黑體" w:hAnsi="微軟正黑體"/>
+                                      <w:sz w:val="16"/>
+                                      <w:szCs w:val="20"/>
+                                    </w:rPr>
+                                    <w:t>moddile.php?type</w:t>
+                                  </w:r>
+                                  <w:proofErr w:type="spellEnd"/>
+                                  <w:r>
+                                    <w:rPr>
+                                      <w:rFonts w:ascii="微軟正黑體" w:eastAsia="微軟正黑體" w:hAnsi="微軟正黑體"/>
+                                      <w:sz w:val="16"/>
+                                      <w:szCs w:val="20"/>
+                                    </w:rPr>
+                                    <w:t>=</w:t>
+                                  </w:r>
+                                  <w:proofErr w:type="spellStart"/>
+                                  <w:r>
+                                    <w:rPr>
+                                      <w:rFonts w:ascii="微軟正黑體" w:eastAsia="微軟正黑體" w:hAnsi="微軟正黑體"/>
+                                      <w:sz w:val="16"/>
+                                      <w:szCs w:val="20"/>
+                                    </w:rPr>
+                                    <w:t>read&amp;target</w:t>
+                                  </w:r>
+                                  <w:proofErr w:type="spellEnd"/>
+                                  <w:r>
+                                    <w:rPr>
+                                      <w:rFonts w:ascii="微軟正黑體" w:eastAsia="微軟正黑體" w:hAnsi="微軟正黑體"/>
+                                      <w:sz w:val="16"/>
+                                      <w:szCs w:val="20"/>
+                                    </w:rPr>
+                                    <w:t>=</w:t>
+                                  </w:r>
+                                  <w:proofErr w:type="spellStart"/>
+                                  <w:r>
+                                    <w:rPr>
+                                      <w:rFonts w:ascii="微軟正黑體" w:eastAsia="微軟正黑體" w:hAnsi="微軟正黑體"/>
+                                      <w:sz w:val="16"/>
+                                      <w:szCs w:val="20"/>
+                                    </w:rPr>
+                                    <w:t>cardstack&amp;roomid</w:t>
+                                  </w:r>
+                                  <w:proofErr w:type="spellEnd"/>
+                                  <w:r>
+                                    <w:rPr>
+                                      <w:rFonts w:ascii="微軟正黑體" w:eastAsia="微軟正黑體" w:hAnsi="微軟正黑體"/>
+                                      <w:sz w:val="16"/>
+                                      <w:szCs w:val="20"/>
+                                    </w:rPr>
+                                    <w:t>=%</w:t>
+                                  </w:r>
+                                  <w:proofErr w:type="spellStart"/>
+                                  <w:r>
+                                    <w:rPr>
+                                      <w:rFonts w:ascii="微軟正黑體" w:eastAsia="微軟正黑體" w:hAnsi="微軟正黑體"/>
+                                      <w:sz w:val="16"/>
+                                      <w:szCs w:val="20"/>
+                                    </w:rPr>
+                                    <w:t>s&amp;guid</w:t>
+                                  </w:r>
+                                  <w:proofErr w:type="spellEnd"/>
+                                  <w:r>
+                                    <w:rPr>
+                                      <w:rFonts w:ascii="微軟正黑體" w:eastAsia="微軟正黑體" w:hAnsi="微軟正黑體"/>
+                                      <w:sz w:val="16"/>
+                                      <w:szCs w:val="20"/>
+                                    </w:rPr>
+                                    <w:t>=%s</w:t>
                                   </w:r>
                                 </w:p>
                               </w:tc>
@@ -680,8 +771,19 @@
                                         <w:sz w:val="16"/>
                                         <w:szCs w:val="20"/>
                                       </w:rPr>
-                                      <w:t>檢查玩家是否可以選牌</w:t>
+                                      <w:t>檢查玩家是否</w:t>
                                     </w:r>
+                                    <w:proofErr w:type="gramStart"/>
+                                    <w:r>
+                                      <w:rPr>
+                                        <w:rStyle w:val="a3"/>
+                                        <w:rFonts w:ascii="微軟正黑體" w:eastAsia="微軟正黑體" w:hAnsi="微軟正黑體"/>
+                                        <w:sz w:val="16"/>
+                                        <w:szCs w:val="20"/>
+                                      </w:rPr>
+                                      <w:t>可以選牌</w:t>
+                                    </w:r>
+                                    <w:proofErr w:type="gramEnd"/>
                                   </w:hyperlink>
                                 </w:p>
                               </w:tc>
@@ -716,6 +818,7 @@
                                 </w:tcPr>
                                 <w:p>
                                   <w:hyperlink w:anchor="玩家選牌">
+                                    <w:proofErr w:type="gramStart"/>
                                     <w:r>
                                       <w:rPr>
                                         <w:rStyle w:val="a3"/>
@@ -725,6 +828,7 @@
                                       </w:rPr>
                                       <w:t>玩家選牌</w:t>
                                     </w:r>
+                                    <w:proofErr w:type="gramEnd"/>
                                     <w:r>
                                       <w:rPr>
                                         <w:rStyle w:val="a3"/>
@@ -1449,8 +1553,19 @@
                                   <w:sz w:val="16"/>
                                   <w:szCs w:val="20"/>
                                 </w:rPr>
-                                <w:t>取得玩家手牌</w:t>
+                                <w:t>取得</w:t>
                               </w:r>
+                              <w:proofErr w:type="gramStart"/>
+                              <w:r>
+                                <w:rPr>
+                                  <w:rStyle w:val="a3"/>
+                                  <w:rFonts w:ascii="微軟正黑體" w:eastAsia="微軟正黑體" w:hAnsi="微軟正黑體"/>
+                                  <w:sz w:val="16"/>
+                                  <w:szCs w:val="20"/>
+                                </w:rPr>
+                                <w:t>玩家手牌</w:t>
+                              </w:r>
+                              <w:proofErr w:type="gramEnd"/>
                             </w:hyperlink>
                           </w:p>
                         </w:tc>
@@ -1469,7 +1584,79 @@
                                 <w:sz w:val="16"/>
                                 <w:szCs w:val="20"/>
                               </w:rPr>
-                              <w:t>/Server/moddile.php?type=read&amp;target=cardstack&amp;roomid=%s&amp;guid=%s</w:t>
+                              <w:t>/Server/</w:t>
+                            </w:r>
+                            <w:proofErr w:type="spellStart"/>
+                            <w:r>
+                              <w:rPr>
+                                <w:rFonts w:ascii="微軟正黑體" w:eastAsia="微軟正黑體" w:hAnsi="微軟正黑體"/>
+                                <w:sz w:val="16"/>
+                                <w:szCs w:val="20"/>
+                              </w:rPr>
+                              <w:t>moddile.php?type</w:t>
+                            </w:r>
+                            <w:proofErr w:type="spellEnd"/>
+                            <w:r>
+                              <w:rPr>
+                                <w:rFonts w:ascii="微軟正黑體" w:eastAsia="微軟正黑體" w:hAnsi="微軟正黑體"/>
+                                <w:sz w:val="16"/>
+                                <w:szCs w:val="20"/>
+                              </w:rPr>
+                              <w:t>=</w:t>
+                            </w:r>
+                            <w:proofErr w:type="spellStart"/>
+                            <w:r>
+                              <w:rPr>
+                                <w:rFonts w:ascii="微軟正黑體" w:eastAsia="微軟正黑體" w:hAnsi="微軟正黑體"/>
+                                <w:sz w:val="16"/>
+                                <w:szCs w:val="20"/>
+                              </w:rPr>
+                              <w:t>read&amp;target</w:t>
+                            </w:r>
+                            <w:proofErr w:type="spellEnd"/>
+                            <w:r>
+                              <w:rPr>
+                                <w:rFonts w:ascii="微軟正黑體" w:eastAsia="微軟正黑體" w:hAnsi="微軟正黑體"/>
+                                <w:sz w:val="16"/>
+                                <w:szCs w:val="20"/>
+                              </w:rPr>
+                              <w:t>=</w:t>
+                            </w:r>
+                            <w:proofErr w:type="spellStart"/>
+                            <w:r>
+                              <w:rPr>
+                                <w:rFonts w:ascii="微軟正黑體" w:eastAsia="微軟正黑體" w:hAnsi="微軟正黑體"/>
+                                <w:sz w:val="16"/>
+                                <w:szCs w:val="20"/>
+                              </w:rPr>
+                              <w:t>cardstack&amp;roomid</w:t>
+                            </w:r>
+                            <w:proofErr w:type="spellEnd"/>
+                            <w:r>
+                              <w:rPr>
+                                <w:rFonts w:ascii="微軟正黑體" w:eastAsia="微軟正黑體" w:hAnsi="微軟正黑體"/>
+                                <w:sz w:val="16"/>
+                                <w:szCs w:val="20"/>
+                              </w:rPr>
+                              <w:t>=%</w:t>
+                            </w:r>
+                            <w:proofErr w:type="spellStart"/>
+                            <w:r>
+                              <w:rPr>
+                                <w:rFonts w:ascii="微軟正黑體" w:eastAsia="微軟正黑體" w:hAnsi="微軟正黑體"/>
+                                <w:sz w:val="16"/>
+                                <w:szCs w:val="20"/>
+                              </w:rPr>
+                              <w:t>s&amp;guid</w:t>
+                            </w:r>
+                            <w:proofErr w:type="spellEnd"/>
+                            <w:r>
+                              <w:rPr>
+                                <w:rFonts w:ascii="微軟正黑體" w:eastAsia="微軟正黑體" w:hAnsi="微軟正黑體"/>
+                                <w:sz w:val="16"/>
+                                <w:szCs w:val="20"/>
+                              </w:rPr>
+                              <w:t>=%s</w:t>
                             </w:r>
                           </w:p>
                         </w:tc>
@@ -1492,8 +1679,19 @@
                                   <w:sz w:val="16"/>
                                   <w:szCs w:val="20"/>
                                 </w:rPr>
-                                <w:t>檢查玩家是否可以選牌</w:t>
+                                <w:t>檢查玩家是否</w:t>
                               </w:r>
+                              <w:proofErr w:type="gramStart"/>
+                              <w:r>
+                                <w:rPr>
+                                  <w:rStyle w:val="a3"/>
+                                  <w:rFonts w:ascii="微軟正黑體" w:eastAsia="微軟正黑體" w:hAnsi="微軟正黑體"/>
+                                  <w:sz w:val="16"/>
+                                  <w:szCs w:val="20"/>
+                                </w:rPr>
+                                <w:t>可以選牌</w:t>
+                              </w:r>
+                              <w:proofErr w:type="gramEnd"/>
                             </w:hyperlink>
                           </w:p>
                         </w:tc>
@@ -1528,6 +1726,7 @@
                           </w:tcPr>
                           <w:p>
                             <w:hyperlink w:anchor="玩家選牌">
+                              <w:proofErr w:type="gramStart"/>
                               <w:r>
                                 <w:rPr>
                                   <w:rStyle w:val="a3"/>
@@ -1537,6 +1736,7 @@
                                 </w:rPr>
                                 <w:t>玩家選牌</w:t>
                               </w:r>
+                              <w:proofErr w:type="gramEnd"/>
                               <w:r>
                                 <w:rPr>
                                   <w:rStyle w:val="a3"/>
@@ -1765,9 +1965,11 @@
       <w:r>
         <w:t>參數：</w:t>
       </w:r>
+      <w:proofErr w:type="gramStart"/>
       <w:r>
         <w:t>none</w:t>
       </w:r>
+      <w:proofErr w:type="gramEnd"/>
     </w:p>
     <w:p>
       <w:r>
@@ -1775,6 +1977,7 @@
       </w:r>
     </w:p>
     <w:p>
+      <w:proofErr w:type="gramStart"/>
       <w:r>
         <w:rPr>
           <w:rStyle w:val="sarrayv"/>
@@ -1783,6 +1986,7 @@
         </w:rPr>
         <w:t>callback(</w:t>
       </w:r>
+      <w:proofErr w:type="gramEnd"/>
       <w:r>
         <w:rPr>
           <w:rStyle w:val="sbrace"/>
@@ -1872,9 +2076,11 @@
       <w:r>
         <w:t>參數：</w:t>
       </w:r>
+      <w:proofErr w:type="gramStart"/>
       <w:r>
         <w:t>none</w:t>
       </w:r>
+      <w:proofErr w:type="gramEnd"/>
     </w:p>
     <w:p>
       <w:r>
@@ -1903,9 +2109,11 @@
             </w:tcMar>
           </w:tcPr>
           <w:p>
+            <w:proofErr w:type="spellStart"/>
             <w:r>
               <w:t>Roomid</w:t>
             </w:r>
+            <w:proofErr w:type="spellEnd"/>
           </w:p>
         </w:tc>
         <w:tc>
@@ -1934,9 +2142,11 @@
             </w:tcMar>
           </w:tcPr>
           <w:p>
+            <w:proofErr w:type="spellStart"/>
             <w:r>
               <w:t>Int</w:t>
             </w:r>
+            <w:proofErr w:type="spellEnd"/>
           </w:p>
         </w:tc>
         <w:tc>
@@ -1964,9 +2174,11 @@
             </w:tcMar>
           </w:tcPr>
           <w:p>
+            <w:proofErr w:type="spellStart"/>
             <w:r>
               <w:t>isAvailable</w:t>
             </w:r>
+            <w:proofErr w:type="spellEnd"/>
           </w:p>
         </w:tc>
         <w:tc>
@@ -1992,9 +2204,11 @@
             </w:tcMar>
           </w:tcPr>
           <w:p>
+            <w:proofErr w:type="spellStart"/>
             <w:r>
               <w:t>Int</w:t>
             </w:r>
+            <w:proofErr w:type="spellEnd"/>
           </w:p>
         </w:tc>
         <w:tc>
@@ -2015,9 +2229,11 @@
             <w:r>
               <w:t xml:space="preserve"> 0:</w:t>
             </w:r>
+            <w:proofErr w:type="gramStart"/>
             <w:r>
               <w:t>滿人</w:t>
             </w:r>
+            <w:proofErr w:type="gramEnd"/>
           </w:p>
         </w:tc>
       </w:tr>
@@ -3203,21 +3419,49 @@
         <w:lastRenderedPageBreak/>
         <w:t>說明：</w:t>
       </w:r>
-      <w:hyperlink>
-        <w:r>
-          <w:rPr>
-            <w:rStyle w:val="a3"/>
-          </w:rPr>
-          <w:t>玩家加入特定桌號</w:t>
-        </w:r>
-      </w:hyperlink>
+      <w:r>
+        <w:fldChar w:fldCharType="begin"/>
+      </w:r>
+      <w:r>
+        <w:instrText xml:space="preserve"> HYPERLINK \h </w:instrText>
+      </w:r>
+      <w:r>
+        <w:fldChar w:fldCharType="separate"/>
+      </w:r>
+      <w:r>
+        <w:rPr>
+          <w:rStyle w:val="a3"/>
+        </w:rPr>
+        <w:t>玩家加入特定桌號</w:t>
+      </w:r>
+      <w:r>
+        <w:rPr>
+          <w:rStyle w:val="a3"/>
+        </w:rPr>
+        <w:fldChar w:fldCharType="end"/>
+      </w:r>
     </w:p>
     <w:p>
       <w:r>
         <w:t>參數：</w:t>
       </w:r>
-      <w:r>
-        <w:t>roomid, guid, act, role</w:t>
+      <w:proofErr w:type="spellStart"/>
+      <w:proofErr w:type="gramStart"/>
+      <w:r>
+        <w:t>roomid</w:t>
+      </w:r>
+      <w:proofErr w:type="spellEnd"/>
+      <w:proofErr w:type="gramEnd"/>
+      <w:r>
+        <w:t xml:space="preserve">, </w:t>
+      </w:r>
+      <w:proofErr w:type="spellStart"/>
+      <w:r>
+        <w:t>guid</w:t>
+      </w:r>
+      <w:proofErr w:type="spellEnd"/>
+      <w:r>
+        <w:t>, act, role</w:t>
       </w:r>
     </w:p>
     <w:p>
@@ -3271,9 +3515,11 @@
             </w:tcMar>
           </w:tcPr>
           <w:p>
+            <w:proofErr w:type="spellStart"/>
             <w:r>
               <w:t>Int</w:t>
             </w:r>
+            <w:proofErr w:type="spellEnd"/>
           </w:p>
         </w:tc>
         <w:tc>
@@ -3300,6 +3546,7 @@
           <w:color w:val="555555"/>
         </w:rPr>
       </w:pPr>
+      <w:proofErr w:type="gramStart"/>
       <w:r>
         <w:rPr>
           <w:rStyle w:val="sarrayv"/>
@@ -3308,6 +3555,7 @@
         </w:rPr>
         <w:t>callback(</w:t>
       </w:r>
+      <w:proofErr w:type="gramEnd"/>
       <w:r>
         <w:rPr>
           <w:rStyle w:val="sbrace"/>
@@ -3390,21 +3638,55 @@
         <w:lastRenderedPageBreak/>
         <w:t>說明：</w:t>
       </w:r>
-      <w:hyperlink w:anchor="檢查所選擇的房間是否人數未滿">
-        <w:r>
-          <w:rPr>
-            <w:rStyle w:val="a3"/>
-          </w:rPr>
-          <w:t>玩家離開特定桌號</w:t>
-        </w:r>
-      </w:hyperlink>
+      <w:r>
+        <w:fldChar w:fldCharType="begin"/>
+      </w:r>
+      <w:r>
+        <w:instrText xml:space="preserve"> HYPERLINK \l "</w:instrText>
+      </w:r>
+      <w:r>
+        <w:instrText>檢查所選擇的房間是否人數未滿</w:instrText>
+      </w:r>
+      <w:r>
+        <w:instrText xml:space="preserve">" \h </w:instrText>
+      </w:r>
+      <w:r>
+        <w:fldChar w:fldCharType="separate"/>
+      </w:r>
+      <w:r>
+        <w:rPr>
+          <w:rStyle w:val="a3"/>
+        </w:rPr>
+        <w:t>玩家離開特定桌號</w:t>
+      </w:r>
+      <w:r>
+        <w:rPr>
+          <w:rStyle w:val="a3"/>
+        </w:rPr>
+        <w:fldChar w:fldCharType="end"/>
+      </w:r>
     </w:p>
     <w:p>
       <w:r>
         <w:t>參數：</w:t>
       </w:r>
-      <w:r>
-        <w:t>roomid, guid, act</w:t>
+      <w:proofErr w:type="spellStart"/>
+      <w:proofErr w:type="gramStart"/>
+      <w:r>
+        <w:t>roomid</w:t>
+      </w:r>
+      <w:proofErr w:type="spellEnd"/>
+      <w:proofErr w:type="gramEnd"/>
+      <w:r>
+        <w:t xml:space="preserve">, </w:t>
+      </w:r>
+      <w:proofErr w:type="spellStart"/>
+      <w:r>
+        <w:t>guid</w:t>
+      </w:r>
+      <w:proofErr w:type="spellEnd"/>
+      <w:r>
+        <w:t>, act</w:t>
       </w:r>
     </w:p>
     <w:p>
@@ -3458,9 +3740,11 @@
             </w:tcMar>
           </w:tcPr>
           <w:p>
+            <w:proofErr w:type="spellStart"/>
             <w:r>
               <w:t>Int</w:t>
             </w:r>
+            <w:proofErr w:type="spellEnd"/>
           </w:p>
         </w:tc>
         <w:tc>
@@ -3487,6 +3771,7 @@
           <w:color w:val="555555"/>
         </w:rPr>
       </w:pPr>
+      <w:proofErr w:type="gramStart"/>
       <w:r>
         <w:rPr>
           <w:rStyle w:val="sarrayv"/>
@@ -3495,6 +3780,7 @@
         </w:rPr>
         <w:t>callback(</w:t>
       </w:r>
+      <w:proofErr w:type="gramEnd"/>
       <w:r>
         <w:rPr>
           <w:rStyle w:val="sbrace"/>
@@ -3590,8 +3876,18 @@
         <w:rPr>
           <w:rFonts w:hint="eastAsia"/>
         </w:rPr>
-        <w:t xml:space="preserve"> roomid</w:t>
-      </w:r>
+        <w:t xml:space="preserve"> </w:t>
+      </w:r>
+      <w:proofErr w:type="spellStart"/>
+      <w:proofErr w:type="gramStart"/>
+      <w:r>
+        <w:rPr>
+          <w:rFonts w:hint="eastAsia"/>
+        </w:rPr>
+        <w:t>roomid</w:t>
+      </w:r>
+      <w:proofErr w:type="spellEnd"/>
+      <w:proofErr w:type="gramEnd"/>
     </w:p>
     <w:p>
       <w:r>
@@ -3690,12 +3986,14 @@
             </w:tcMar>
           </w:tcPr>
           <w:p>
+            <w:proofErr w:type="spellStart"/>
             <w:r>
               <w:rPr>
                 <w:rFonts w:hint="eastAsia"/>
               </w:rPr>
               <w:t>isself</w:t>
             </w:r>
+            <w:proofErr w:type="spellEnd"/>
           </w:p>
         </w:tc>
         <w:tc>
@@ -3721,6 +4019,7 @@
             </w:tcMar>
           </w:tcPr>
           <w:p>
+            <w:proofErr w:type="spellStart"/>
             <w:r>
               <w:t>I</w:t>
             </w:r>
@@ -3730,6 +4029,7 @@
               </w:rPr>
               <w:t>nt</w:t>
             </w:r>
+            <w:proofErr w:type="spellEnd"/>
           </w:p>
         </w:tc>
         <w:tc>
@@ -3778,12 +4078,14 @@
             </w:tcMar>
           </w:tcPr>
           <w:p>
+            <w:proofErr w:type="spellStart"/>
             <w:r>
               <w:rPr>
                 <w:rFonts w:hint="eastAsia"/>
               </w:rPr>
               <w:t>isempty</w:t>
             </w:r>
+            <w:proofErr w:type="spellEnd"/>
           </w:p>
         </w:tc>
         <w:tc>
@@ -3809,12 +4111,14 @@
             </w:tcMar>
           </w:tcPr>
           <w:p>
+            <w:proofErr w:type="spellStart"/>
             <w:r>
               <w:rPr>
                 <w:rFonts w:hint="eastAsia"/>
               </w:rPr>
               <w:t>Int</w:t>
             </w:r>
+            <w:proofErr w:type="spellEnd"/>
           </w:p>
         </w:tc>
         <w:tc>
@@ -3930,7 +4234,18 @@
           <w:bCs/>
           <w:color w:val="333333"/>
         </w:rPr>
-        <w:t>"order"</w:t>
+        <w:t>"</w:t>
+      </w:r>
+      <w:proofErr w:type="spellStart"/>
+      <w:r>
+        <w:rPr>
+          <w:rStyle w:val="sobjectk"/>
+          <w:rFonts w:ascii="Consolas" w:hAnsi="Consolas" w:cs="Consolas"/>
+          <w:b/>
+          <w:bCs/>
+          <w:color w:val="333333"/>
+        </w:rPr>
+        <w:t>order"</w:t>
       </w:r>
       <w:r>
         <w:rPr>
@@ -3946,7 +4261,16 @@
           <w:rFonts w:ascii="Consolas" w:hAnsi="Consolas" w:cs="Consolas"/>
           <w:color w:val="555555"/>
         </w:rPr>
-        <w:t>"A"</w:t>
+        <w:t>"A</w:t>
+      </w:r>
+      <w:proofErr w:type="spellEnd"/>
+      <w:r>
+        <w:rPr>
+          <w:rStyle w:val="sobjectv"/>
+          <w:rFonts w:ascii="Consolas" w:hAnsi="Consolas" w:cs="Consolas"/>
+          <w:color w:val="555555"/>
+        </w:rPr>
+        <w:t>"</w:t>
       </w:r>
       <w:r>
         <w:rPr>
@@ -4115,7 +4439,18 @@
           <w:bCs/>
           <w:color w:val="333333"/>
         </w:rPr>
-        <w:t>"order"</w:t>
+        <w:t>"</w:t>
+      </w:r>
+      <w:proofErr w:type="spellStart"/>
+      <w:r>
+        <w:rPr>
+          <w:rStyle w:val="sobjectk"/>
+          <w:rFonts w:ascii="Consolas" w:hAnsi="Consolas" w:cs="Consolas"/>
+          <w:b/>
+          <w:bCs/>
+          <w:color w:val="333333"/>
+        </w:rPr>
+        <w:t>order"</w:t>
       </w:r>
       <w:r>
         <w:rPr>
@@ -4131,7 +4466,16 @@
           <w:rFonts w:ascii="Consolas" w:hAnsi="Consolas" w:cs="Consolas"/>
           <w:color w:val="555555"/>
         </w:rPr>
-        <w:t>"B"</w:t>
+        <w:t>"B</w:t>
+      </w:r>
+      <w:proofErr w:type="spellEnd"/>
+      <w:r>
+        <w:rPr>
+          <w:rStyle w:val="sobjectv"/>
+          <w:rFonts w:ascii="Consolas" w:hAnsi="Consolas" w:cs="Consolas"/>
+          <w:color w:val="555555"/>
+        </w:rPr>
+        <w:t>"</w:t>
       </w:r>
       <w:r>
         <w:rPr>
@@ -4281,7 +4625,18 @@
           <w:bCs/>
           <w:color w:val="333333"/>
         </w:rPr>
-        <w:t>"order"</w:t>
+        <w:t>"</w:t>
+      </w:r>
+      <w:proofErr w:type="spellStart"/>
+      <w:r>
+        <w:rPr>
+          <w:rStyle w:val="sobjectk"/>
+          <w:rFonts w:ascii="Consolas" w:hAnsi="Consolas" w:cs="Consolas"/>
+          <w:b/>
+          <w:bCs/>
+          <w:color w:val="333333"/>
+        </w:rPr>
+        <w:t>order"</w:t>
       </w:r>
       <w:r>
         <w:rPr>
@@ -4297,7 +4652,16 @@
           <w:rFonts w:ascii="Consolas" w:hAnsi="Consolas" w:cs="Consolas"/>
           <w:color w:val="555555"/>
         </w:rPr>
-        <w:t>"C"</w:t>
+        <w:t>"C</w:t>
+      </w:r>
+      <w:proofErr w:type="spellEnd"/>
+      <w:r>
+        <w:rPr>
+          <w:rStyle w:val="sobjectv"/>
+          <w:rFonts w:ascii="Consolas" w:hAnsi="Consolas" w:cs="Consolas"/>
+          <w:color w:val="555555"/>
+        </w:rPr>
+        <w:t>"</w:t>
       </w:r>
       <w:r>
         <w:rPr>
@@ -4447,7 +4811,18 @@
           <w:bCs/>
           <w:color w:val="333333"/>
         </w:rPr>
-        <w:t>"order"</w:t>
+        <w:t>"</w:t>
+      </w:r>
+      <w:proofErr w:type="spellStart"/>
+      <w:r>
+        <w:rPr>
+          <w:rStyle w:val="sobjectk"/>
+          <w:rFonts w:ascii="Consolas" w:hAnsi="Consolas" w:cs="Consolas"/>
+          <w:b/>
+          <w:bCs/>
+          <w:color w:val="333333"/>
+        </w:rPr>
+        <w:t>order"</w:t>
       </w:r>
       <w:r>
         <w:rPr>
@@ -4463,7 +4838,16 @@
           <w:rFonts w:ascii="Consolas" w:hAnsi="Consolas" w:cs="Consolas"/>
           <w:color w:val="555555"/>
         </w:rPr>
-        <w:t>"D"</w:t>
+        <w:t>"D</w:t>
+      </w:r>
+      <w:proofErr w:type="spellEnd"/>
+      <w:r>
+        <w:rPr>
+          <w:rStyle w:val="sobjectv"/>
+          <w:rFonts w:ascii="Consolas" w:hAnsi="Consolas" w:cs="Consolas"/>
+          <w:color w:val="555555"/>
+        </w:rPr>
+        <w:t>"</w:t>
       </w:r>
       <w:r>
         <w:rPr>
@@ -4613,7 +4997,18 @@
           <w:bCs/>
           <w:color w:val="333333"/>
         </w:rPr>
-        <w:t>"order"</w:t>
+        <w:t>"</w:t>
+      </w:r>
+      <w:proofErr w:type="spellStart"/>
+      <w:r>
+        <w:rPr>
+          <w:rStyle w:val="sobjectk"/>
+          <w:rFonts w:ascii="Consolas" w:hAnsi="Consolas" w:cs="Consolas"/>
+          <w:b/>
+          <w:bCs/>
+          <w:color w:val="333333"/>
+        </w:rPr>
+        <w:t>order"</w:t>
       </w:r>
       <w:r>
         <w:rPr>
@@ -4629,7 +5024,16 @@
           <w:rFonts w:ascii="Consolas" w:hAnsi="Consolas" w:cs="Consolas"/>
           <w:color w:val="555555"/>
         </w:rPr>
-        <w:t>"E"</w:t>
+        <w:t>"E</w:t>
+      </w:r>
+      <w:proofErr w:type="spellEnd"/>
+      <w:r>
+        <w:rPr>
+          <w:rStyle w:val="sobjectv"/>
+          <w:rFonts w:ascii="Consolas" w:hAnsi="Consolas" w:cs="Consolas"/>
+          <w:color w:val="555555"/>
+        </w:rPr>
+        <w:t>"</w:t>
       </w:r>
       <w:r>
         <w:rPr>
@@ -4779,7 +5183,18 @@
           <w:bCs/>
           <w:color w:val="333333"/>
         </w:rPr>
-        <w:t>"order"</w:t>
+        <w:t>"</w:t>
+      </w:r>
+      <w:proofErr w:type="spellStart"/>
+      <w:r>
+        <w:rPr>
+          <w:rStyle w:val="sobjectk"/>
+          <w:rFonts w:ascii="Consolas" w:hAnsi="Consolas" w:cs="Consolas"/>
+          <w:b/>
+          <w:bCs/>
+          <w:color w:val="333333"/>
+        </w:rPr>
+        <w:t>order"</w:t>
       </w:r>
       <w:r>
         <w:rPr>
@@ -4795,7 +5210,16 @@
           <w:rFonts w:ascii="Consolas" w:hAnsi="Consolas" w:cs="Consolas"/>
           <w:color w:val="555555"/>
         </w:rPr>
-        <w:t>"F"</w:t>
+        <w:t>"F</w:t>
+      </w:r>
+      <w:proofErr w:type="spellEnd"/>
+      <w:r>
+        <w:rPr>
+          <w:rStyle w:val="sobjectv"/>
+          <w:rFonts w:ascii="Consolas" w:hAnsi="Consolas" w:cs="Consolas"/>
+          <w:color w:val="555555"/>
+        </w:rPr>
+        <w:t>"</w:t>
       </w:r>
       <w:r>
         <w:rPr>
@@ -4945,7 +5369,18 @@
           <w:bCs/>
           <w:color w:val="333333"/>
         </w:rPr>
-        <w:t>"order"</w:t>
+        <w:t>"</w:t>
+      </w:r>
+      <w:proofErr w:type="spellStart"/>
+      <w:r>
+        <w:rPr>
+          <w:rStyle w:val="sobjectk"/>
+          <w:rFonts w:ascii="Consolas" w:hAnsi="Consolas" w:cs="Consolas"/>
+          <w:b/>
+          <w:bCs/>
+          <w:color w:val="333333"/>
+        </w:rPr>
+        <w:t>order"</w:t>
       </w:r>
       <w:r>
         <w:rPr>
@@ -4961,7 +5396,16 @@
           <w:rFonts w:ascii="Consolas" w:hAnsi="Consolas" w:cs="Consolas"/>
           <w:color w:val="555555"/>
         </w:rPr>
-        <w:t>"G"</w:t>
+        <w:t>"G</w:t>
+      </w:r>
+      <w:proofErr w:type="spellEnd"/>
+      <w:r>
+        <w:rPr>
+          <w:rStyle w:val="sobjectv"/>
+          <w:rFonts w:ascii="Consolas" w:hAnsi="Consolas" w:cs="Consolas"/>
+          <w:color w:val="555555"/>
+        </w:rPr>
+        <w:t>"</w:t>
       </w:r>
       <w:r>
         <w:rPr>
@@ -5118,7 +5562,18 @@
           <w:bCs/>
           <w:color w:val="333333"/>
         </w:rPr>
-        <w:t>"order"</w:t>
+        <w:t>"</w:t>
+      </w:r>
+      <w:proofErr w:type="spellStart"/>
+      <w:r>
+        <w:rPr>
+          <w:rStyle w:val="sobjectk"/>
+          <w:rFonts w:ascii="Consolas" w:hAnsi="Consolas" w:cs="Consolas"/>
+          <w:b/>
+          <w:bCs/>
+          <w:color w:val="333333"/>
+        </w:rPr>
+        <w:t>order"</w:t>
       </w:r>
       <w:r>
         <w:rPr>
@@ -5134,7 +5589,16 @@
           <w:rFonts w:ascii="Consolas" w:hAnsi="Consolas" w:cs="Consolas"/>
           <w:color w:val="555555"/>
         </w:rPr>
-        <w:t>"H"</w:t>
+        <w:t>"H</w:t>
+      </w:r>
+      <w:proofErr w:type="spellEnd"/>
+      <w:r>
+        <w:rPr>
+          <w:rStyle w:val="sobjectv"/>
+          <w:rFonts w:ascii="Consolas" w:hAnsi="Consolas" w:cs="Consolas"/>
+          <w:color w:val="555555"/>
+        </w:rPr>
+        <w:t>"</w:t>
       </w:r>
       <w:r>
         <w:rPr>
@@ -5277,9 +5741,13 @@
       <w:r>
         <w:t>參數：</w:t>
       </w:r>
+      <w:proofErr w:type="spellStart"/>
+      <w:proofErr w:type="gramStart"/>
       <w:r>
         <w:t>roomid</w:t>
       </w:r>
+      <w:proofErr w:type="spellEnd"/>
+      <w:proofErr w:type="gramEnd"/>
     </w:p>
     <w:p>
       <w:r>
@@ -5378,12 +5846,14 @@
             </w:tcMar>
           </w:tcPr>
           <w:p>
+            <w:proofErr w:type="spellStart"/>
             <w:r>
               <w:rPr>
                 <w:rFonts w:hint="eastAsia"/>
               </w:rPr>
               <w:t>isself</w:t>
             </w:r>
+            <w:proofErr w:type="spellEnd"/>
           </w:p>
         </w:tc>
         <w:tc>
@@ -5409,6 +5879,7 @@
             </w:tcMar>
           </w:tcPr>
           <w:p>
+            <w:proofErr w:type="spellStart"/>
             <w:r>
               <w:t>I</w:t>
             </w:r>
@@ -5418,6 +5889,7 @@
               </w:rPr>
               <w:t>nt</w:t>
             </w:r>
+            <w:proofErr w:type="spellEnd"/>
           </w:p>
         </w:tc>
         <w:tc>
@@ -5466,12 +5938,14 @@
             </w:tcMar>
           </w:tcPr>
           <w:p>
+            <w:proofErr w:type="spellStart"/>
             <w:r>
               <w:rPr>
                 <w:rFonts w:hint="eastAsia"/>
               </w:rPr>
               <w:t>isempty</w:t>
             </w:r>
+            <w:proofErr w:type="spellEnd"/>
           </w:p>
         </w:tc>
         <w:tc>
@@ -5497,12 +5971,14 @@
             </w:tcMar>
           </w:tcPr>
           <w:p>
+            <w:proofErr w:type="spellStart"/>
             <w:r>
               <w:rPr>
                 <w:rFonts w:hint="eastAsia"/>
               </w:rPr>
               <w:t>Int</w:t>
             </w:r>
+            <w:proofErr w:type="spellEnd"/>
           </w:p>
         </w:tc>
         <w:tc>
@@ -5551,12 +6027,14 @@
             </w:tcMar>
           </w:tcPr>
           <w:p>
+            <w:proofErr w:type="spellStart"/>
             <w:r>
               <w:rPr>
                 <w:rFonts w:hint="eastAsia"/>
               </w:rPr>
               <w:t>isready</w:t>
             </w:r>
+            <w:proofErr w:type="spellEnd"/>
           </w:p>
         </w:tc>
         <w:tc>
@@ -5585,12 +6063,14 @@
             </w:tcMar>
           </w:tcPr>
           <w:p>
+            <w:proofErr w:type="spellStart"/>
             <w:r>
               <w:rPr>
                 <w:rFonts w:hint="eastAsia"/>
               </w:rPr>
               <w:t>Int</w:t>
             </w:r>
+            <w:proofErr w:type="spellEnd"/>
           </w:p>
         </w:tc>
         <w:tc>
@@ -5644,8 +6124,6 @@
               </w:rPr>
               <w:t xml:space="preserve"> 1</w:t>
             </w:r>
-            <w:bookmarkStart w:id="7" w:name="_GoBack"/>
-            <w:bookmarkEnd w:id="7"/>
           </w:p>
         </w:tc>
       </w:tr>
@@ -5726,7 +6204,18 @@
           <w:bCs/>
           <w:color w:val="333333"/>
         </w:rPr>
-        <w:t>"order"</w:t>
+        <w:t>"</w:t>
+      </w:r>
+      <w:proofErr w:type="spellStart"/>
+      <w:r>
+        <w:rPr>
+          <w:rStyle w:val="sobjectk"/>
+          <w:rFonts w:ascii="Consolas" w:hAnsi="Consolas" w:cs="Consolas"/>
+          <w:b/>
+          <w:bCs/>
+          <w:color w:val="333333"/>
+        </w:rPr>
+        <w:t>order"</w:t>
       </w:r>
       <w:r>
         <w:rPr>
@@ -5742,7 +6231,16 @@
           <w:rFonts w:ascii="Consolas" w:hAnsi="Consolas" w:cs="Consolas"/>
           <w:color w:val="555555"/>
         </w:rPr>
-        <w:t>"A"</w:t>
+        <w:t>"A</w:t>
+      </w:r>
+      <w:proofErr w:type="spellEnd"/>
+      <w:r>
+        <w:rPr>
+          <w:rStyle w:val="sobjectv"/>
+          <w:rFonts w:ascii="Consolas" w:hAnsi="Consolas" w:cs="Consolas"/>
+          <w:color w:val="555555"/>
+        </w:rPr>
+        <w:t>"</w:t>
       </w:r>
       <w:r>
         <w:rPr>
@@ -5934,7 +6432,18 @@
           <w:bCs/>
           <w:color w:val="333333"/>
         </w:rPr>
-        <w:t>"order"</w:t>
+        <w:t>"</w:t>
+      </w:r>
+      <w:proofErr w:type="spellStart"/>
+      <w:r>
+        <w:rPr>
+          <w:rStyle w:val="sobjectk"/>
+          <w:rFonts w:ascii="Consolas" w:hAnsi="Consolas" w:cs="Consolas"/>
+          <w:b/>
+          <w:bCs/>
+          <w:color w:val="333333"/>
+        </w:rPr>
+        <w:t>order"</w:t>
       </w:r>
       <w:r>
         <w:rPr>
@@ -5950,7 +6459,16 @@
           <w:rFonts w:ascii="Consolas" w:hAnsi="Consolas" w:cs="Consolas"/>
           <w:color w:val="555555"/>
         </w:rPr>
-        <w:t>"B"</w:t>
+        <w:t>"B</w:t>
+      </w:r>
+      <w:proofErr w:type="spellEnd"/>
+      <w:r>
+        <w:rPr>
+          <w:rStyle w:val="sobjectv"/>
+          <w:rFonts w:ascii="Consolas" w:hAnsi="Consolas" w:cs="Consolas"/>
+          <w:color w:val="555555"/>
+        </w:rPr>
+        <w:t>"</w:t>
       </w:r>
       <w:r>
         <w:rPr>
@@ -6142,7 +6660,18 @@
           <w:bCs/>
           <w:color w:val="333333"/>
         </w:rPr>
-        <w:t>"order"</w:t>
+        <w:t>"</w:t>
+      </w:r>
+      <w:proofErr w:type="spellStart"/>
+      <w:r>
+        <w:rPr>
+          <w:rStyle w:val="sobjectk"/>
+          <w:rFonts w:ascii="Consolas" w:hAnsi="Consolas" w:cs="Consolas"/>
+          <w:b/>
+          <w:bCs/>
+          <w:color w:val="333333"/>
+        </w:rPr>
+        <w:t>order"</w:t>
       </w:r>
       <w:r>
         <w:rPr>
@@ -6158,7 +6687,16 @@
           <w:rFonts w:ascii="Consolas" w:hAnsi="Consolas" w:cs="Consolas"/>
           <w:color w:val="555555"/>
         </w:rPr>
-        <w:t>"C"</w:t>
+        <w:t>"C</w:t>
+      </w:r>
+      <w:proofErr w:type="spellEnd"/>
+      <w:r>
+        <w:rPr>
+          <w:rStyle w:val="sobjectv"/>
+          <w:rFonts w:ascii="Consolas" w:hAnsi="Consolas" w:cs="Consolas"/>
+          <w:color w:val="555555"/>
+        </w:rPr>
+        <w:t>"</w:t>
       </w:r>
       <w:r>
         <w:rPr>
@@ -6350,7 +6888,18 @@
           <w:bCs/>
           <w:color w:val="333333"/>
         </w:rPr>
-        <w:t>"order"</w:t>
+        <w:t>"</w:t>
+      </w:r>
+      <w:proofErr w:type="spellStart"/>
+      <w:r>
+        <w:rPr>
+          <w:rStyle w:val="sobjectk"/>
+          <w:rFonts w:ascii="Consolas" w:hAnsi="Consolas" w:cs="Consolas"/>
+          <w:b/>
+          <w:bCs/>
+          <w:color w:val="333333"/>
+        </w:rPr>
+        <w:t>order"</w:t>
       </w:r>
       <w:r>
         <w:rPr>
@@ -6366,7 +6915,16 @@
           <w:rFonts w:ascii="Consolas" w:hAnsi="Consolas" w:cs="Consolas"/>
           <w:color w:val="555555"/>
         </w:rPr>
-        <w:t>"D"</w:t>
+        <w:t>"D</w:t>
+      </w:r>
+      <w:proofErr w:type="spellEnd"/>
+      <w:r>
+        <w:rPr>
+          <w:rStyle w:val="sobjectv"/>
+          <w:rFonts w:ascii="Consolas" w:hAnsi="Consolas" w:cs="Consolas"/>
+          <w:color w:val="555555"/>
+        </w:rPr>
+        <w:t>"</w:t>
       </w:r>
       <w:r>
         <w:rPr>
@@ -6558,7 +7116,18 @@
           <w:bCs/>
           <w:color w:val="333333"/>
         </w:rPr>
-        <w:t>"order"</w:t>
+        <w:t>"</w:t>
+      </w:r>
+      <w:proofErr w:type="spellStart"/>
+      <w:r>
+        <w:rPr>
+          <w:rStyle w:val="sobjectk"/>
+          <w:rFonts w:ascii="Consolas" w:hAnsi="Consolas" w:cs="Consolas"/>
+          <w:b/>
+          <w:bCs/>
+          <w:color w:val="333333"/>
+        </w:rPr>
+        <w:t>order"</w:t>
       </w:r>
       <w:r>
         <w:rPr>
@@ -6574,7 +7143,16 @@
           <w:rFonts w:ascii="Consolas" w:hAnsi="Consolas" w:cs="Consolas"/>
           <w:color w:val="555555"/>
         </w:rPr>
-        <w:t>"E"</w:t>
+        <w:t>"E</w:t>
+      </w:r>
+      <w:proofErr w:type="spellEnd"/>
+      <w:r>
+        <w:rPr>
+          <w:rStyle w:val="sobjectv"/>
+          <w:rFonts w:ascii="Consolas" w:hAnsi="Consolas" w:cs="Consolas"/>
+          <w:color w:val="555555"/>
+        </w:rPr>
+        <w:t>"</w:t>
       </w:r>
       <w:r>
         <w:rPr>
@@ -6773,7 +7351,18 @@
           <w:bCs/>
           <w:color w:val="333333"/>
         </w:rPr>
-        <w:t>"order"</w:t>
+        <w:t>"</w:t>
+      </w:r>
+      <w:proofErr w:type="spellStart"/>
+      <w:r>
+        <w:rPr>
+          <w:rStyle w:val="sobjectk"/>
+          <w:rFonts w:ascii="Consolas" w:hAnsi="Consolas" w:cs="Consolas"/>
+          <w:b/>
+          <w:bCs/>
+          <w:color w:val="333333"/>
+        </w:rPr>
+        <w:t>order"</w:t>
       </w:r>
       <w:r>
         <w:rPr>
@@ -6789,7 +7378,16 @@
           <w:rFonts w:ascii="Consolas" w:hAnsi="Consolas" w:cs="Consolas"/>
           <w:color w:val="555555"/>
         </w:rPr>
-        <w:t>"F"</w:t>
+        <w:t>"F</w:t>
+      </w:r>
+      <w:proofErr w:type="spellEnd"/>
+      <w:r>
+        <w:rPr>
+          <w:rStyle w:val="sobjectv"/>
+          <w:rFonts w:ascii="Consolas" w:hAnsi="Consolas" w:cs="Consolas"/>
+          <w:color w:val="555555"/>
+        </w:rPr>
+        <w:t>"</w:t>
       </w:r>
       <w:r>
         <w:rPr>
@@ -6981,7 +7579,18 @@
           <w:bCs/>
           <w:color w:val="333333"/>
         </w:rPr>
-        <w:t>"order"</w:t>
+        <w:t>"</w:t>
+      </w:r>
+      <w:proofErr w:type="spellStart"/>
+      <w:r>
+        <w:rPr>
+          <w:rStyle w:val="sobjectk"/>
+          <w:rFonts w:ascii="Consolas" w:hAnsi="Consolas" w:cs="Consolas"/>
+          <w:b/>
+          <w:bCs/>
+          <w:color w:val="333333"/>
+        </w:rPr>
+        <w:t>order"</w:t>
       </w:r>
       <w:r>
         <w:rPr>
@@ -6997,7 +7606,16 @@
           <w:rFonts w:ascii="Consolas" w:hAnsi="Consolas" w:cs="Consolas"/>
           <w:color w:val="555555"/>
         </w:rPr>
-        <w:t>"G"</w:t>
+        <w:t>"G</w:t>
+      </w:r>
+      <w:proofErr w:type="spellEnd"/>
+      <w:r>
+        <w:rPr>
+          <w:rStyle w:val="sobjectv"/>
+          <w:rFonts w:ascii="Consolas" w:hAnsi="Consolas" w:cs="Consolas"/>
+          <w:color w:val="555555"/>
+        </w:rPr>
+        <w:t>"</w:t>
       </w:r>
       <w:r>
         <w:rPr>
@@ -7189,7 +7807,18 @@
           <w:bCs/>
           <w:color w:val="333333"/>
         </w:rPr>
-        <w:t>"order"</w:t>
+        <w:t>"</w:t>
+      </w:r>
+      <w:proofErr w:type="spellStart"/>
+      <w:r>
+        <w:rPr>
+          <w:rStyle w:val="sobjectk"/>
+          <w:rFonts w:ascii="Consolas" w:hAnsi="Consolas" w:cs="Consolas"/>
+          <w:b/>
+          <w:bCs/>
+          <w:color w:val="333333"/>
+        </w:rPr>
+        <w:t>order"</w:t>
       </w:r>
       <w:r>
         <w:rPr>
@@ -7205,7 +7834,16 @@
           <w:rFonts w:ascii="Consolas" w:hAnsi="Consolas" w:cs="Consolas"/>
           <w:color w:val="555555"/>
         </w:rPr>
-        <w:t>"H"</w:t>
+        <w:t>"H</w:t>
+      </w:r>
+      <w:proofErr w:type="spellEnd"/>
+      <w:r>
+        <w:rPr>
+          <w:rStyle w:val="sobjectv"/>
+          <w:rFonts w:ascii="Consolas" w:hAnsi="Consolas" w:cs="Consolas"/>
+          <w:color w:val="555555"/>
+        </w:rPr>
+        <w:t>"</w:t>
       </w:r>
       <w:r>
         <w:rPr>
@@ -7377,8 +8015,8 @@
       </w:r>
     </w:p>
     <w:p>
-      <w:bookmarkStart w:id="8" w:name="一般玩家完成準備"/>
-      <w:bookmarkEnd w:id="8"/>
+      <w:bookmarkStart w:id="7" w:name="一般玩家完成準備"/>
+      <w:bookmarkEnd w:id="7"/>
       <w:r>
         <w:lastRenderedPageBreak/>
         <w:t>說明：一般玩家完成準備</w:t>
@@ -7388,9 +8026,13 @@
       <w:r>
         <w:t>參數：</w:t>
       </w:r>
+      <w:proofErr w:type="spellStart"/>
+      <w:proofErr w:type="gramStart"/>
       <w:r>
         <w:t>roomid</w:t>
       </w:r>
+      <w:proofErr w:type="spellEnd"/>
+      <w:proofErr w:type="gramEnd"/>
     </w:p>
     <w:p>
       <w:r>
@@ -7447,9 +8089,11 @@
             </w:tcMar>
           </w:tcPr>
           <w:p>
+            <w:proofErr w:type="spellStart"/>
             <w:r>
               <w:t>Int</w:t>
             </w:r>
+            <w:proofErr w:type="spellEnd"/>
           </w:p>
         </w:tc>
         <w:tc>
@@ -7474,6 +8118,7 @@
       </w:r>
     </w:p>
     <w:p>
+      <w:proofErr w:type="gramStart"/>
       <w:r>
         <w:rPr>
           <w:rStyle w:val="sarrayv"/>
@@ -7482,6 +8127,7 @@
         </w:rPr>
         <w:t>callback(</w:t>
       </w:r>
+      <w:proofErr w:type="gramEnd"/>
       <w:r>
         <w:rPr>
           <w:rStyle w:val="sbrace"/>
@@ -7564,8 +8210,8 @@
         <w:lastRenderedPageBreak/>
         <w:t>說明：</w:t>
       </w:r>
-      <w:bookmarkStart w:id="9" w:name="說書人設定遊戲開始"/>
-      <w:bookmarkEnd w:id="9"/>
+      <w:bookmarkStart w:id="8" w:name="說書人設定遊戲開始"/>
+      <w:bookmarkEnd w:id="8"/>
       <w:r>
         <w:t>說書人設定遊戲開始</w:t>
       </w:r>
@@ -7574,9 +8220,13 @@
       <w:r>
         <w:t>參數：</w:t>
       </w:r>
+      <w:proofErr w:type="spellStart"/>
+      <w:proofErr w:type="gramStart"/>
       <w:r>
         <w:t>roomid</w:t>
       </w:r>
+      <w:proofErr w:type="spellEnd"/>
+      <w:proofErr w:type="gramEnd"/>
     </w:p>
     <w:p>
       <w:r>
@@ -7633,9 +8283,11 @@
             </w:tcMar>
           </w:tcPr>
           <w:p>
+            <w:proofErr w:type="spellStart"/>
             <w:r>
               <w:t>Int</w:t>
             </w:r>
+            <w:proofErr w:type="spellEnd"/>
           </w:p>
         </w:tc>
         <w:tc>
@@ -7669,6 +8321,7 @@
           <w:color w:val="555555"/>
         </w:rPr>
       </w:pPr>
+      <w:proofErr w:type="gramStart"/>
       <w:r>
         <w:rPr>
           <w:rStyle w:val="sarrayv"/>
@@ -7677,6 +8330,7 @@
         </w:rPr>
         <w:t>callback(</w:t>
       </w:r>
+      <w:proofErr w:type="gramEnd"/>
       <w:r>
         <w:rPr>
           <w:rStyle w:val="sbrace"/>
@@ -7757,10 +8411,10 @@
       </w:r>
     </w:p>
     <w:p>
-      <w:bookmarkStart w:id="10" w:name="一般玩家檢查遊戲開始狀態"/>
-      <w:bookmarkStart w:id="11" w:name="取得房內人數及排序"/>
+      <w:bookmarkStart w:id="9" w:name="一般玩家檢查遊戲開始狀態"/>
+      <w:bookmarkStart w:id="10" w:name="取得房內人數及排序"/>
+      <w:bookmarkEnd w:id="9"/>
       <w:bookmarkEnd w:id="10"/>
-      <w:bookmarkEnd w:id="11"/>
       <w:r>
         <w:lastRenderedPageBreak/>
         <w:t>說明：取得玩家手牌</w:t>
@@ -7770,9 +8424,13 @@
       <w:r>
         <w:t>參數：</w:t>
       </w:r>
+      <w:proofErr w:type="spellStart"/>
+      <w:proofErr w:type="gramStart"/>
       <w:r>
         <w:t>roomid</w:t>
       </w:r>
+      <w:proofErr w:type="spellEnd"/>
+      <w:proofErr w:type="gramEnd"/>
     </w:p>
     <w:p>
       <w:r>
@@ -7815,9 +8473,11 @@
             </w:tcMar>
           </w:tcPr>
           <w:p>
+            <w:proofErr w:type="gramStart"/>
             <w:r>
               <w:t>手牌</w:t>
             </w:r>
+            <w:proofErr w:type="gramEnd"/>
           </w:p>
         </w:tc>
         <w:tc>
@@ -7829,9 +8489,11 @@
             </w:tcMar>
           </w:tcPr>
           <w:p>
+            <w:proofErr w:type="spellStart"/>
             <w:r>
               <w:t>intArray</w:t>
             </w:r>
+            <w:proofErr w:type="spellEnd"/>
           </w:p>
         </w:tc>
         <w:tc>
@@ -7858,6 +8520,7 @@
           <w:color w:val="555555"/>
         </w:rPr>
       </w:pPr>
+      <w:proofErr w:type="gramStart"/>
       <w:r>
         <w:rPr>
           <w:rStyle w:val="sarrayv"/>
@@ -7866,6 +8529,7 @@
         </w:rPr>
         <w:t>callback(</w:t>
       </w:r>
+      <w:proofErr w:type="gramEnd"/>
       <w:r>
         <w:rPr>
           <w:rStyle w:val="sbrace"/>
@@ -7906,7 +8570,23 @@
           <w:rFonts w:ascii="Consolas" w:hAnsi="Consolas" w:cs="Consolas"/>
           <w:color w:val="666666"/>
         </w:rPr>
-        <w:t>:[1,3,5,8,10]</w:t>
+        <w:t>:[1,3,5,8</w:t>
+      </w:r>
+      <w:r>
+        <w:rPr>
+          <w:rStyle w:val="scolon"/>
+          <w:rFonts w:ascii="Consolas" w:hAnsi="Consolas" w:cs="Consolas" w:hint="eastAsia"/>
+          <w:color w:val="666666"/>
+        </w:rPr>
+        <w:t>,10</w:t>
+      </w:r>
+      <w:r>
+        <w:rPr>
+          <w:rStyle w:val="scolon"/>
+          <w:rFonts w:ascii="Consolas" w:hAnsi="Consolas" w:cs="Consolas"/>
+          <w:color w:val="666666"/>
+        </w:rPr>
+        <w:t>]</w:t>
       </w:r>
       <w:r>
         <w:rPr>
@@ -7939,8 +8619,8 @@
     </w:p>
     <w:p/>
     <w:p>
-      <w:bookmarkStart w:id="12" w:name="檢查玩家是否可以選牌"/>
-      <w:bookmarkEnd w:id="12"/>
+      <w:bookmarkStart w:id="11" w:name="檢查玩家是否可以選牌"/>
+      <w:bookmarkEnd w:id="11"/>
       <w:r>
         <w:t>說明：檢查玩家是否可以選牌</w:t>
       </w:r>
@@ -7949,9 +8629,11 @@
       <w:r>
         <w:t>參數：</w:t>
       </w:r>
+      <w:proofErr w:type="spellStart"/>
       <w:r>
         <w:t>Roomid</w:t>
       </w:r>
+      <w:proofErr w:type="spellEnd"/>
     </w:p>
     <w:p>
       <w:r>
@@ -8008,9 +8690,11 @@
             </w:tcMar>
           </w:tcPr>
           <w:p>
+            <w:proofErr w:type="spellStart"/>
             <w:r>
               <w:t>Int</w:t>
             </w:r>
+            <w:proofErr w:type="spellEnd"/>
           </w:p>
         </w:tc>
         <w:tc>
@@ -8050,6 +8734,7 @@
           <w:color w:val="555555"/>
         </w:rPr>
       </w:pPr>
+      <w:proofErr w:type="gramStart"/>
       <w:r>
         <w:rPr>
           <w:rStyle w:val="sarrayv"/>
@@ -8058,6 +8743,7 @@
         </w:rPr>
         <w:t>callback(</w:t>
       </w:r>
+      <w:proofErr w:type="gramEnd"/>
       <w:r>
         <w:rPr>
           <w:rStyle w:val="sbrace"/>
@@ -8138,28 +8824,45 @@
       </w:r>
     </w:p>
     <w:p>
-      <w:bookmarkStart w:id="13" w:name="取得所有人打的牌"/>
-      <w:bookmarkEnd w:id="13"/>
+      <w:bookmarkStart w:id="12" w:name="取得所有人打的牌"/>
+      <w:bookmarkEnd w:id="12"/>
       <w:r>
         <w:lastRenderedPageBreak/>
         <w:t>說明：</w:t>
       </w:r>
-      <w:hyperlink>
-        <w:r>
-          <w:rPr>
-            <w:rStyle w:val="a3"/>
-          </w:rPr>
-          <w:t>取得所有人打的牌</w:t>
-        </w:r>
-      </w:hyperlink>
+      <w:r>
+        <w:fldChar w:fldCharType="begin"/>
+      </w:r>
+      <w:r>
+        <w:instrText xml:space="preserve"> HYPERLINK \h </w:instrText>
+      </w:r>
+      <w:r>
+        <w:fldChar w:fldCharType="separate"/>
+      </w:r>
+      <w:r>
+        <w:rPr>
+          <w:rStyle w:val="a3"/>
+        </w:rPr>
+        <w:t>取得所有人打的牌</w:t>
+      </w:r>
+      <w:r>
+        <w:rPr>
+          <w:rStyle w:val="a3"/>
+        </w:rPr>
+        <w:fldChar w:fldCharType="end"/>
+      </w:r>
     </w:p>
     <w:p>
       <w:r>
         <w:t>參數：</w:t>
       </w:r>
+      <w:proofErr w:type="spellStart"/>
+      <w:proofErr w:type="gramStart"/>
       <w:r>
         <w:t>roomid</w:t>
       </w:r>
+      <w:proofErr w:type="spellEnd"/>
+      <w:proofErr w:type="gramEnd"/>
     </w:p>
     <w:p>
       <w:r>
@@ -8216,9 +8919,11 @@
             </w:tcMar>
           </w:tcPr>
           <w:p>
+            <w:proofErr w:type="spellStart"/>
             <w:r>
               <w:t>intArray</w:t>
             </w:r>
+            <w:proofErr w:type="spellEnd"/>
           </w:p>
         </w:tc>
         <w:tc>
@@ -8245,6 +8950,7 @@
           <w:color w:val="555555"/>
         </w:rPr>
       </w:pPr>
+      <w:proofErr w:type="gramStart"/>
       <w:r>
         <w:rPr>
           <w:rStyle w:val="sarrayv"/>
@@ -8253,6 +8959,7 @@
         </w:rPr>
         <w:t>callback(</w:t>
       </w:r>
+      <w:proofErr w:type="gramEnd"/>
       <w:r>
         <w:rPr>
           <w:rStyle w:val="sbrace"/>
@@ -8325,8 +9032,8 @@
       </w:r>
     </w:p>
     <w:p>
-      <w:bookmarkStart w:id="14" w:name="玩家選牌"/>
-      <w:bookmarkEnd w:id="14"/>
+      <w:bookmarkStart w:id="13" w:name="玩家選牌"/>
+      <w:bookmarkEnd w:id="13"/>
       <w:r>
         <w:lastRenderedPageBreak/>
         <w:t>說明：玩家選牌</w:t>
@@ -8336,9 +9043,21 @@
       <w:r>
         <w:t>參數：</w:t>
       </w:r>
-      <w:r>
-        <w:t>roomid, cardid</w:t>
-      </w:r>
+      <w:proofErr w:type="spellStart"/>
+      <w:proofErr w:type="gramStart"/>
+      <w:r>
+        <w:t>roomid</w:t>
+      </w:r>
+      <w:proofErr w:type="spellEnd"/>
+      <w:proofErr w:type="gramEnd"/>
+      <w:r>
+        <w:t xml:space="preserve">, </w:t>
+      </w:r>
+      <w:proofErr w:type="spellStart"/>
+      <w:r>
+        <w:t>cardid</w:t>
+      </w:r>
+      <w:proofErr w:type="spellEnd"/>
     </w:p>
     <w:p>
       <w:r>
@@ -8395,9 +9114,11 @@
             </w:tcMar>
           </w:tcPr>
           <w:p>
+            <w:proofErr w:type="spellStart"/>
             <w:r>
               <w:t>Int</w:t>
             </w:r>
+            <w:proofErr w:type="spellEnd"/>
           </w:p>
         </w:tc>
         <w:tc>
@@ -8424,6 +9145,7 @@
           <w:color w:val="555555"/>
         </w:rPr>
       </w:pPr>
+      <w:proofErr w:type="gramStart"/>
       <w:r>
         <w:rPr>
           <w:rStyle w:val="sarrayv"/>
@@ -8432,6 +9154,7 @@
         </w:rPr>
         <w:t>callback(</w:t>
       </w:r>
+      <w:proofErr w:type="gramEnd"/>
       <w:r>
         <w:rPr>
           <w:rStyle w:val="sbrace"/>
@@ -8512,8 +9235,8 @@
       </w:r>
     </w:p>
     <w:p>
-      <w:bookmarkStart w:id="15" w:name="玩家投票"/>
-      <w:bookmarkEnd w:id="15"/>
+      <w:bookmarkStart w:id="14" w:name="玩家投票"/>
+      <w:bookmarkEnd w:id="14"/>
       <w:r>
         <w:lastRenderedPageBreak/>
         <w:t>說明：玩家投票</w:t>
@@ -8523,9 +9246,21 @@
       <w:r>
         <w:t>參數：</w:t>
       </w:r>
-      <w:r>
-        <w:t>roomid, cardid</w:t>
-      </w:r>
+      <w:proofErr w:type="spellStart"/>
+      <w:proofErr w:type="gramStart"/>
+      <w:r>
+        <w:t>roomid</w:t>
+      </w:r>
+      <w:proofErr w:type="spellEnd"/>
+      <w:proofErr w:type="gramEnd"/>
+      <w:r>
+        <w:t xml:space="preserve">, </w:t>
+      </w:r>
+      <w:proofErr w:type="spellStart"/>
+      <w:r>
+        <w:t>cardid</w:t>
+      </w:r>
+      <w:proofErr w:type="spellEnd"/>
     </w:p>
     <w:p>
       <w:r>
@@ -8582,9 +9317,11 @@
             </w:tcMar>
           </w:tcPr>
           <w:p>
+            <w:proofErr w:type="spellStart"/>
             <w:r>
               <w:t>Int</w:t>
             </w:r>
+            <w:proofErr w:type="spellEnd"/>
           </w:p>
         </w:tc>
         <w:tc>
@@ -8611,6 +9348,7 @@
           <w:color w:val="555555"/>
         </w:rPr>
       </w:pPr>
+      <w:proofErr w:type="gramStart"/>
       <w:r>
         <w:rPr>
           <w:rStyle w:val="sarrayv"/>
@@ -8619,6 +9357,7 @@
         </w:rPr>
         <w:t>callback(</w:t>
       </w:r>
+      <w:proofErr w:type="gramEnd"/>
       <w:r>
         <w:rPr>
           <w:rStyle w:val="sbrace"/>
@@ -8699,8 +9438,8 @@
       </w:r>
     </w:p>
     <w:p>
-      <w:bookmarkStart w:id="16" w:name="檢查所有玩家是否投票完成"/>
-      <w:bookmarkEnd w:id="16"/>
+      <w:bookmarkStart w:id="15" w:name="檢查所有玩家是否投票完成"/>
+      <w:bookmarkEnd w:id="15"/>
       <w:r>
         <w:lastRenderedPageBreak/>
         <w:t>說明：檢查所有玩家是否投票完成</w:t>
@@ -8710,9 +9449,13 @@
       <w:r>
         <w:t>參數：</w:t>
       </w:r>
+      <w:proofErr w:type="spellStart"/>
+      <w:proofErr w:type="gramStart"/>
       <w:r>
         <w:t>roomid</w:t>
       </w:r>
+      <w:proofErr w:type="spellEnd"/>
+      <w:proofErr w:type="gramEnd"/>
     </w:p>
     <w:p>
       <w:r>
@@ -8769,9 +9512,11 @@
             </w:tcMar>
           </w:tcPr>
           <w:p>
+            <w:proofErr w:type="spellStart"/>
             <w:r>
               <w:t>Int</w:t>
             </w:r>
+            <w:proofErr w:type="spellEnd"/>
           </w:p>
         </w:tc>
         <w:tc>
@@ -8811,6 +9556,7 @@
           <w:color w:val="555555"/>
         </w:rPr>
       </w:pPr>
+      <w:proofErr w:type="gramStart"/>
       <w:r>
         <w:rPr>
           <w:rStyle w:val="sarrayv"/>
@@ -8819,6 +9565,7 @@
         </w:rPr>
         <w:t>callback(</w:t>
       </w:r>
+      <w:proofErr w:type="gramEnd"/>
       <w:r>
         <w:rPr>
           <w:rStyle w:val="sbrace"/>
@@ -8899,8 +9646,8 @@
       </w:r>
     </w:p>
     <w:p>
-      <w:bookmarkStart w:id="17" w:name="查看投票結果及答案"/>
-      <w:bookmarkEnd w:id="17"/>
+      <w:bookmarkStart w:id="16" w:name="查看投票結果及答案"/>
+      <w:bookmarkEnd w:id="16"/>
       <w:r>
         <w:lastRenderedPageBreak/>
         <w:t>說明：查看投票結果及答案</w:t>
@@ -8910,9 +9657,11 @@
       <w:r>
         <w:t>參數：</w:t>
       </w:r>
+      <w:proofErr w:type="spellStart"/>
       <w:r>
         <w:t>Roomid</w:t>
       </w:r>
+      <w:proofErr w:type="spellEnd"/>
     </w:p>
     <w:p>
       <w:r>
@@ -8941,9 +9690,14 @@
             </w:tcMar>
           </w:tcPr>
           <w:p>
+            <w:proofErr w:type="spellStart"/>
             <w:r>
-              <w:t>Card_ID</w:t>
+              <w:rPr>
+                <w:rFonts w:hint="eastAsia"/>
+              </w:rPr>
+              <w:t>cardid</w:t>
             </w:r>
+            <w:proofErr w:type="spellEnd"/>
           </w:p>
         </w:tc>
         <w:tc>
@@ -8972,9 +9726,11 @@
             </w:tcMar>
           </w:tcPr>
           <w:p>
+            <w:proofErr w:type="spellStart"/>
             <w:r>
               <w:t>Int</w:t>
             </w:r>
+            <w:proofErr w:type="spellEnd"/>
           </w:p>
         </w:tc>
         <w:tc>
@@ -8998,9 +9754,20 @@
             </w:tcMar>
           </w:tcPr>
           <w:p>
+            <w:proofErr w:type="spellStart"/>
             <w:r>
-              <w:t>isAnswer</w:t>
+              <w:t>is</w:t>
             </w:r>
+            <w:r>
+              <w:rPr>
+                <w:rFonts w:hint="eastAsia"/>
+              </w:rPr>
+              <w:t>a</w:t>
+            </w:r>
+            <w:r>
+              <w:t>nswer</w:t>
+            </w:r>
+            <w:proofErr w:type="spellEnd"/>
           </w:p>
         </w:tc>
         <w:tc>
@@ -9026,9 +9793,11 @@
             </w:tcMar>
           </w:tcPr>
           <w:p>
+            <w:proofErr w:type="spellStart"/>
             <w:r>
               <w:t>Int</w:t>
             </w:r>
+            <w:proofErr w:type="spellEnd"/>
           </w:p>
         </w:tc>
         <w:tc>
@@ -9065,9 +9834,20 @@
             </w:tcMar>
           </w:tcPr>
           <w:p>
+            <w:proofErr w:type="spellStart"/>
             <w:r>
-              <w:t>chooseUser</w:t>
+              <w:t>choose</w:t>
             </w:r>
+            <w:r>
+              <w:rPr>
+                <w:rFonts w:hint="eastAsia"/>
+              </w:rPr>
+              <w:t>u</w:t>
+            </w:r>
+            <w:r>
+              <w:t>ser</w:t>
+            </w:r>
+            <w:proofErr w:type="spellEnd"/>
           </w:p>
         </w:tc>
         <w:tc>
@@ -9226,7 +10006,27 @@
           <w:bCs/>
           <w:color w:val="333333"/>
         </w:rPr>
-        <w:t>"Card_ID"</w:t>
+        <w:t>"</w:t>
+      </w:r>
+      <w:r>
+        <w:rPr>
+          <w:rStyle w:val="sobjectk"/>
+          <w:rFonts w:ascii="Consolas" w:hAnsi="Consolas" w:cs="Consolas" w:hint="eastAsia"/>
+          <w:b/>
+          <w:bCs/>
+          <w:color w:val="333333"/>
+        </w:rPr>
+        <w:t>cardid</w:t>
+      </w:r>
+      <w:r>
+        <w:rPr>
+          <w:rStyle w:val="sobjectk"/>
+          <w:rFonts w:ascii="Consolas" w:hAnsi="Consolas" w:cs="Consolas"/>
+          <w:b/>
+          <w:bCs/>
+          <w:color w:val="333333"/>
+        </w:rPr>
+        <w:t>"</w:t>
       </w:r>
       <w:r>
         <w:rPr>
@@ -9268,6 +10068,896 @@
           <w:bCs/>
           <w:color w:val="333333"/>
         </w:rPr>
+        <w:t>"is</w:t>
+      </w:r>
+      <w:r>
+        <w:rPr>
+          <w:rStyle w:val="sobjectk"/>
+          <w:rFonts w:ascii="Consolas" w:hAnsi="Consolas" w:cs="Consolas" w:hint="eastAsia"/>
+          <w:b/>
+          <w:bCs/>
+          <w:color w:val="333333"/>
+        </w:rPr>
+        <w:t>a</w:t>
+      </w:r>
+      <w:r>
+        <w:rPr>
+          <w:rStyle w:val="sobjectk"/>
+          <w:rFonts w:ascii="Consolas" w:hAnsi="Consolas" w:cs="Consolas"/>
+          <w:b/>
+          <w:bCs/>
+          <w:color w:val="333333"/>
+        </w:rPr>
+        <w:t>nswer"</w:t>
+      </w:r>
+      <w:r>
+        <w:rPr>
+          <w:rStyle w:val="scolon"/>
+          <w:rFonts w:ascii="Consolas" w:hAnsi="Consolas" w:cs="Consolas"/>
+          <w:color w:val="666666"/>
+        </w:rPr>
+        <w:t>:</w:t>
+      </w:r>
+      <w:r>
+        <w:rPr>
+          <w:rStyle w:val="sobjectv"/>
+          <w:rFonts w:ascii="Consolas" w:hAnsi="Consolas" w:cs="Consolas"/>
+          <w:color w:val="555555"/>
+        </w:rPr>
+        <w:t>1</w:t>
+      </w:r>
+      <w:r>
+        <w:rPr>
+          <w:rStyle w:val="scomma"/>
+          <w:rFonts w:ascii="Consolas" w:hAnsi="Consolas" w:cs="Consolas"/>
+          <w:color w:val="666666"/>
+        </w:rPr>
+        <w:t>,</w:t>
+      </w:r>
+      <w:r>
+        <w:rPr>
+          <w:rFonts w:ascii="Consolas" w:hAnsi="Consolas" w:cs="Consolas"/>
+          <w:color w:val="555555"/>
+        </w:rPr>
+        <w:br/>
+        <w:t>      </w:t>
+      </w:r>
+      <w:r>
+        <w:rPr>
+          <w:rStyle w:val="sobjectk"/>
+          <w:rFonts w:ascii="Consolas" w:hAnsi="Consolas" w:cs="Consolas"/>
+          <w:b/>
+          <w:bCs/>
+          <w:color w:val="333333"/>
+        </w:rPr>
+        <w:t>"</w:t>
+      </w:r>
+      <w:proofErr w:type="spellStart"/>
+      <w:r>
+        <w:rPr>
+          <w:rStyle w:val="sobjectk"/>
+          <w:rFonts w:ascii="Consolas" w:hAnsi="Consolas" w:cs="Consolas"/>
+          <w:b/>
+          <w:bCs/>
+          <w:color w:val="333333"/>
+        </w:rPr>
+        <w:t>choose</w:t>
+      </w:r>
+      <w:r>
+        <w:rPr>
+          <w:rStyle w:val="sobjectk"/>
+          <w:rFonts w:ascii="Consolas" w:hAnsi="Consolas" w:cs="Consolas" w:hint="eastAsia"/>
+          <w:b/>
+          <w:bCs/>
+          <w:color w:val="333333"/>
+        </w:rPr>
+        <w:t>u</w:t>
+      </w:r>
+      <w:r>
+        <w:rPr>
+          <w:rStyle w:val="sobjectk"/>
+          <w:rFonts w:ascii="Consolas" w:hAnsi="Consolas" w:cs="Consolas"/>
+          <w:b/>
+          <w:bCs/>
+          <w:color w:val="333333"/>
+        </w:rPr>
+        <w:t>ser</w:t>
+      </w:r>
+      <w:proofErr w:type="spellEnd"/>
+      <w:r>
+        <w:rPr>
+          <w:rStyle w:val="sobjectk"/>
+          <w:rFonts w:ascii="Consolas" w:hAnsi="Consolas" w:cs="Consolas"/>
+          <w:b/>
+          <w:bCs/>
+          <w:color w:val="333333"/>
+        </w:rPr>
+        <w:t>"</w:t>
+      </w:r>
+      <w:r>
+        <w:rPr>
+          <w:rStyle w:val="scolon"/>
+          <w:rFonts w:ascii="Consolas" w:hAnsi="Consolas" w:cs="Consolas"/>
+          <w:color w:val="666666"/>
+        </w:rPr>
+        <w:t>:</w:t>
+      </w:r>
+      <w:r>
+        <w:rPr>
+          <w:rStyle w:val="sbracket"/>
+          <w:rFonts w:ascii="Consolas" w:hAnsi="Consolas" w:cs="Consolas"/>
+          <w:color w:val="666666"/>
+        </w:rPr>
+        <w:t>[</w:t>
+      </w:r>
+      <w:r>
+        <w:rPr>
+          <w:rStyle w:val="apple-converted-space"/>
+          <w:rFonts w:ascii="Consolas" w:hAnsi="Consolas" w:cs="Consolas"/>
+          <w:color w:val="666666"/>
+        </w:rPr>
+        <w:t>  </w:t>
+      </w:r>
+      <w:r>
+        <w:rPr>
+          <w:rFonts w:ascii="Consolas" w:hAnsi="Consolas" w:cs="Consolas"/>
+          <w:color w:val="555555"/>
+        </w:rPr>
+        <w:br/>
+        <w:t>         </w:t>
+      </w:r>
+      <w:r>
+        <w:rPr>
+          <w:rStyle w:val="sarrayv"/>
+          <w:rFonts w:ascii="Consolas" w:hAnsi="Consolas" w:cs="Consolas"/>
+          <w:color w:val="555555"/>
+        </w:rPr>
+        <w:t>"A"</w:t>
+      </w:r>
+      <w:r>
+        <w:rPr>
+          <w:rStyle w:val="scomma"/>
+          <w:rFonts w:ascii="Consolas" w:hAnsi="Consolas" w:cs="Consolas"/>
+          <w:color w:val="666666"/>
+        </w:rPr>
+        <w:t>,</w:t>
+      </w:r>
+      <w:r>
+        <w:rPr>
+          <w:rFonts w:ascii="Consolas" w:hAnsi="Consolas" w:cs="Consolas"/>
+          <w:color w:val="555555"/>
+        </w:rPr>
+        <w:br/>
+        <w:t>         </w:t>
+      </w:r>
+      <w:r>
+        <w:rPr>
+          <w:rStyle w:val="sarrayv"/>
+          <w:rFonts w:ascii="Consolas" w:hAnsi="Consolas" w:cs="Consolas"/>
+          <w:color w:val="555555"/>
+        </w:rPr>
+        <w:t>"B"</w:t>
+      </w:r>
+      <w:r>
+        <w:rPr>
+          <w:rFonts w:ascii="Consolas" w:hAnsi="Consolas" w:cs="Consolas"/>
+          <w:color w:val="555555"/>
+        </w:rPr>
+        <w:br/>
+        <w:t>      </w:t>
+      </w:r>
+      <w:r>
+        <w:rPr>
+          <w:rStyle w:val="sbracket"/>
+          <w:rFonts w:ascii="Consolas" w:hAnsi="Consolas" w:cs="Consolas"/>
+          <w:color w:val="666666"/>
+        </w:rPr>
+        <w:t>]</w:t>
+      </w:r>
+      <w:r>
+        <w:rPr>
+          <w:rFonts w:ascii="Consolas" w:hAnsi="Consolas" w:cs="Consolas"/>
+          <w:color w:val="555555"/>
+        </w:rPr>
+        <w:br/>
+        <w:t>   </w:t>
+      </w:r>
+      <w:r>
+        <w:rPr>
+          <w:rStyle w:val="sbrace"/>
+          <w:rFonts w:ascii="Consolas" w:hAnsi="Consolas" w:cs="Consolas"/>
+          <w:color w:val="666666"/>
+        </w:rPr>
+        <w:t>}</w:t>
+      </w:r>
+      <w:r>
+        <w:rPr>
+          <w:rStyle w:val="scomma"/>
+          <w:rFonts w:ascii="Consolas" w:hAnsi="Consolas" w:cs="Consolas"/>
+          <w:color w:val="666666"/>
+        </w:rPr>
+        <w:t>,</w:t>
+      </w:r>
+      <w:r>
+        <w:rPr>
+          <w:rFonts w:ascii="Consolas" w:hAnsi="Consolas" w:cs="Consolas"/>
+          <w:color w:val="555555"/>
+        </w:rPr>
+        <w:br/>
+        <w:t>   </w:t>
+      </w:r>
+      <w:r>
+        <w:rPr>
+          <w:rStyle w:val="sbrace"/>
+          <w:rFonts w:ascii="Consolas" w:hAnsi="Consolas" w:cs="Consolas"/>
+          <w:color w:val="666666"/>
+        </w:rPr>
+        <w:t>{</w:t>
+      </w:r>
+      <w:r>
+        <w:rPr>
+          <w:rStyle w:val="apple-converted-space"/>
+          <w:rFonts w:ascii="Consolas" w:hAnsi="Consolas" w:cs="Consolas"/>
+          <w:color w:val="666666"/>
+        </w:rPr>
+        <w:t>  </w:t>
+      </w:r>
+      <w:r>
+        <w:rPr>
+          <w:rFonts w:ascii="Consolas" w:hAnsi="Consolas" w:cs="Consolas"/>
+          <w:color w:val="555555"/>
+        </w:rPr>
+        <w:br/>
+        <w:t>      </w:t>
+      </w:r>
+      <w:r>
+        <w:rPr>
+          <w:rStyle w:val="sobjectk"/>
+          <w:rFonts w:ascii="Consolas" w:hAnsi="Consolas" w:cs="Consolas"/>
+          <w:b/>
+          <w:bCs/>
+          <w:color w:val="333333"/>
+        </w:rPr>
+        <w:t>"</w:t>
+      </w:r>
+      <w:r>
+        <w:rPr>
+          <w:rStyle w:val="sobjectk"/>
+          <w:rFonts w:ascii="Consolas" w:hAnsi="Consolas" w:cs="Consolas" w:hint="eastAsia"/>
+          <w:b/>
+          <w:bCs/>
+          <w:color w:val="333333"/>
+        </w:rPr>
+        <w:t>cardid</w:t>
+      </w:r>
+      <w:r>
+        <w:rPr>
+          <w:rStyle w:val="sobjectk"/>
+          <w:rFonts w:ascii="Consolas" w:hAnsi="Consolas" w:cs="Consolas"/>
+          <w:b/>
+          <w:bCs/>
+          <w:color w:val="333333"/>
+        </w:rPr>
+        <w:t>"</w:t>
+      </w:r>
+      <w:r>
+        <w:rPr>
+          <w:rStyle w:val="scolon"/>
+          <w:rFonts w:ascii="Consolas" w:hAnsi="Consolas" w:cs="Consolas"/>
+          <w:color w:val="666666"/>
+        </w:rPr>
+        <w:t>:</w:t>
+      </w:r>
+      <w:r>
+        <w:rPr>
+          <w:rStyle w:val="sobjectv"/>
+          <w:rFonts w:ascii="Consolas" w:hAnsi="Consolas" w:cs="Consolas"/>
+          <w:color w:val="555555"/>
+        </w:rPr>
+        <w:t>2</w:t>
+      </w:r>
+      <w:r>
+        <w:rPr>
+          <w:rStyle w:val="scomma"/>
+          <w:rFonts w:ascii="Consolas" w:hAnsi="Consolas" w:cs="Consolas"/>
+          <w:color w:val="666666"/>
+        </w:rPr>
+        <w:t>,</w:t>
+      </w:r>
+      <w:r>
+        <w:rPr>
+          <w:rFonts w:ascii="Consolas" w:hAnsi="Consolas" w:cs="Consolas"/>
+          <w:color w:val="555555"/>
+        </w:rPr>
+        <w:br/>
+        <w:t>      </w:t>
+      </w:r>
+      <w:r>
+        <w:rPr>
+          <w:rStyle w:val="sobjectk"/>
+          <w:rFonts w:ascii="Consolas" w:hAnsi="Consolas" w:cs="Consolas"/>
+          <w:b/>
+          <w:bCs/>
+          <w:color w:val="333333"/>
+        </w:rPr>
+        <w:t>"is</w:t>
+      </w:r>
+      <w:r>
+        <w:rPr>
+          <w:rStyle w:val="sobjectk"/>
+          <w:rFonts w:ascii="Consolas" w:hAnsi="Consolas" w:cs="Consolas" w:hint="eastAsia"/>
+          <w:b/>
+          <w:bCs/>
+          <w:color w:val="333333"/>
+        </w:rPr>
+        <w:t>a</w:t>
+      </w:r>
+      <w:r>
+        <w:rPr>
+          <w:rStyle w:val="sobjectk"/>
+          <w:rFonts w:ascii="Consolas" w:hAnsi="Consolas" w:cs="Consolas"/>
+          <w:b/>
+          <w:bCs/>
+          <w:color w:val="333333"/>
+        </w:rPr>
+        <w:t>nswer"</w:t>
+      </w:r>
+      <w:r>
+        <w:rPr>
+          <w:rStyle w:val="scolon"/>
+          <w:rFonts w:ascii="Consolas" w:hAnsi="Consolas" w:cs="Consolas"/>
+          <w:color w:val="666666"/>
+        </w:rPr>
+        <w:t>:</w:t>
+      </w:r>
+      <w:r>
+        <w:rPr>
+          <w:rStyle w:val="sobjectv"/>
+          <w:rFonts w:ascii="Consolas" w:hAnsi="Consolas" w:cs="Consolas"/>
+          <w:color w:val="555555"/>
+        </w:rPr>
+        <w:t>0</w:t>
+      </w:r>
+      <w:r>
+        <w:rPr>
+          <w:rStyle w:val="scomma"/>
+          <w:rFonts w:ascii="Consolas" w:hAnsi="Consolas" w:cs="Consolas"/>
+          <w:color w:val="666666"/>
+        </w:rPr>
+        <w:t>,</w:t>
+      </w:r>
+      <w:r>
+        <w:rPr>
+          <w:rFonts w:ascii="Consolas" w:hAnsi="Consolas" w:cs="Consolas"/>
+          <w:color w:val="555555"/>
+        </w:rPr>
+        <w:br/>
+        <w:t>      </w:t>
+      </w:r>
+      <w:r>
+        <w:rPr>
+          <w:rStyle w:val="sobjectk"/>
+          <w:rFonts w:ascii="Consolas" w:hAnsi="Consolas" w:cs="Consolas"/>
+          <w:b/>
+          <w:bCs/>
+          <w:color w:val="333333"/>
+        </w:rPr>
+        <w:t>"</w:t>
+      </w:r>
+      <w:proofErr w:type="spellStart"/>
+      <w:r>
+        <w:rPr>
+          <w:rStyle w:val="sobjectk"/>
+          <w:rFonts w:ascii="Consolas" w:hAnsi="Consolas" w:cs="Consolas"/>
+          <w:b/>
+          <w:bCs/>
+          <w:color w:val="333333"/>
+        </w:rPr>
+        <w:t>choose</w:t>
+      </w:r>
+      <w:r>
+        <w:rPr>
+          <w:rStyle w:val="sobjectk"/>
+          <w:rFonts w:ascii="Consolas" w:hAnsi="Consolas" w:cs="Consolas" w:hint="eastAsia"/>
+          <w:b/>
+          <w:bCs/>
+          <w:color w:val="333333"/>
+        </w:rPr>
+        <w:t>u</w:t>
+      </w:r>
+      <w:r>
+        <w:rPr>
+          <w:rStyle w:val="sobjectk"/>
+          <w:rFonts w:ascii="Consolas" w:hAnsi="Consolas" w:cs="Consolas"/>
+          <w:b/>
+          <w:bCs/>
+          <w:color w:val="333333"/>
+        </w:rPr>
+        <w:t>ser</w:t>
+      </w:r>
+      <w:proofErr w:type="spellEnd"/>
+      <w:r>
+        <w:rPr>
+          <w:rStyle w:val="sobjectk"/>
+          <w:rFonts w:ascii="Consolas" w:hAnsi="Consolas" w:cs="Consolas"/>
+          <w:b/>
+          <w:bCs/>
+          <w:color w:val="333333"/>
+        </w:rPr>
+        <w:t>"</w:t>
+      </w:r>
+      <w:r>
+        <w:rPr>
+          <w:rStyle w:val="scolon"/>
+          <w:rFonts w:ascii="Consolas" w:hAnsi="Consolas" w:cs="Consolas"/>
+          <w:color w:val="666666"/>
+        </w:rPr>
+        <w:t>:</w:t>
+      </w:r>
+      <w:r>
+        <w:rPr>
+          <w:rStyle w:val="sbracket"/>
+          <w:rFonts w:ascii="Consolas" w:hAnsi="Consolas" w:cs="Consolas"/>
+          <w:color w:val="666666"/>
+        </w:rPr>
+        <w:t>[</w:t>
+      </w:r>
+      <w:r>
+        <w:rPr>
+          <w:rStyle w:val="apple-converted-space"/>
+          <w:rFonts w:ascii="Consolas" w:hAnsi="Consolas" w:cs="Consolas"/>
+          <w:color w:val="666666"/>
+        </w:rPr>
+        <w:t>  </w:t>
+      </w:r>
+      <w:r>
+        <w:rPr>
+          <w:rFonts w:ascii="Consolas" w:hAnsi="Consolas" w:cs="Consolas"/>
+          <w:color w:val="555555"/>
+        </w:rPr>
+        <w:br/>
+        <w:t>         </w:t>
+      </w:r>
+      <w:r>
+        <w:rPr>
+          <w:rStyle w:val="sarrayv"/>
+          <w:rFonts w:ascii="Consolas" w:hAnsi="Consolas" w:cs="Consolas"/>
+          <w:color w:val="555555"/>
+        </w:rPr>
+        <w:t>"C"</w:t>
+      </w:r>
+      <w:r>
+        <w:rPr>
+          <w:rFonts w:ascii="Consolas" w:hAnsi="Consolas" w:cs="Consolas"/>
+          <w:color w:val="555555"/>
+        </w:rPr>
+        <w:br/>
+        <w:t>      </w:t>
+      </w:r>
+      <w:r>
+        <w:rPr>
+          <w:rStyle w:val="sbracket"/>
+          <w:rFonts w:ascii="Consolas" w:hAnsi="Consolas" w:cs="Consolas"/>
+          <w:color w:val="666666"/>
+        </w:rPr>
+        <w:t>]</w:t>
+      </w:r>
+      <w:r>
+        <w:rPr>
+          <w:rFonts w:ascii="Consolas" w:hAnsi="Consolas" w:cs="Consolas"/>
+          <w:color w:val="555555"/>
+        </w:rPr>
+        <w:br/>
+        <w:t>   </w:t>
+      </w:r>
+      <w:r>
+        <w:rPr>
+          <w:rStyle w:val="sbrace"/>
+          <w:rFonts w:ascii="Consolas" w:hAnsi="Consolas" w:cs="Consolas"/>
+          <w:color w:val="666666"/>
+        </w:rPr>
+        <w:t>}</w:t>
+      </w:r>
+      <w:r>
+        <w:rPr>
+          <w:rStyle w:val="scomma"/>
+          <w:rFonts w:ascii="Consolas" w:hAnsi="Consolas" w:cs="Consolas"/>
+          <w:color w:val="666666"/>
+        </w:rPr>
+        <w:t>,</w:t>
+      </w:r>
+      <w:r>
+        <w:rPr>
+          <w:rFonts w:ascii="Consolas" w:hAnsi="Consolas" w:cs="Consolas"/>
+          <w:color w:val="555555"/>
+        </w:rPr>
+        <w:br/>
+        <w:t>   </w:t>
+      </w:r>
+      <w:r>
+        <w:rPr>
+          <w:rStyle w:val="sbrace"/>
+          <w:rFonts w:ascii="Consolas" w:hAnsi="Consolas" w:cs="Consolas"/>
+          <w:color w:val="666666"/>
+        </w:rPr>
+        <w:t>{</w:t>
+      </w:r>
+      <w:r>
+        <w:rPr>
+          <w:rStyle w:val="apple-converted-space"/>
+          <w:rFonts w:ascii="Consolas" w:hAnsi="Consolas" w:cs="Consolas"/>
+          <w:color w:val="666666"/>
+        </w:rPr>
+        <w:t>  </w:t>
+      </w:r>
+      <w:r>
+        <w:rPr>
+          <w:rFonts w:ascii="Consolas" w:hAnsi="Consolas" w:cs="Consolas"/>
+          <w:color w:val="555555"/>
+        </w:rPr>
+        <w:br/>
+        <w:t>      </w:t>
+      </w:r>
+      <w:r>
+        <w:rPr>
+          <w:rStyle w:val="sobjectk"/>
+          <w:rFonts w:ascii="Consolas" w:hAnsi="Consolas" w:cs="Consolas"/>
+          <w:b/>
+          <w:bCs/>
+          <w:color w:val="333333"/>
+        </w:rPr>
+        <w:t>"</w:t>
+      </w:r>
+      <w:r>
+        <w:rPr>
+          <w:rStyle w:val="sobjectk"/>
+          <w:rFonts w:ascii="Consolas" w:hAnsi="Consolas" w:cs="Consolas" w:hint="eastAsia"/>
+          <w:b/>
+          <w:bCs/>
+          <w:color w:val="333333"/>
+        </w:rPr>
+        <w:t>cardid</w:t>
+      </w:r>
+      <w:r>
+        <w:rPr>
+          <w:rStyle w:val="sobjectk"/>
+          <w:rFonts w:ascii="Consolas" w:hAnsi="Consolas" w:cs="Consolas"/>
+          <w:b/>
+          <w:bCs/>
+          <w:color w:val="333333"/>
+        </w:rPr>
+        <w:t>"</w:t>
+      </w:r>
+      <w:r>
+        <w:rPr>
+          <w:rStyle w:val="scolon"/>
+          <w:rFonts w:ascii="Consolas" w:hAnsi="Consolas" w:cs="Consolas"/>
+          <w:color w:val="666666"/>
+        </w:rPr>
+        <w:t>:</w:t>
+      </w:r>
+      <w:r>
+        <w:rPr>
+          <w:rStyle w:val="sobjectv"/>
+          <w:rFonts w:ascii="Consolas" w:hAnsi="Consolas" w:cs="Consolas"/>
+          <w:color w:val="555555"/>
+        </w:rPr>
+        <w:t>3</w:t>
+      </w:r>
+      <w:r>
+        <w:rPr>
+          <w:rStyle w:val="scomma"/>
+          <w:rFonts w:ascii="Consolas" w:hAnsi="Consolas" w:cs="Consolas"/>
+          <w:color w:val="666666"/>
+        </w:rPr>
+        <w:t>,</w:t>
+      </w:r>
+      <w:r>
+        <w:rPr>
+          <w:rFonts w:ascii="Consolas" w:hAnsi="Consolas" w:cs="Consolas"/>
+          <w:color w:val="555555"/>
+        </w:rPr>
+        <w:br/>
+        <w:t>      </w:t>
+      </w:r>
+      <w:r>
+        <w:rPr>
+          <w:rStyle w:val="sobjectk"/>
+          <w:rFonts w:ascii="Consolas" w:hAnsi="Consolas" w:cs="Consolas"/>
+          <w:b/>
+          <w:bCs/>
+          <w:color w:val="333333"/>
+        </w:rPr>
+        <w:t>"is</w:t>
+      </w:r>
+      <w:r>
+        <w:rPr>
+          <w:rStyle w:val="sobjectk"/>
+          <w:rFonts w:ascii="Consolas" w:hAnsi="Consolas" w:cs="Consolas" w:hint="eastAsia"/>
+          <w:b/>
+          <w:bCs/>
+          <w:color w:val="333333"/>
+        </w:rPr>
+        <w:t>a</w:t>
+      </w:r>
+      <w:bookmarkStart w:id="17" w:name="_GoBack"/>
+      <w:bookmarkEnd w:id="17"/>
+      <w:r>
+        <w:rPr>
+          <w:rStyle w:val="sobjectk"/>
+          <w:rFonts w:ascii="Consolas" w:hAnsi="Consolas" w:cs="Consolas"/>
+          <w:b/>
+          <w:bCs/>
+          <w:color w:val="333333"/>
+        </w:rPr>
+        <w:t>nswer"</w:t>
+      </w:r>
+      <w:r>
+        <w:rPr>
+          <w:rStyle w:val="scolon"/>
+          <w:rFonts w:ascii="Consolas" w:hAnsi="Consolas" w:cs="Consolas"/>
+          <w:color w:val="666666"/>
+        </w:rPr>
+        <w:t>:</w:t>
+      </w:r>
+      <w:r>
+        <w:rPr>
+          <w:rStyle w:val="sobjectv"/>
+          <w:rFonts w:ascii="Consolas" w:hAnsi="Consolas" w:cs="Consolas"/>
+          <w:color w:val="555555"/>
+        </w:rPr>
+        <w:t>0</w:t>
+      </w:r>
+      <w:r>
+        <w:rPr>
+          <w:rStyle w:val="scomma"/>
+          <w:rFonts w:ascii="Consolas" w:hAnsi="Consolas" w:cs="Consolas"/>
+          <w:color w:val="666666"/>
+        </w:rPr>
+        <w:t>,</w:t>
+      </w:r>
+      <w:r>
+        <w:rPr>
+          <w:rFonts w:ascii="Consolas" w:hAnsi="Consolas" w:cs="Consolas"/>
+          <w:color w:val="555555"/>
+        </w:rPr>
+        <w:br/>
+        <w:t>      </w:t>
+      </w:r>
+      <w:r>
+        <w:rPr>
+          <w:rStyle w:val="sobjectk"/>
+          <w:rFonts w:ascii="Consolas" w:hAnsi="Consolas" w:cs="Consolas"/>
+          <w:b/>
+          <w:bCs/>
+          <w:color w:val="333333"/>
+        </w:rPr>
+        <w:t>"</w:t>
+      </w:r>
+      <w:proofErr w:type="spellStart"/>
+      <w:r>
+        <w:rPr>
+          <w:rStyle w:val="sobjectk"/>
+          <w:rFonts w:ascii="Consolas" w:hAnsi="Consolas" w:cs="Consolas"/>
+          <w:b/>
+          <w:bCs/>
+          <w:color w:val="333333"/>
+        </w:rPr>
+        <w:t>choose</w:t>
+      </w:r>
+      <w:r>
+        <w:rPr>
+          <w:rStyle w:val="sobjectk"/>
+          <w:rFonts w:ascii="Consolas" w:hAnsi="Consolas" w:cs="Consolas" w:hint="eastAsia"/>
+          <w:b/>
+          <w:bCs/>
+          <w:color w:val="333333"/>
+        </w:rPr>
+        <w:t>u</w:t>
+      </w:r>
+      <w:r>
+        <w:rPr>
+          <w:rStyle w:val="sobjectk"/>
+          <w:rFonts w:ascii="Consolas" w:hAnsi="Consolas" w:cs="Consolas"/>
+          <w:b/>
+          <w:bCs/>
+          <w:color w:val="333333"/>
+        </w:rPr>
+        <w:t>ser</w:t>
+      </w:r>
+      <w:proofErr w:type="spellEnd"/>
+      <w:r>
+        <w:rPr>
+          <w:rStyle w:val="sobjectk"/>
+          <w:rFonts w:ascii="Consolas" w:hAnsi="Consolas" w:cs="Consolas"/>
+          <w:b/>
+          <w:bCs/>
+          <w:color w:val="333333"/>
+        </w:rPr>
+        <w:t>"</w:t>
+      </w:r>
+      <w:r>
+        <w:rPr>
+          <w:rStyle w:val="scolon"/>
+          <w:rFonts w:ascii="Consolas" w:hAnsi="Consolas" w:cs="Consolas"/>
+          <w:color w:val="666666"/>
+        </w:rPr>
+        <w:t>:</w:t>
+      </w:r>
+      <w:r>
+        <w:rPr>
+          <w:rStyle w:val="sbracket"/>
+          <w:rFonts w:ascii="Consolas" w:hAnsi="Consolas" w:cs="Consolas"/>
+          <w:color w:val="666666"/>
+        </w:rPr>
+        <w:t>[</w:t>
+      </w:r>
+      <w:r>
+        <w:rPr>
+          <w:rStyle w:val="apple-converted-space"/>
+          <w:rFonts w:ascii="Consolas" w:hAnsi="Consolas" w:cs="Consolas"/>
+          <w:color w:val="666666"/>
+        </w:rPr>
+        <w:t>  </w:t>
+      </w:r>
+      <w:r>
+        <w:rPr>
+          <w:rFonts w:ascii="Consolas" w:hAnsi="Consolas" w:cs="Consolas"/>
+          <w:color w:val="555555"/>
+        </w:rPr>
+        <w:br/>
+        <w:t>         </w:t>
+      </w:r>
+      <w:r>
+        <w:rPr>
+          <w:rStyle w:val="sarrayv"/>
+          <w:rFonts w:ascii="Consolas" w:hAnsi="Consolas" w:cs="Consolas"/>
+          <w:color w:val="555555"/>
+        </w:rPr>
+        <w:t>"D"</w:t>
+      </w:r>
+      <w:r>
+        <w:rPr>
+          <w:rFonts w:ascii="Consolas" w:hAnsi="Consolas" w:cs="Consolas"/>
+          <w:color w:val="555555"/>
+        </w:rPr>
+        <w:br/>
+        <w:t>      </w:t>
+      </w:r>
+      <w:r>
+        <w:rPr>
+          <w:rStyle w:val="sbracket"/>
+          <w:rFonts w:ascii="Consolas" w:hAnsi="Consolas" w:cs="Consolas"/>
+          <w:color w:val="666666"/>
+        </w:rPr>
+        <w:t>]</w:t>
+      </w:r>
+      <w:r>
+        <w:rPr>
+          <w:rFonts w:ascii="Consolas" w:hAnsi="Consolas" w:cs="Consolas"/>
+          <w:color w:val="555555"/>
+        </w:rPr>
+        <w:br/>
+        <w:t>   </w:t>
+      </w:r>
+      <w:r>
+        <w:rPr>
+          <w:rStyle w:val="sbrace"/>
+          <w:rFonts w:ascii="Consolas" w:hAnsi="Consolas" w:cs="Consolas"/>
+          <w:color w:val="666666"/>
+        </w:rPr>
+        <w:t>}</w:t>
+      </w:r>
+      <w:r>
+        <w:rPr>
+          <w:rStyle w:val="scomma"/>
+          <w:rFonts w:ascii="Consolas" w:hAnsi="Consolas" w:cs="Consolas"/>
+          <w:color w:val="666666"/>
+        </w:rPr>
+        <w:t>,</w:t>
+      </w:r>
+      <w:r>
+        <w:rPr>
+          <w:rFonts w:ascii="Consolas" w:hAnsi="Consolas" w:cs="Consolas"/>
+          <w:color w:val="555555"/>
+        </w:rPr>
+        <w:br/>
+        <w:t>   </w:t>
+      </w:r>
+      <w:r>
+        <w:rPr>
+          <w:rStyle w:val="sbrace"/>
+          <w:rFonts w:ascii="Consolas" w:hAnsi="Consolas" w:cs="Consolas"/>
+          <w:color w:val="666666"/>
+        </w:rPr>
+        <w:t>{</w:t>
+      </w:r>
+      <w:r>
+        <w:rPr>
+          <w:rStyle w:val="apple-converted-space"/>
+          <w:rFonts w:ascii="Consolas" w:hAnsi="Consolas" w:cs="Consolas"/>
+          <w:color w:val="666666"/>
+        </w:rPr>
+        <w:t>  </w:t>
+      </w:r>
+      <w:r>
+        <w:rPr>
+          <w:rFonts w:ascii="Consolas" w:hAnsi="Consolas" w:cs="Consolas"/>
+          <w:color w:val="555555"/>
+        </w:rPr>
+        <w:br/>
+        <w:t>      </w:t>
+      </w:r>
+      <w:r>
+        <w:rPr>
+          <w:rStyle w:val="sobjectk"/>
+          <w:rFonts w:ascii="Consolas" w:hAnsi="Consolas" w:cs="Consolas"/>
+          <w:b/>
+          <w:bCs/>
+          <w:color w:val="333333"/>
+        </w:rPr>
+        <w:t>"</w:t>
+      </w:r>
+      <w:r>
+        <w:rPr>
+          <w:rStyle w:val="sobjectk"/>
+          <w:rFonts w:ascii="Consolas" w:hAnsi="Consolas" w:cs="Consolas" w:hint="eastAsia"/>
+          <w:b/>
+          <w:bCs/>
+          <w:color w:val="333333"/>
+        </w:rPr>
+        <w:t>cardid</w:t>
+      </w:r>
+      <w:r>
+        <w:rPr>
+          <w:rStyle w:val="sobjectk"/>
+          <w:rFonts w:ascii="Consolas" w:hAnsi="Consolas" w:cs="Consolas"/>
+          <w:b/>
+          <w:bCs/>
+          <w:color w:val="333333"/>
+        </w:rPr>
+        <w:t>"</w:t>
+      </w:r>
+      <w:r>
+        <w:rPr>
+          <w:rStyle w:val="scolon"/>
+          <w:rFonts w:ascii="Consolas" w:hAnsi="Consolas" w:cs="Consolas"/>
+          <w:color w:val="666666"/>
+        </w:rPr>
+        <w:t>:</w:t>
+      </w:r>
+      <w:r>
+        <w:rPr>
+          <w:rStyle w:val="sobjectv"/>
+          <w:rFonts w:ascii="Consolas" w:hAnsi="Consolas" w:cs="Consolas"/>
+          <w:color w:val="555555"/>
+        </w:rPr>
+        <w:t>4</w:t>
+      </w:r>
+      <w:r>
+        <w:rPr>
+          <w:rStyle w:val="scomma"/>
+          <w:rFonts w:ascii="Consolas" w:hAnsi="Consolas" w:cs="Consolas"/>
+          <w:color w:val="666666"/>
+        </w:rPr>
+        <w:t>,</w:t>
+      </w:r>
+      <w:r>
+        <w:rPr>
+          <w:rFonts w:ascii="Consolas" w:hAnsi="Consolas" w:cs="Consolas"/>
+          <w:color w:val="555555"/>
+        </w:rPr>
+        <w:br/>
+        <w:t>      </w:t>
+      </w:r>
+      <w:r>
+        <w:rPr>
+          <w:rStyle w:val="sobjectk"/>
+          <w:rFonts w:ascii="Consolas" w:hAnsi="Consolas" w:cs="Consolas"/>
+          <w:b/>
+          <w:bCs/>
+          <w:color w:val="333333"/>
+        </w:rPr>
         <w:t>"isAnswer"</w:t>
       </w:r>
       <w:r>
@@ -9284,7 +10974,7 @@
           <w:rFonts w:ascii="Consolas" w:hAnsi="Consolas" w:cs="Consolas"/>
           <w:color w:val="555555"/>
         </w:rPr>
-        <w:t>1</w:t>
+        <w:t>0</w:t>
       </w:r>
       <w:r>
         <w:rPr>
@@ -9310,649 +11000,29 @@
           <w:bCs/>
           <w:color w:val="333333"/>
         </w:rPr>
-        <w:t>"chooseUser"</w:t>
-      </w:r>
-      <w:r>
-        <w:rPr>
-          <w:rStyle w:val="scolon"/>
-          <w:rFonts w:ascii="Consolas" w:hAnsi="Consolas" w:cs="Consolas"/>
-          <w:color w:val="666666"/>
-        </w:rPr>
-        <w:t>:</w:t>
-      </w:r>
-      <w:r>
-        <w:rPr>
-          <w:rStyle w:val="sbracket"/>
-          <w:rFonts w:ascii="Consolas" w:hAnsi="Consolas" w:cs="Consolas"/>
-          <w:color w:val="666666"/>
-        </w:rPr>
-        <w:t>[</w:t>
-      </w:r>
-      <w:r>
-        <w:rPr>
-          <w:rStyle w:val="apple-converted-space"/>
-          <w:rFonts w:ascii="Consolas" w:hAnsi="Consolas" w:cs="Consolas"/>
-          <w:color w:val="666666"/>
-        </w:rPr>
-        <w:t>  </w:t>
-      </w:r>
-      <w:r>
-        <w:rPr>
-          <w:rFonts w:ascii="Consolas" w:hAnsi="Consolas" w:cs="Consolas"/>
-          <w:color w:val="555555"/>
-        </w:rPr>
-        <w:br/>
-        <w:t>         </w:t>
-      </w:r>
-      <w:r>
-        <w:rPr>
-          <w:rStyle w:val="sarrayv"/>
-          <w:rFonts w:ascii="Consolas" w:hAnsi="Consolas" w:cs="Consolas"/>
-          <w:color w:val="555555"/>
-        </w:rPr>
-        <w:t>"A"</w:t>
-      </w:r>
-      <w:r>
-        <w:rPr>
-          <w:rStyle w:val="scomma"/>
-          <w:rFonts w:ascii="Consolas" w:hAnsi="Consolas" w:cs="Consolas"/>
-          <w:color w:val="666666"/>
-        </w:rPr>
-        <w:t>,</w:t>
-      </w:r>
-      <w:r>
-        <w:rPr>
-          <w:rFonts w:ascii="Consolas" w:hAnsi="Consolas" w:cs="Consolas"/>
-          <w:color w:val="555555"/>
-        </w:rPr>
-        <w:br/>
-        <w:t>         </w:t>
-      </w:r>
-      <w:r>
-        <w:rPr>
-          <w:rStyle w:val="sarrayv"/>
-          <w:rFonts w:ascii="Consolas" w:hAnsi="Consolas" w:cs="Consolas"/>
-          <w:color w:val="555555"/>
-        </w:rPr>
-        <w:t>"B"</w:t>
-      </w:r>
-      <w:r>
-        <w:rPr>
-          <w:rFonts w:ascii="Consolas" w:hAnsi="Consolas" w:cs="Consolas"/>
-          <w:color w:val="555555"/>
-        </w:rPr>
-        <w:br/>
-        <w:t>      </w:t>
-      </w:r>
-      <w:r>
-        <w:rPr>
-          <w:rStyle w:val="sbracket"/>
-          <w:rFonts w:ascii="Consolas" w:hAnsi="Consolas" w:cs="Consolas"/>
-          <w:color w:val="666666"/>
-        </w:rPr>
-        <w:t>]</w:t>
-      </w:r>
-      <w:r>
-        <w:rPr>
-          <w:rFonts w:ascii="Consolas" w:hAnsi="Consolas" w:cs="Consolas"/>
-          <w:color w:val="555555"/>
-        </w:rPr>
-        <w:br/>
-        <w:t>   </w:t>
-      </w:r>
-      <w:r>
-        <w:rPr>
-          <w:rStyle w:val="sbrace"/>
-          <w:rFonts w:ascii="Consolas" w:hAnsi="Consolas" w:cs="Consolas"/>
-          <w:color w:val="666666"/>
-        </w:rPr>
-        <w:t>}</w:t>
-      </w:r>
-      <w:r>
-        <w:rPr>
-          <w:rStyle w:val="scomma"/>
-          <w:rFonts w:ascii="Consolas" w:hAnsi="Consolas" w:cs="Consolas"/>
-          <w:color w:val="666666"/>
-        </w:rPr>
-        <w:t>,</w:t>
-      </w:r>
-      <w:r>
-        <w:rPr>
-          <w:rFonts w:ascii="Consolas" w:hAnsi="Consolas" w:cs="Consolas"/>
-          <w:color w:val="555555"/>
-        </w:rPr>
-        <w:br/>
-        <w:t>   </w:t>
-      </w:r>
-      <w:r>
-        <w:rPr>
-          <w:rStyle w:val="sbrace"/>
-          <w:rFonts w:ascii="Consolas" w:hAnsi="Consolas" w:cs="Consolas"/>
-          <w:color w:val="666666"/>
-        </w:rPr>
-        <w:t>{</w:t>
-      </w:r>
-      <w:r>
-        <w:rPr>
-          <w:rStyle w:val="apple-converted-space"/>
-          <w:rFonts w:ascii="Consolas" w:hAnsi="Consolas" w:cs="Consolas"/>
-          <w:color w:val="666666"/>
-        </w:rPr>
-        <w:t>  </w:t>
-      </w:r>
-      <w:r>
-        <w:rPr>
-          <w:rFonts w:ascii="Consolas" w:hAnsi="Consolas" w:cs="Consolas"/>
-          <w:color w:val="555555"/>
-        </w:rPr>
-        <w:br/>
-        <w:t>      </w:t>
-      </w:r>
-      <w:r>
-        <w:rPr>
-          <w:rStyle w:val="sobjectk"/>
-          <w:rFonts w:ascii="Consolas" w:hAnsi="Consolas" w:cs="Consolas"/>
-          <w:b/>
-          <w:bCs/>
-          <w:color w:val="333333"/>
-        </w:rPr>
-        <w:t>"Card_ID"</w:t>
-      </w:r>
-      <w:r>
-        <w:rPr>
-          <w:rStyle w:val="scolon"/>
-          <w:rFonts w:ascii="Consolas" w:hAnsi="Consolas" w:cs="Consolas"/>
-          <w:color w:val="666666"/>
-        </w:rPr>
-        <w:t>:</w:t>
-      </w:r>
-      <w:r>
-        <w:rPr>
-          <w:rStyle w:val="sobjectv"/>
-          <w:rFonts w:ascii="Consolas" w:hAnsi="Consolas" w:cs="Consolas"/>
-          <w:color w:val="555555"/>
-        </w:rPr>
-        <w:t>2</w:t>
-      </w:r>
-      <w:r>
-        <w:rPr>
-          <w:rStyle w:val="scomma"/>
-          <w:rFonts w:ascii="Consolas" w:hAnsi="Consolas" w:cs="Consolas"/>
-          <w:color w:val="666666"/>
-        </w:rPr>
-        <w:t>,</w:t>
-      </w:r>
-      <w:r>
-        <w:rPr>
-          <w:rFonts w:ascii="Consolas" w:hAnsi="Consolas" w:cs="Consolas"/>
-          <w:color w:val="555555"/>
-        </w:rPr>
-        <w:br/>
-        <w:t>      </w:t>
-      </w:r>
-      <w:r>
-        <w:rPr>
-          <w:rStyle w:val="sobjectk"/>
-          <w:rFonts w:ascii="Consolas" w:hAnsi="Consolas" w:cs="Consolas"/>
-          <w:b/>
-          <w:bCs/>
-          <w:color w:val="333333"/>
-        </w:rPr>
-        <w:t>"isAnswer"</w:t>
-      </w:r>
-      <w:r>
-        <w:rPr>
-          <w:rStyle w:val="scolon"/>
-          <w:rFonts w:ascii="Consolas" w:hAnsi="Consolas" w:cs="Consolas"/>
-          <w:color w:val="666666"/>
-        </w:rPr>
-        <w:t>:</w:t>
-      </w:r>
-      <w:r>
-        <w:rPr>
-          <w:rStyle w:val="sobjectv"/>
-          <w:rFonts w:ascii="Consolas" w:hAnsi="Consolas" w:cs="Consolas"/>
-          <w:color w:val="555555"/>
-        </w:rPr>
-        <w:t>0</w:t>
-      </w:r>
-      <w:r>
-        <w:rPr>
-          <w:rStyle w:val="scomma"/>
-          <w:rFonts w:ascii="Consolas" w:hAnsi="Consolas" w:cs="Consolas"/>
-          <w:color w:val="666666"/>
-        </w:rPr>
-        <w:t>,</w:t>
-      </w:r>
-      <w:r>
-        <w:rPr>
-          <w:rFonts w:ascii="Consolas" w:hAnsi="Consolas" w:cs="Consolas"/>
-          <w:color w:val="555555"/>
-        </w:rPr>
-        <w:br/>
-        <w:t>      </w:t>
-      </w:r>
-      <w:r>
-        <w:rPr>
-          <w:rStyle w:val="sobjectk"/>
-          <w:rFonts w:ascii="Consolas" w:hAnsi="Consolas" w:cs="Consolas"/>
-          <w:b/>
-          <w:bCs/>
-          <w:color w:val="333333"/>
-        </w:rPr>
-        <w:t>"chooseUser"</w:t>
-      </w:r>
-      <w:r>
-        <w:rPr>
-          <w:rStyle w:val="scolon"/>
-          <w:rFonts w:ascii="Consolas" w:hAnsi="Consolas" w:cs="Consolas"/>
-          <w:color w:val="666666"/>
-        </w:rPr>
-        <w:t>:</w:t>
-      </w:r>
-      <w:r>
-        <w:rPr>
-          <w:rStyle w:val="sbracket"/>
-          <w:rFonts w:ascii="Consolas" w:hAnsi="Consolas" w:cs="Consolas"/>
-          <w:color w:val="666666"/>
-        </w:rPr>
-        <w:t>[</w:t>
-      </w:r>
-      <w:r>
-        <w:rPr>
-          <w:rStyle w:val="apple-converted-space"/>
-          <w:rFonts w:ascii="Consolas" w:hAnsi="Consolas" w:cs="Consolas"/>
-          <w:color w:val="666666"/>
-        </w:rPr>
-        <w:t>  </w:t>
-      </w:r>
-      <w:r>
-        <w:rPr>
-          <w:rFonts w:ascii="Consolas" w:hAnsi="Consolas" w:cs="Consolas"/>
-          <w:color w:val="555555"/>
-        </w:rPr>
-        <w:br/>
-        <w:t>         </w:t>
-      </w:r>
-      <w:r>
-        <w:rPr>
-          <w:rStyle w:val="sarrayv"/>
-          <w:rFonts w:ascii="Consolas" w:hAnsi="Consolas" w:cs="Consolas"/>
-          <w:color w:val="555555"/>
-        </w:rPr>
-        <w:t>"C"</w:t>
-      </w:r>
-      <w:r>
-        <w:rPr>
-          <w:rFonts w:ascii="Consolas" w:hAnsi="Consolas" w:cs="Consolas"/>
-          <w:color w:val="555555"/>
-        </w:rPr>
-        <w:br/>
-        <w:t>      </w:t>
-      </w:r>
-      <w:r>
-        <w:rPr>
-          <w:rStyle w:val="sbracket"/>
-          <w:rFonts w:ascii="Consolas" w:hAnsi="Consolas" w:cs="Consolas"/>
-          <w:color w:val="666666"/>
-        </w:rPr>
-        <w:t>]</w:t>
-      </w:r>
-      <w:r>
-        <w:rPr>
-          <w:rFonts w:ascii="Consolas" w:hAnsi="Consolas" w:cs="Consolas"/>
-          <w:color w:val="555555"/>
-        </w:rPr>
-        <w:br/>
-        <w:t>   </w:t>
-      </w:r>
-      <w:r>
-        <w:rPr>
-          <w:rStyle w:val="sbrace"/>
-          <w:rFonts w:ascii="Consolas" w:hAnsi="Consolas" w:cs="Consolas"/>
-          <w:color w:val="666666"/>
-        </w:rPr>
-        <w:t>}</w:t>
-      </w:r>
-      <w:r>
-        <w:rPr>
-          <w:rStyle w:val="scomma"/>
-          <w:rFonts w:ascii="Consolas" w:hAnsi="Consolas" w:cs="Consolas"/>
-          <w:color w:val="666666"/>
-        </w:rPr>
-        <w:t>,</w:t>
-      </w:r>
-      <w:r>
-        <w:rPr>
-          <w:rFonts w:ascii="Consolas" w:hAnsi="Consolas" w:cs="Consolas"/>
-          <w:color w:val="555555"/>
-        </w:rPr>
-        <w:br/>
-        <w:t>   </w:t>
-      </w:r>
-      <w:r>
-        <w:rPr>
-          <w:rStyle w:val="sbrace"/>
-          <w:rFonts w:ascii="Consolas" w:hAnsi="Consolas" w:cs="Consolas"/>
-          <w:color w:val="666666"/>
-        </w:rPr>
-        <w:t>{</w:t>
-      </w:r>
-      <w:r>
-        <w:rPr>
-          <w:rStyle w:val="apple-converted-space"/>
-          <w:rFonts w:ascii="Consolas" w:hAnsi="Consolas" w:cs="Consolas"/>
-          <w:color w:val="666666"/>
-        </w:rPr>
-        <w:t>  </w:t>
-      </w:r>
-      <w:r>
-        <w:rPr>
-          <w:rFonts w:ascii="Consolas" w:hAnsi="Consolas" w:cs="Consolas"/>
-          <w:color w:val="555555"/>
-        </w:rPr>
-        <w:br/>
-        <w:t>      </w:t>
-      </w:r>
-      <w:r>
-        <w:rPr>
-          <w:rStyle w:val="sobjectk"/>
-          <w:rFonts w:ascii="Consolas" w:hAnsi="Consolas" w:cs="Consolas"/>
-          <w:b/>
-          <w:bCs/>
-          <w:color w:val="333333"/>
-        </w:rPr>
-        <w:t>"Card_ID"</w:t>
-      </w:r>
-      <w:r>
-        <w:rPr>
-          <w:rStyle w:val="scolon"/>
-          <w:rFonts w:ascii="Consolas" w:hAnsi="Consolas" w:cs="Consolas"/>
-          <w:color w:val="666666"/>
-        </w:rPr>
-        <w:t>:</w:t>
-      </w:r>
-      <w:r>
-        <w:rPr>
-          <w:rStyle w:val="sobjectv"/>
-          <w:rFonts w:ascii="Consolas" w:hAnsi="Consolas" w:cs="Consolas"/>
-          <w:color w:val="555555"/>
-        </w:rPr>
-        <w:t>3</w:t>
-      </w:r>
-      <w:r>
-        <w:rPr>
-          <w:rStyle w:val="scomma"/>
-          <w:rFonts w:ascii="Consolas" w:hAnsi="Consolas" w:cs="Consolas"/>
-          <w:color w:val="666666"/>
-        </w:rPr>
-        <w:t>,</w:t>
-      </w:r>
-      <w:r>
-        <w:rPr>
-          <w:rFonts w:ascii="Consolas" w:hAnsi="Consolas" w:cs="Consolas"/>
-          <w:color w:val="555555"/>
-        </w:rPr>
-        <w:br/>
-        <w:t>      </w:t>
-      </w:r>
-      <w:r>
-        <w:rPr>
-          <w:rStyle w:val="sobjectk"/>
-          <w:rFonts w:ascii="Consolas" w:hAnsi="Consolas" w:cs="Consolas"/>
-          <w:b/>
-          <w:bCs/>
-          <w:color w:val="333333"/>
-        </w:rPr>
-        <w:t>"isAnswer"</w:t>
-      </w:r>
-      <w:r>
-        <w:rPr>
-          <w:rStyle w:val="scolon"/>
-          <w:rFonts w:ascii="Consolas" w:hAnsi="Consolas" w:cs="Consolas"/>
-          <w:color w:val="666666"/>
-        </w:rPr>
-        <w:t>:</w:t>
-      </w:r>
-      <w:r>
-        <w:rPr>
-          <w:rStyle w:val="sobjectv"/>
-          <w:rFonts w:ascii="Consolas" w:hAnsi="Consolas" w:cs="Consolas"/>
-          <w:color w:val="555555"/>
-        </w:rPr>
-        <w:t>0</w:t>
-      </w:r>
-      <w:r>
-        <w:rPr>
-          <w:rStyle w:val="scomma"/>
-          <w:rFonts w:ascii="Consolas" w:hAnsi="Consolas" w:cs="Consolas"/>
-          <w:color w:val="666666"/>
-        </w:rPr>
-        <w:t>,</w:t>
-      </w:r>
-      <w:r>
-        <w:rPr>
-          <w:rFonts w:ascii="Consolas" w:hAnsi="Consolas" w:cs="Consolas"/>
-          <w:color w:val="555555"/>
-        </w:rPr>
-        <w:br/>
-        <w:t>      </w:t>
-      </w:r>
-      <w:r>
-        <w:rPr>
-          <w:rStyle w:val="sobjectk"/>
-          <w:rFonts w:ascii="Consolas" w:hAnsi="Consolas" w:cs="Consolas"/>
-          <w:b/>
-          <w:bCs/>
-          <w:color w:val="333333"/>
-        </w:rPr>
-        <w:t>"chooseUser"</w:t>
-      </w:r>
-      <w:r>
-        <w:rPr>
-          <w:rStyle w:val="scolon"/>
-          <w:rFonts w:ascii="Consolas" w:hAnsi="Consolas" w:cs="Consolas"/>
-          <w:color w:val="666666"/>
-        </w:rPr>
-        <w:t>:</w:t>
-      </w:r>
-      <w:r>
-        <w:rPr>
-          <w:rStyle w:val="sbracket"/>
-          <w:rFonts w:ascii="Consolas" w:hAnsi="Consolas" w:cs="Consolas"/>
-          <w:color w:val="666666"/>
-        </w:rPr>
-        <w:t>[</w:t>
-      </w:r>
-      <w:r>
-        <w:rPr>
-          <w:rStyle w:val="apple-converted-space"/>
-          <w:rFonts w:ascii="Consolas" w:hAnsi="Consolas" w:cs="Consolas"/>
-          <w:color w:val="666666"/>
-        </w:rPr>
-        <w:t>  </w:t>
-      </w:r>
-      <w:r>
-        <w:rPr>
-          <w:rFonts w:ascii="Consolas" w:hAnsi="Consolas" w:cs="Consolas"/>
-          <w:color w:val="555555"/>
-        </w:rPr>
-        <w:br/>
-        <w:t>         </w:t>
-      </w:r>
-      <w:r>
-        <w:rPr>
-          <w:rStyle w:val="sarrayv"/>
-          <w:rFonts w:ascii="Consolas" w:hAnsi="Consolas" w:cs="Consolas"/>
-          <w:color w:val="555555"/>
-        </w:rPr>
-        <w:t>"D"</w:t>
-      </w:r>
-      <w:r>
-        <w:rPr>
-          <w:rFonts w:ascii="Consolas" w:hAnsi="Consolas" w:cs="Consolas"/>
-          <w:color w:val="555555"/>
-        </w:rPr>
-        <w:br/>
-        <w:t>      </w:t>
-      </w:r>
-      <w:r>
-        <w:rPr>
-          <w:rStyle w:val="sbracket"/>
-          <w:rFonts w:ascii="Consolas" w:hAnsi="Consolas" w:cs="Consolas"/>
-          <w:color w:val="666666"/>
-        </w:rPr>
-        <w:t>]</w:t>
-      </w:r>
-      <w:r>
-        <w:rPr>
-          <w:rFonts w:ascii="Consolas" w:hAnsi="Consolas" w:cs="Consolas"/>
-          <w:color w:val="555555"/>
-        </w:rPr>
-        <w:br/>
-        <w:t>   </w:t>
-      </w:r>
-      <w:r>
-        <w:rPr>
-          <w:rStyle w:val="sbrace"/>
-          <w:rFonts w:ascii="Consolas" w:hAnsi="Consolas" w:cs="Consolas"/>
-          <w:color w:val="666666"/>
-        </w:rPr>
-        <w:t>}</w:t>
-      </w:r>
-      <w:r>
-        <w:rPr>
-          <w:rStyle w:val="scomma"/>
-          <w:rFonts w:ascii="Consolas" w:hAnsi="Consolas" w:cs="Consolas"/>
-          <w:color w:val="666666"/>
-        </w:rPr>
-        <w:t>,</w:t>
-      </w:r>
-      <w:r>
-        <w:rPr>
-          <w:rFonts w:ascii="Consolas" w:hAnsi="Consolas" w:cs="Consolas"/>
-          <w:color w:val="555555"/>
-        </w:rPr>
-        <w:br/>
-        <w:t>   </w:t>
-      </w:r>
-      <w:r>
-        <w:rPr>
-          <w:rStyle w:val="sbrace"/>
-          <w:rFonts w:ascii="Consolas" w:hAnsi="Consolas" w:cs="Consolas"/>
-          <w:color w:val="666666"/>
-        </w:rPr>
-        <w:t>{</w:t>
-      </w:r>
-      <w:r>
-        <w:rPr>
-          <w:rStyle w:val="apple-converted-space"/>
-          <w:rFonts w:ascii="Consolas" w:hAnsi="Consolas" w:cs="Consolas"/>
-          <w:color w:val="666666"/>
-        </w:rPr>
-        <w:t>  </w:t>
-      </w:r>
-      <w:r>
-        <w:rPr>
-          <w:rFonts w:ascii="Consolas" w:hAnsi="Consolas" w:cs="Consolas"/>
-          <w:color w:val="555555"/>
-        </w:rPr>
-        <w:br/>
-        <w:t>      </w:t>
-      </w:r>
-      <w:r>
-        <w:rPr>
-          <w:rStyle w:val="sobjectk"/>
-          <w:rFonts w:ascii="Consolas" w:hAnsi="Consolas" w:cs="Consolas"/>
-          <w:b/>
-          <w:bCs/>
-          <w:color w:val="333333"/>
-        </w:rPr>
-        <w:t>"Card_ID"</w:t>
-      </w:r>
-      <w:r>
-        <w:rPr>
-          <w:rStyle w:val="scolon"/>
-          <w:rFonts w:ascii="Consolas" w:hAnsi="Consolas" w:cs="Consolas"/>
-          <w:color w:val="666666"/>
-        </w:rPr>
-        <w:t>:</w:t>
-      </w:r>
-      <w:r>
-        <w:rPr>
-          <w:rStyle w:val="sobjectv"/>
-          <w:rFonts w:ascii="Consolas" w:hAnsi="Consolas" w:cs="Consolas"/>
-          <w:color w:val="555555"/>
-        </w:rPr>
-        <w:t>4</w:t>
-      </w:r>
-      <w:r>
-        <w:rPr>
-          <w:rStyle w:val="scomma"/>
-          <w:rFonts w:ascii="Consolas" w:hAnsi="Consolas" w:cs="Consolas"/>
-          <w:color w:val="666666"/>
-        </w:rPr>
-        <w:t>,</w:t>
-      </w:r>
-      <w:r>
-        <w:rPr>
-          <w:rFonts w:ascii="Consolas" w:hAnsi="Consolas" w:cs="Consolas"/>
-          <w:color w:val="555555"/>
-        </w:rPr>
-        <w:br/>
-        <w:t>      </w:t>
-      </w:r>
-      <w:r>
-        <w:rPr>
-          <w:rStyle w:val="sobjectk"/>
-          <w:rFonts w:ascii="Consolas" w:hAnsi="Consolas" w:cs="Consolas"/>
-          <w:b/>
-          <w:bCs/>
-          <w:color w:val="333333"/>
-        </w:rPr>
-        <w:t>"isAnswer"</w:t>
-      </w:r>
-      <w:r>
-        <w:rPr>
-          <w:rStyle w:val="scolon"/>
-          <w:rFonts w:ascii="Consolas" w:hAnsi="Consolas" w:cs="Consolas"/>
-          <w:color w:val="666666"/>
-        </w:rPr>
-        <w:t>:</w:t>
-      </w:r>
-      <w:r>
-        <w:rPr>
-          <w:rStyle w:val="sobjectv"/>
-          <w:rFonts w:ascii="Consolas" w:hAnsi="Consolas" w:cs="Consolas"/>
-          <w:color w:val="555555"/>
-        </w:rPr>
-        <w:t>0</w:t>
-      </w:r>
-      <w:r>
-        <w:rPr>
-          <w:rStyle w:val="scomma"/>
-          <w:rFonts w:ascii="Consolas" w:hAnsi="Consolas" w:cs="Consolas"/>
-          <w:color w:val="666666"/>
-        </w:rPr>
-        <w:t>,</w:t>
-      </w:r>
-      <w:r>
-        <w:rPr>
-          <w:rFonts w:ascii="Consolas" w:hAnsi="Consolas" w:cs="Consolas"/>
-          <w:color w:val="555555"/>
-        </w:rPr>
-        <w:br/>
-        <w:t>      </w:t>
-      </w:r>
-      <w:r>
-        <w:rPr>
-          <w:rStyle w:val="sobjectk"/>
-          <w:rFonts w:ascii="Consolas" w:hAnsi="Consolas" w:cs="Consolas"/>
-          <w:b/>
-          <w:bCs/>
-          <w:color w:val="333333"/>
-        </w:rPr>
-        <w:t>"chooseUser"</w:t>
+        <w:t>"</w:t>
+      </w:r>
+      <w:proofErr w:type="spellStart"/>
+      <w:r>
+        <w:rPr>
+          <w:rStyle w:val="sobjectk"/>
+          <w:rFonts w:ascii="Consolas" w:hAnsi="Consolas" w:cs="Consolas"/>
+          <w:b/>
+          <w:bCs/>
+          <w:color w:val="333333"/>
+        </w:rPr>
+        <w:t>chooseUser</w:t>
+      </w:r>
+      <w:proofErr w:type="spellEnd"/>
+      <w:r>
+        <w:rPr>
+          <w:rStyle w:val="sobjectk"/>
+          <w:rFonts w:ascii="Consolas" w:hAnsi="Consolas" w:cs="Consolas"/>
+          <w:b/>
+          <w:bCs/>
+          <w:color w:val="333333"/>
+        </w:rPr>
+        <w:t>"</w:t>
       </w:r>
       <w:r>
         <w:rPr>
@@ -11151,7 +12221,7 @@
 </file>
 
 <file path=customXml/itemProps1.xml><?xml version="1.0" encoding="utf-8"?>
-<ds:datastoreItem xmlns:ds="http://schemas.openxmlformats.org/officeDocument/2006/customXml" ds:itemID="{686A487B-0775-4DC7-8D77-A0CB321B594F}">
+<ds:datastoreItem xmlns:ds="http://schemas.openxmlformats.org/officeDocument/2006/customXml" ds:itemID="{22637B10-5811-462B-A66B-92BB4C633A56}">
   <ds:schemaRefs>
     <ds:schemaRef ds:uri="http://schemas.openxmlformats.org/officeDocument/2006/bibliography"/>
   </ds:schemaRefs>

</xml_diff>

<commit_message>
doc update, js update
1.fix settimeout
2.change result api doc
</commit_message>
<xml_diff>
--- a/BoardGameEvaluation/Doc/API 文件.docx
+++ b/BoardGameEvaluation/Doc/API 文件.docx
@@ -323,25 +323,7 @@
                                         <w:sz w:val="16"/>
                                         <w:szCs w:val="20"/>
                                       </w:rPr>
-                                      <w:t>取得大廳房間列</w:t>
-                                    </w:r>
-                                    <w:r>
-                                      <w:rPr>
-                                        <w:rStyle w:val="a3"/>
-                                        <w:rFonts w:ascii="微軟正黑體" w:eastAsia="微軟正黑體" w:hAnsi="微軟正黑體"/>
-                                        <w:sz w:val="16"/>
-                                        <w:szCs w:val="20"/>
-                                      </w:rPr>
-                                      <w:t>表</w:t>
-                                    </w:r>
-                                    <w:r>
-                                      <w:rPr>
-                                        <w:rStyle w:val="a3"/>
-                                        <w:rFonts w:ascii="微軟正黑體" w:eastAsia="微軟正黑體" w:hAnsi="微軟正黑體"/>
-                                        <w:sz w:val="16"/>
-                                        <w:szCs w:val="20"/>
-                                      </w:rPr>
-                                      <w:t>狀態</w:t>
+                                      <w:t>取得大廳房間列表狀態</w:t>
                                     </w:r>
                                   </w:hyperlink>
                                 </w:p>
@@ -1016,25 +998,7 @@
                                         <w:sz w:val="16"/>
                                         <w:szCs w:val="20"/>
                                       </w:rPr>
-                                      <w:t>（含</w:t>
-                                    </w:r>
-                                    <w:r>
-                                      <w:rPr>
-                                        <w:rStyle w:val="af"/>
-                                        <w:rFonts w:ascii="微軟正黑體" w:eastAsia="微軟正黑體" w:hAnsi="微軟正黑體" w:hint="eastAsia"/>
-                                        <w:sz w:val="16"/>
-                                        <w:szCs w:val="20"/>
-                                      </w:rPr>
-                                      <w:t>說</w:t>
-                                    </w:r>
-                                    <w:r>
-                                      <w:rPr>
-                                        <w:rStyle w:val="af"/>
-                                        <w:rFonts w:ascii="微軟正黑體" w:eastAsia="微軟正黑體" w:hAnsi="微軟正黑體" w:hint="eastAsia"/>
-                                        <w:sz w:val="16"/>
-                                        <w:szCs w:val="20"/>
-                                      </w:rPr>
-                                      <w:t>書人）</w:t>
+                                      <w:t>（含說書人）</w:t>
                                     </w:r>
                                   </w:hyperlink>
                                 </w:p>
@@ -1147,16 +1111,7 @@
                                         <w:sz w:val="16"/>
                                         <w:szCs w:val="20"/>
                                       </w:rPr>
-                                      <w:t>玩</w:t>
-                                    </w:r>
-                                    <w:r>
-                                      <w:rPr>
-                                        <w:rStyle w:val="af"/>
-                                        <w:rFonts w:ascii="微軟正黑體" w:eastAsia="微軟正黑體" w:hAnsi="微軟正黑體"/>
-                                        <w:sz w:val="16"/>
-                                        <w:szCs w:val="20"/>
-                                      </w:rPr>
-                                      <w:t>家投票</w:t>
+                                      <w:t>玩家投票</w:t>
                                     </w:r>
                                   </w:hyperlink>
                                 </w:p>
@@ -1479,25 +1434,7 @@
                                   <w:sz w:val="16"/>
                                   <w:szCs w:val="20"/>
                                 </w:rPr>
-                                <w:t>取得大廳房間列</w:t>
-                              </w:r>
-                              <w:r>
-                                <w:rPr>
-                                  <w:rStyle w:val="a3"/>
-                                  <w:rFonts w:ascii="微軟正黑體" w:eastAsia="微軟正黑體" w:hAnsi="微軟正黑體"/>
-                                  <w:sz w:val="16"/>
-                                  <w:szCs w:val="20"/>
-                                </w:rPr>
-                                <w:t>表</w:t>
-                              </w:r>
-                              <w:r>
-                                <w:rPr>
-                                  <w:rStyle w:val="a3"/>
-                                  <w:rFonts w:ascii="微軟正黑體" w:eastAsia="微軟正黑體" w:hAnsi="微軟正黑體"/>
-                                  <w:sz w:val="16"/>
-                                  <w:szCs w:val="20"/>
-                                </w:rPr>
-                                <w:t>狀態</w:t>
+                                <w:t>取得大廳房間列表狀態</w:t>
                               </w:r>
                             </w:hyperlink>
                           </w:p>
@@ -2172,25 +2109,7 @@
                                   <w:sz w:val="16"/>
                                   <w:szCs w:val="20"/>
                                 </w:rPr>
-                                <w:t>（含</w:t>
-                              </w:r>
-                              <w:r>
-                                <w:rPr>
-                                  <w:rStyle w:val="af"/>
-                                  <w:rFonts w:ascii="微軟正黑體" w:eastAsia="微軟正黑體" w:hAnsi="微軟正黑體" w:hint="eastAsia"/>
-                                  <w:sz w:val="16"/>
-                                  <w:szCs w:val="20"/>
-                                </w:rPr>
-                                <w:t>說</w:t>
-                              </w:r>
-                              <w:r>
-                                <w:rPr>
-                                  <w:rStyle w:val="af"/>
-                                  <w:rFonts w:ascii="微軟正黑體" w:eastAsia="微軟正黑體" w:hAnsi="微軟正黑體" w:hint="eastAsia"/>
-                                  <w:sz w:val="16"/>
-                                  <w:szCs w:val="20"/>
-                                </w:rPr>
-                                <w:t>書人）</w:t>
+                                <w:t>（含說書人）</w:t>
                               </w:r>
                             </w:hyperlink>
                           </w:p>
@@ -2303,16 +2222,7 @@
                                   <w:sz w:val="16"/>
                                   <w:szCs w:val="20"/>
                                 </w:rPr>
-                                <w:t>玩</w:t>
-                              </w:r>
-                              <w:r>
-                                <w:rPr>
-                                  <w:rStyle w:val="af"/>
-                                  <w:rFonts w:ascii="微軟正黑體" w:eastAsia="微軟正黑體" w:hAnsi="微軟正黑體"/>
-                                  <w:sz w:val="16"/>
-                                  <w:szCs w:val="20"/>
-                                </w:rPr>
-                                <w:t>家投票</w:t>
+                                <w:t>玩家投票</w:t>
                               </w:r>
                             </w:hyperlink>
                           </w:p>
@@ -2838,7 +2748,7 @@
       <w:pPr>
         <w:rPr>
           <w:rStyle w:val="sobjectv"/>
-          <w:rFonts w:ascii="Consolas" w:hAnsi="Consolas" w:cs="Consolas" w:hint="eastAsia"/>
+          <w:rFonts w:ascii="Consolas" w:hAnsi="Consolas" w:cs="Consolas"/>
           <w:color w:val="555555"/>
         </w:rPr>
       </w:pPr>
@@ -2981,7 +2891,7 @@
       <w:pPr>
         <w:rPr>
           <w:rStyle w:val="sobjectv"/>
-          <w:rFonts w:ascii="Consolas" w:hAnsi="Consolas" w:cs="Consolas" w:hint="eastAsia"/>
+          <w:rFonts w:ascii="Consolas" w:hAnsi="Consolas" w:cs="Consolas"/>
           <w:color w:val="555555"/>
         </w:rPr>
       </w:pPr>
@@ -3175,7 +3085,7 @@
       <w:pPr>
         <w:rPr>
           <w:rStyle w:val="sobjectv"/>
-          <w:rFonts w:ascii="Consolas" w:hAnsi="Consolas" w:cs="Consolas" w:hint="eastAsia"/>
+          <w:rFonts w:ascii="Consolas" w:hAnsi="Consolas" w:cs="Consolas"/>
           <w:color w:val="555555"/>
         </w:rPr>
       </w:pPr>
@@ -3369,7 +3279,7 @@
       <w:pPr>
         <w:rPr>
           <w:rStyle w:val="sobjectv"/>
-          <w:rFonts w:ascii="Consolas" w:hAnsi="Consolas" w:cs="Consolas" w:hint="eastAsia"/>
+          <w:rFonts w:ascii="Consolas" w:hAnsi="Consolas" w:cs="Consolas"/>
           <w:color w:val="555555"/>
         </w:rPr>
       </w:pPr>
@@ -3563,7 +3473,7 @@
       <w:pPr>
         <w:rPr>
           <w:rStyle w:val="sobjectv"/>
-          <w:rFonts w:ascii="Consolas" w:hAnsi="Consolas" w:cs="Consolas" w:hint="eastAsia"/>
+          <w:rFonts w:ascii="Consolas" w:hAnsi="Consolas" w:cs="Consolas"/>
           <w:color w:val="555555"/>
         </w:rPr>
       </w:pPr>
@@ -3757,7 +3667,7 @@
       <w:pPr>
         <w:rPr>
           <w:rStyle w:val="sobjectv"/>
-          <w:rFonts w:ascii="Consolas" w:hAnsi="Consolas" w:cs="Consolas" w:hint="eastAsia"/>
+          <w:rFonts w:ascii="Consolas" w:hAnsi="Consolas" w:cs="Consolas"/>
           <w:color w:val="555555"/>
         </w:rPr>
       </w:pPr>
@@ -3951,7 +3861,7 @@
       <w:pPr>
         <w:rPr>
           <w:rStyle w:val="sobjectv"/>
-          <w:rFonts w:ascii="Consolas" w:hAnsi="Consolas" w:cs="Consolas" w:hint="eastAsia"/>
+          <w:rFonts w:ascii="Consolas" w:hAnsi="Consolas" w:cs="Consolas"/>
           <w:color w:val="555555"/>
         </w:rPr>
       </w:pPr>
@@ -4152,7 +4062,7 @@
       <w:pPr>
         <w:rPr>
           <w:rStyle w:val="sobjectv"/>
-          <w:rFonts w:ascii="Consolas" w:hAnsi="Consolas" w:cs="Consolas" w:hint="eastAsia"/>
+          <w:rFonts w:ascii="Consolas" w:hAnsi="Consolas" w:cs="Consolas"/>
           <w:color w:val="555555"/>
         </w:rPr>
       </w:pPr>
@@ -4346,7 +4256,7 @@
       <w:pPr>
         <w:rPr>
           <w:rStyle w:val="sobjectv"/>
-          <w:rFonts w:ascii="Consolas" w:hAnsi="Consolas" w:cs="Consolas" w:hint="eastAsia"/>
+          <w:rFonts w:ascii="Consolas" w:hAnsi="Consolas" w:cs="Consolas"/>
           <w:color w:val="555555"/>
         </w:rPr>
       </w:pPr>
@@ -12159,8 +12069,6 @@
         <w:lastRenderedPageBreak/>
         <w:t>說明：</w:t>
       </w:r>
-      <w:bookmarkStart w:id="14" w:name="_GoBack"/>
-      <w:bookmarkEnd w:id="14"/>
       <w:r>
         <w:t>取得所有玩家</w:t>
       </w:r>
@@ -12348,8 +12256,8 @@
       </w:r>
     </w:p>
     <w:p>
-      <w:bookmarkStart w:id="15" w:name="玩家選牌"/>
-      <w:bookmarkEnd w:id="15"/>
+      <w:bookmarkStart w:id="14" w:name="玩家選牌"/>
+      <w:bookmarkEnd w:id="14"/>
       <w:r>
         <w:lastRenderedPageBreak/>
         <w:t>說明：</w:t>
@@ -12559,8 +12467,8 @@
       </w:r>
     </w:p>
     <w:p>
-      <w:bookmarkStart w:id="16" w:name="玩家投票"/>
-      <w:bookmarkEnd w:id="16"/>
+      <w:bookmarkStart w:id="15" w:name="玩家投票"/>
+      <w:bookmarkEnd w:id="15"/>
       <w:r>
         <w:lastRenderedPageBreak/>
         <w:t>說明：</w:t>
@@ -12768,8 +12676,8 @@
       </w:r>
     </w:p>
     <w:p>
-      <w:bookmarkStart w:id="17" w:name="檢查所有玩家是否投票完成"/>
-      <w:bookmarkEnd w:id="17"/>
+      <w:bookmarkStart w:id="16" w:name="檢查所有玩家是否投票完成"/>
+      <w:bookmarkEnd w:id="16"/>
       <w:r>
         <w:lastRenderedPageBreak/>
         <w:t>說明：檢查所有玩家是否投票完成</w:t>
@@ -12976,8 +12884,8 @@
       </w:r>
     </w:p>
     <w:p>
-      <w:bookmarkStart w:id="18" w:name="查看投票結果及答案"/>
-      <w:bookmarkEnd w:id="18"/>
+      <w:bookmarkStart w:id="17" w:name="查看投票結果及答案"/>
+      <w:bookmarkEnd w:id="17"/>
       <w:r>
         <w:lastRenderedPageBreak/>
         <w:t>說明：查看投票結果及答案</w:t>
@@ -13013,21 +12921,19 @@
       <w:tr>
         <w:tc>
           <w:tcPr>
-            <w:tcW w:w="2090" w:type="dxa"/>
+            <w:tcW w:w="2091" w:type="dxa"/>
             <w:shd w:val="clear" w:color="auto" w:fill="auto"/>
             <w:tcMar>
               <w:left w:w="108" w:type="dxa"/>
             </w:tcMar>
           </w:tcPr>
           <w:p>
-            <w:proofErr w:type="spellStart"/>
             <w:r>
               <w:rPr>
                 <w:rFonts w:hint="eastAsia"/>
               </w:rPr>
-              <w:t>cardid</w:t>
-            </w:r>
-            <w:proofErr w:type="spellEnd"/>
+              <w:t>round</w:t>
+            </w:r>
           </w:p>
         </w:tc>
         <w:tc>
@@ -13040,10 +12946,10 @@
           </w:tcPr>
           <w:p>
             <w:r>
-              <w:t>卡片</w:t>
-            </w:r>
-            <w:r>
-              <w:t>ID</w:t>
+              <w:rPr>
+                <w:rFonts w:hint="eastAsia"/>
+              </w:rPr>
+              <w:t>已進行場數</w:t>
             </w:r>
           </w:p>
         </w:tc>
@@ -13077,7 +12983,7 @@
       <w:tr>
         <w:tc>
           <w:tcPr>
-            <w:tcW w:w="2090" w:type="dxa"/>
+            <w:tcW w:w="2091" w:type="dxa"/>
             <w:shd w:val="clear" w:color="auto" w:fill="auto"/>
             <w:tcMar>
               <w:left w:w="108" w:type="dxa"/>
@@ -13086,16 +12992,10 @@
           <w:p>
             <w:proofErr w:type="spellStart"/>
             <w:r>
-              <w:t>is</w:t>
-            </w:r>
-            <w:r>
               <w:rPr>
                 <w:rFonts w:hint="eastAsia"/>
               </w:rPr>
-              <w:t>a</w:t>
-            </w:r>
-            <w:r>
-              <w:t>nswer</w:t>
+              <w:t>iscontinue</w:t>
             </w:r>
             <w:proofErr w:type="spellEnd"/>
           </w:p>
@@ -13110,7 +13010,16 @@
           </w:tcPr>
           <w:p>
             <w:r>
-              <w:t>是否答案</w:t>
+              <w:rPr>
+                <w:rFonts w:hint="eastAsia"/>
+              </w:rPr>
+              <w:t>Server</w:t>
+            </w:r>
+            <w:r>
+              <w:rPr>
+                <w:rFonts w:hint="eastAsia"/>
+              </w:rPr>
+              <w:t>決定是否繼續</w:t>
             </w:r>
           </w:p>
         </w:tc>
@@ -13157,27 +13066,16 @@
       <w:tr>
         <w:tc>
           <w:tcPr>
-            <w:tcW w:w="2090" w:type="dxa"/>
+            <w:tcW w:w="2091" w:type="dxa"/>
             <w:shd w:val="clear" w:color="auto" w:fill="auto"/>
             <w:tcMar>
               <w:left w:w="108" w:type="dxa"/>
             </w:tcMar>
           </w:tcPr>
           <w:p>
-            <w:proofErr w:type="spellStart"/>
-            <w:r>
-              <w:t>choose</w:t>
-            </w:r>
-            <w:r>
-              <w:rPr>
-                <w:rFonts w:hint="eastAsia"/>
-              </w:rPr>
-              <w:t>u</w:t>
-            </w:r>
-            <w:r>
-              <w:t>ser</w:t>
-            </w:r>
-            <w:proofErr w:type="spellEnd"/>
+            <w:r>
+              <w:t>result</w:t>
+            </w:r>
           </w:p>
         </w:tc>
         <w:tc>
@@ -13190,7 +13088,7 @@
           </w:tcPr>
           <w:p>
             <w:r>
-              <w:t>選擇的玩家</w:t>
+              <w:t>遊戲結果</w:t>
             </w:r>
           </w:p>
         </w:tc>
@@ -13203,9 +13101,14 @@
             </w:tcMar>
           </w:tcPr>
           <w:p>
-            <w:r>
-              <w:t>Array</w:t>
-            </w:r>
+            <w:proofErr w:type="spellStart"/>
+            <w:r>
+              <w:rPr>
+                <w:rFonts w:hint="eastAsia"/>
+              </w:rPr>
+              <w:t>ObjectArray</w:t>
+            </w:r>
+            <w:proofErr w:type="spellEnd"/>
           </w:p>
         </w:tc>
         <w:tc>
@@ -13216,23 +13119,38 @@
               <w:left w:w="108" w:type="dxa"/>
             </w:tcMar>
           </w:tcPr>
-          <w:p>
-            <w:r>
-              <w:t>[‘A’, ‘B’, ‘C’]</w:t>
-            </w:r>
-          </w:p>
+          <w:p/>
         </w:tc>
       </w:tr>
       <w:tr>
         <w:tc>
           <w:tcPr>
-            <w:tcW w:w="2090" w:type="dxa"/>
+            <w:tcW w:w="2091" w:type="dxa"/>
             <w:shd w:val="clear" w:color="auto" w:fill="auto"/>
             <w:tcMar>
               <w:left w:w="108" w:type="dxa"/>
             </w:tcMar>
           </w:tcPr>
-          <w:p/>
+          <w:p>
+            <w:r>
+              <w:rPr>
+                <w:rFonts w:hint="eastAsia"/>
+              </w:rPr>
+              <w:t>(</w:t>
+            </w:r>
+            <w:r>
+              <w:rPr>
+                <w:rFonts w:hint="eastAsia"/>
+              </w:rPr>
+              <w:t>單一</w:t>
+            </w:r>
+            <w:r>
+              <w:rPr>
+                <w:rFonts w:hint="eastAsia"/>
+              </w:rPr>
+              <w:t>result)</w:t>
+            </w:r>
+          </w:p>
         </w:tc>
         <w:tc>
           <w:tcPr>
@@ -13252,7 +13170,13 @@
               <w:left w:w="108" w:type="dxa"/>
             </w:tcMar>
           </w:tcPr>
-          <w:p/>
+          <w:p>
+            <w:pPr>
+              <w:rPr>
+                <w:rFonts w:hint="eastAsia"/>
+              </w:rPr>
+            </w:pPr>
+          </w:p>
         </w:tc>
         <w:tc>
           <w:tcPr>
@@ -13265,6 +13189,219 @@
           <w:p/>
         </w:tc>
       </w:tr>
+      <w:tr>
+        <w:tc>
+          <w:tcPr>
+            <w:tcW w:w="2091" w:type="dxa"/>
+            <w:shd w:val="clear" w:color="auto" w:fill="auto"/>
+            <w:tcMar>
+              <w:left w:w="108" w:type="dxa"/>
+            </w:tcMar>
+          </w:tcPr>
+          <w:p>
+            <w:proofErr w:type="spellStart"/>
+            <w:r>
+              <w:rPr>
+                <w:rFonts w:hint="eastAsia"/>
+              </w:rPr>
+              <w:t>cardid</w:t>
+            </w:r>
+            <w:proofErr w:type="spellEnd"/>
+          </w:p>
+        </w:tc>
+        <w:tc>
+          <w:tcPr>
+            <w:tcW w:w="2090" w:type="dxa"/>
+            <w:shd w:val="clear" w:color="auto" w:fill="auto"/>
+            <w:tcMar>
+              <w:left w:w="108" w:type="dxa"/>
+            </w:tcMar>
+          </w:tcPr>
+          <w:p>
+            <w:r>
+              <w:t>卡片</w:t>
+            </w:r>
+            <w:r>
+              <w:t>ID</w:t>
+            </w:r>
+          </w:p>
+        </w:tc>
+        <w:tc>
+          <w:tcPr>
+            <w:tcW w:w="2089" w:type="dxa"/>
+            <w:shd w:val="clear" w:color="auto" w:fill="auto"/>
+            <w:tcMar>
+              <w:left w:w="108" w:type="dxa"/>
+            </w:tcMar>
+          </w:tcPr>
+          <w:p>
+            <w:proofErr w:type="spellStart"/>
+            <w:r>
+              <w:t>Int</w:t>
+            </w:r>
+            <w:proofErr w:type="spellEnd"/>
+          </w:p>
+        </w:tc>
+        <w:tc>
+          <w:tcPr>
+            <w:tcW w:w="2092" w:type="dxa"/>
+            <w:shd w:val="clear" w:color="auto" w:fill="auto"/>
+            <w:tcMar>
+              <w:left w:w="108" w:type="dxa"/>
+            </w:tcMar>
+          </w:tcPr>
+          <w:p/>
+        </w:tc>
+      </w:tr>
+      <w:tr>
+        <w:tc>
+          <w:tcPr>
+            <w:tcW w:w="2091" w:type="dxa"/>
+            <w:shd w:val="clear" w:color="auto" w:fill="auto"/>
+            <w:tcMar>
+              <w:left w:w="108" w:type="dxa"/>
+            </w:tcMar>
+          </w:tcPr>
+          <w:p>
+            <w:proofErr w:type="spellStart"/>
+            <w:r>
+              <w:t>is</w:t>
+            </w:r>
+            <w:r>
+              <w:rPr>
+                <w:rFonts w:hint="eastAsia"/>
+              </w:rPr>
+              <w:t>a</w:t>
+            </w:r>
+            <w:r>
+              <w:t>nswer</w:t>
+            </w:r>
+            <w:proofErr w:type="spellEnd"/>
+          </w:p>
+        </w:tc>
+        <w:tc>
+          <w:tcPr>
+            <w:tcW w:w="2090" w:type="dxa"/>
+            <w:shd w:val="clear" w:color="auto" w:fill="auto"/>
+            <w:tcMar>
+              <w:left w:w="108" w:type="dxa"/>
+            </w:tcMar>
+          </w:tcPr>
+          <w:p>
+            <w:r>
+              <w:t>是否答案</w:t>
+            </w:r>
+          </w:p>
+        </w:tc>
+        <w:tc>
+          <w:tcPr>
+            <w:tcW w:w="2089" w:type="dxa"/>
+            <w:shd w:val="clear" w:color="auto" w:fill="auto"/>
+            <w:tcMar>
+              <w:left w:w="108" w:type="dxa"/>
+            </w:tcMar>
+          </w:tcPr>
+          <w:p>
+            <w:proofErr w:type="spellStart"/>
+            <w:r>
+              <w:t>Int</w:t>
+            </w:r>
+            <w:proofErr w:type="spellEnd"/>
+          </w:p>
+        </w:tc>
+        <w:tc>
+          <w:tcPr>
+            <w:tcW w:w="2092" w:type="dxa"/>
+            <w:shd w:val="clear" w:color="auto" w:fill="auto"/>
+            <w:tcMar>
+              <w:left w:w="108" w:type="dxa"/>
+            </w:tcMar>
+          </w:tcPr>
+          <w:p>
+            <w:r>
+              <w:t>1:</w:t>
+            </w:r>
+            <w:r>
+              <w:t>是</w:t>
+            </w:r>
+            <w:r>
+              <w:t xml:space="preserve"> 0:</w:t>
+            </w:r>
+            <w:r>
+              <w:t>否</w:t>
+            </w:r>
+          </w:p>
+        </w:tc>
+      </w:tr>
+      <w:tr>
+        <w:tc>
+          <w:tcPr>
+            <w:tcW w:w="2091" w:type="dxa"/>
+            <w:shd w:val="clear" w:color="auto" w:fill="auto"/>
+            <w:tcMar>
+              <w:left w:w="108" w:type="dxa"/>
+            </w:tcMar>
+          </w:tcPr>
+          <w:p>
+            <w:proofErr w:type="spellStart"/>
+            <w:r>
+              <w:t>choose</w:t>
+            </w:r>
+            <w:r>
+              <w:rPr>
+                <w:rFonts w:hint="eastAsia"/>
+              </w:rPr>
+              <w:t>u</w:t>
+            </w:r>
+            <w:r>
+              <w:t>ser</w:t>
+            </w:r>
+            <w:proofErr w:type="spellEnd"/>
+          </w:p>
+        </w:tc>
+        <w:tc>
+          <w:tcPr>
+            <w:tcW w:w="2090" w:type="dxa"/>
+            <w:shd w:val="clear" w:color="auto" w:fill="auto"/>
+            <w:tcMar>
+              <w:left w:w="108" w:type="dxa"/>
+            </w:tcMar>
+          </w:tcPr>
+          <w:p>
+            <w:r>
+              <w:t>選擇的玩家</w:t>
+            </w:r>
+          </w:p>
+        </w:tc>
+        <w:tc>
+          <w:tcPr>
+            <w:tcW w:w="2089" w:type="dxa"/>
+            <w:shd w:val="clear" w:color="auto" w:fill="auto"/>
+            <w:tcMar>
+              <w:left w:w="108" w:type="dxa"/>
+            </w:tcMar>
+          </w:tcPr>
+          <w:p>
+            <w:r>
+              <w:t>Array</w:t>
+            </w:r>
+          </w:p>
+        </w:tc>
+        <w:tc>
+          <w:tcPr>
+            <w:tcW w:w="2092" w:type="dxa"/>
+            <w:shd w:val="clear" w:color="auto" w:fill="auto"/>
+            <w:tcMar>
+              <w:left w:w="108" w:type="dxa"/>
+            </w:tcMar>
+          </w:tcPr>
+          <w:p>
+            <w:r>
+              <w:t>[‘A’, ‘B’, ‘C’]</w:t>
+            </w:r>
+          </w:p>
+        </w:tc>
+      </w:tr>
     </w:tbl>
     <w:p>
       <w:r>
@@ -13272,1165 +13409,792 @@
       </w:r>
     </w:p>
     <w:p>
-      <w:r>
-        <w:rPr>
-          <w:rStyle w:val="sarrayv"/>
-          <w:rFonts w:ascii="Consolas" w:hAnsi="Consolas" w:cs="Consolas"/>
-          <w:color w:val="555555"/>
+      <w:pPr>
+        <w:shd w:val="clear" w:color="auto" w:fill="FFFFFF"/>
+        <w:spacing w:after="105" w:line="240" w:lineRule="auto"/>
+        <w:rPr>
+          <w:rFonts w:ascii="Consolas" w:eastAsia="新細明體" w:hAnsi="Consolas" w:cs="Consolas"/>
+          <w:color w:val="555555"/>
+          <w:szCs w:val="24"/>
+        </w:rPr>
+      </w:pPr>
+      <w:proofErr w:type="gramStart"/>
+      <w:r>
+        <w:rPr>
+          <w:rFonts w:ascii="Consolas" w:eastAsia="新細明體" w:hAnsi="Consolas" w:cs="Consolas"/>
+          <w:color w:val="555555"/>
+          <w:szCs w:val="24"/>
         </w:rPr>
         <w:t>callback(</w:t>
       </w:r>
-      <w:r>
-        <w:rPr>
-          <w:rStyle w:val="sbracket"/>
-          <w:rFonts w:ascii="Consolas" w:hAnsi="Consolas" w:cs="Consolas"/>
-          <w:color w:val="666666"/>
-        </w:rPr>
-        <w:t>[</w:t>
-      </w:r>
-      <w:r>
-        <w:rPr>
-          <w:rStyle w:val="apple-converted-space"/>
-          <w:rFonts w:ascii="Consolas" w:hAnsi="Consolas" w:cs="Consolas"/>
-          <w:color w:val="666666"/>
-        </w:rPr>
-        <w:t>  </w:t>
-      </w:r>
-      <w:r>
-        <w:rPr>
-          <w:rFonts w:ascii="Consolas" w:hAnsi="Consolas" w:cs="Consolas"/>
-          <w:color w:val="555555"/>
+      <w:proofErr w:type="gramEnd"/>
+      <w:r>
+        <w:rPr>
+          <w:rFonts w:ascii="Consolas" w:eastAsia="新細明體" w:hAnsi="Consolas" w:cs="Consolas"/>
+          <w:color w:val="666666"/>
+          <w:szCs w:val="24"/>
+        </w:rPr>
+        <w:t>{  </w:t>
+      </w:r>
+      <w:r>
+        <w:rPr>
+          <w:rFonts w:ascii="Consolas" w:eastAsia="新細明體" w:hAnsi="Consolas" w:cs="Consolas"/>
+          <w:color w:val="555555"/>
+          <w:szCs w:val="24"/>
         </w:rPr>
         <w:br/>
         <w:t>   </w:t>
       </w:r>
       <w:r>
         <w:rPr>
-          <w:rStyle w:val="sbrace"/>
-          <w:rFonts w:ascii="Consolas" w:hAnsi="Consolas" w:cs="Consolas"/>
-          <w:color w:val="666666"/>
-        </w:rPr>
-        <w:t>{</w:t>
-      </w:r>
-      <w:r>
-        <w:rPr>
-          <w:rStyle w:val="apple-converted-space"/>
-          <w:rFonts w:ascii="Consolas" w:hAnsi="Consolas" w:cs="Consolas"/>
-          <w:color w:val="666666"/>
-        </w:rPr>
-        <w:t>  </w:t>
-      </w:r>
-      <w:r>
-        <w:rPr>
-          <w:rFonts w:ascii="Consolas" w:hAnsi="Consolas" w:cs="Consolas"/>
-          <w:color w:val="555555"/>
+          <w:rFonts w:ascii="Consolas" w:eastAsia="新細明體" w:hAnsi="Consolas" w:cs="Consolas"/>
+          <w:b/>
+          <w:bCs/>
+          <w:color w:val="333333"/>
+          <w:szCs w:val="24"/>
+        </w:rPr>
+        <w:t>"iscontinue"</w:t>
+      </w:r>
+      <w:r>
+        <w:rPr>
+          <w:rFonts w:ascii="Consolas" w:eastAsia="新細明體" w:hAnsi="Consolas" w:cs="Consolas"/>
+          <w:color w:val="666666"/>
+          <w:szCs w:val="24"/>
+        </w:rPr>
+        <w:t>:</w:t>
+      </w:r>
+      <w:r>
+        <w:rPr>
+          <w:rFonts w:ascii="Consolas" w:eastAsia="新細明體" w:hAnsi="Consolas" w:cs="Consolas"/>
+          <w:color w:val="555555"/>
+          <w:szCs w:val="24"/>
+        </w:rPr>
+        <w:t>1</w:t>
+      </w:r>
+      <w:r>
+        <w:rPr>
+          <w:rFonts w:ascii="Consolas" w:eastAsia="新細明體" w:hAnsi="Consolas" w:cs="Consolas"/>
+          <w:color w:val="666666"/>
+          <w:szCs w:val="24"/>
+        </w:rPr>
+        <w:t>,</w:t>
+      </w:r>
+      <w:r>
+        <w:rPr>
+          <w:rFonts w:ascii="Consolas" w:eastAsia="新細明體" w:hAnsi="Consolas" w:cs="Consolas"/>
+          <w:color w:val="555555"/>
+          <w:szCs w:val="24"/>
+        </w:rPr>
+        <w:br/>
+        <w:t>   </w:t>
+      </w:r>
+      <w:r>
+        <w:rPr>
+          <w:rFonts w:ascii="Consolas" w:eastAsia="新細明體" w:hAnsi="Consolas" w:cs="Consolas"/>
+          <w:b/>
+          <w:bCs/>
+          <w:color w:val="333333"/>
+          <w:szCs w:val="24"/>
+        </w:rPr>
+        <w:t>"round"</w:t>
+      </w:r>
+      <w:r>
+        <w:rPr>
+          <w:rFonts w:ascii="Consolas" w:eastAsia="新細明體" w:hAnsi="Consolas" w:cs="Consolas"/>
+          <w:color w:val="666666"/>
+          <w:szCs w:val="24"/>
+        </w:rPr>
+        <w:t>:</w:t>
+      </w:r>
+      <w:r>
+        <w:rPr>
+          <w:rFonts w:ascii="Consolas" w:eastAsia="新細明體" w:hAnsi="Consolas" w:cs="Consolas"/>
+          <w:color w:val="555555"/>
+          <w:szCs w:val="24"/>
+        </w:rPr>
+        <w:t>3</w:t>
+      </w:r>
+      <w:r>
+        <w:rPr>
+          <w:rFonts w:ascii="Consolas" w:eastAsia="新細明體" w:hAnsi="Consolas" w:cs="Consolas"/>
+          <w:color w:val="666666"/>
+          <w:szCs w:val="24"/>
+        </w:rPr>
+        <w:t>,</w:t>
+      </w:r>
+      <w:r>
+        <w:rPr>
+          <w:rFonts w:ascii="Consolas" w:eastAsia="新細明體" w:hAnsi="Consolas" w:cs="Consolas"/>
+          <w:color w:val="555555"/>
+          <w:szCs w:val="24"/>
+        </w:rPr>
+        <w:br/>
+        <w:t>   </w:t>
+      </w:r>
+      <w:r>
+        <w:rPr>
+          <w:rFonts w:ascii="Consolas" w:eastAsia="新細明體" w:hAnsi="Consolas" w:cs="Consolas"/>
+          <w:b/>
+          <w:bCs/>
+          <w:color w:val="333333"/>
+          <w:szCs w:val="24"/>
+        </w:rPr>
+        <w:t>"result"</w:t>
+      </w:r>
+      <w:r>
+        <w:rPr>
+          <w:rFonts w:ascii="Consolas" w:eastAsia="新細明體" w:hAnsi="Consolas" w:cs="Consolas"/>
+          <w:color w:val="666666"/>
+          <w:szCs w:val="24"/>
+        </w:rPr>
+        <w:t>:[  </w:t>
+      </w:r>
+      <w:r>
+        <w:rPr>
+          <w:rFonts w:ascii="Consolas" w:eastAsia="新細明體" w:hAnsi="Consolas" w:cs="Consolas"/>
+          <w:color w:val="555555"/>
+          <w:szCs w:val="24"/>
         </w:rPr>
         <w:br/>
         <w:t>      </w:t>
       </w:r>
       <w:r>
         <w:rPr>
-          <w:rStyle w:val="sobjectk"/>
-          <w:rFonts w:ascii="Consolas" w:hAnsi="Consolas" w:cs="Consolas"/>
-          <w:b/>
-          <w:bCs/>
-          <w:color w:val="333333"/>
+          <w:rFonts w:ascii="Consolas" w:eastAsia="新細明體" w:hAnsi="Consolas" w:cs="Consolas"/>
+          <w:color w:val="666666"/>
+          <w:szCs w:val="24"/>
+        </w:rPr>
+        <w:t>{  </w:t>
+      </w:r>
+      <w:r>
+        <w:rPr>
+          <w:rFonts w:ascii="Consolas" w:eastAsia="新細明體" w:hAnsi="Consolas" w:cs="Consolas"/>
+          <w:color w:val="555555"/>
+          <w:szCs w:val="24"/>
+        </w:rPr>
+        <w:br/>
+        <w:t>         </w:t>
+      </w:r>
+      <w:r>
+        <w:rPr>
+          <w:rFonts w:ascii="Consolas" w:eastAsia="新細明體" w:hAnsi="Consolas" w:cs="Consolas"/>
+          <w:b/>
+          <w:bCs/>
+          <w:color w:val="333333"/>
+          <w:szCs w:val="24"/>
+        </w:rPr>
+        <w:t>"cardid"</w:t>
+      </w:r>
+      <w:r>
+        <w:rPr>
+          <w:rFonts w:ascii="Consolas" w:eastAsia="新細明體" w:hAnsi="Consolas" w:cs="Consolas"/>
+          <w:color w:val="666666"/>
+          <w:szCs w:val="24"/>
+        </w:rPr>
+        <w:t>:</w:t>
+      </w:r>
+      <w:r>
+        <w:rPr>
+          <w:rFonts w:ascii="Consolas" w:eastAsia="新細明體" w:hAnsi="Consolas" w:cs="Consolas"/>
+          <w:color w:val="555555"/>
+          <w:szCs w:val="24"/>
+        </w:rPr>
+        <w:t>1</w:t>
+      </w:r>
+      <w:r>
+        <w:rPr>
+          <w:rFonts w:ascii="Consolas" w:eastAsia="新細明體" w:hAnsi="Consolas" w:cs="Consolas"/>
+          <w:color w:val="666666"/>
+          <w:szCs w:val="24"/>
+        </w:rPr>
+        <w:t>,</w:t>
+      </w:r>
+      <w:r>
+        <w:rPr>
+          <w:rFonts w:ascii="Consolas" w:eastAsia="新細明體" w:hAnsi="Consolas" w:cs="Consolas"/>
+          <w:color w:val="555555"/>
+          <w:szCs w:val="24"/>
+        </w:rPr>
+        <w:br/>
+        <w:t>         </w:t>
+      </w:r>
+      <w:r>
+        <w:rPr>
+          <w:rFonts w:ascii="Consolas" w:eastAsia="新細明體" w:hAnsi="Consolas" w:cs="Consolas"/>
+          <w:b/>
+          <w:bCs/>
+          <w:color w:val="333333"/>
+          <w:szCs w:val="24"/>
+        </w:rPr>
+        <w:t>"isanswer"</w:t>
+      </w:r>
+      <w:r>
+        <w:rPr>
+          <w:rFonts w:ascii="Consolas" w:eastAsia="新細明體" w:hAnsi="Consolas" w:cs="Consolas"/>
+          <w:color w:val="666666"/>
+          <w:szCs w:val="24"/>
+        </w:rPr>
+        <w:t>:</w:t>
+      </w:r>
+      <w:r>
+        <w:rPr>
+          <w:rFonts w:ascii="Consolas" w:eastAsia="新細明體" w:hAnsi="Consolas" w:cs="Consolas"/>
+          <w:color w:val="555555"/>
+          <w:szCs w:val="24"/>
+        </w:rPr>
+        <w:t>1</w:t>
+      </w:r>
+      <w:r>
+        <w:rPr>
+          <w:rFonts w:ascii="Consolas" w:eastAsia="新細明體" w:hAnsi="Consolas" w:cs="Consolas"/>
+          <w:color w:val="666666"/>
+          <w:szCs w:val="24"/>
+        </w:rPr>
+        <w:t>,</w:t>
+      </w:r>
+      <w:r>
+        <w:rPr>
+          <w:rFonts w:ascii="Consolas" w:eastAsia="新細明體" w:hAnsi="Consolas" w:cs="Consolas"/>
+          <w:color w:val="555555"/>
+          <w:szCs w:val="24"/>
+        </w:rPr>
+        <w:br/>
+        <w:t>         </w:t>
+      </w:r>
+      <w:r>
+        <w:rPr>
+          <w:rFonts w:ascii="Consolas" w:eastAsia="新細明體" w:hAnsi="Consolas" w:cs="Consolas"/>
+          <w:b/>
+          <w:bCs/>
+          <w:color w:val="333333"/>
+          <w:szCs w:val="24"/>
         </w:rPr>
         <w:t>"</w:t>
       </w:r>
-      <w:r>
-        <w:rPr>
-          <w:rStyle w:val="sobjectk"/>
-          <w:rFonts w:ascii="Consolas" w:hAnsi="Consolas" w:cs="Consolas" w:hint="eastAsia"/>
-          <w:b/>
-          <w:bCs/>
-          <w:color w:val="333333"/>
-        </w:rPr>
-        <w:t>cardid</w:t>
-      </w:r>
-      <w:r>
-        <w:rPr>
-          <w:rStyle w:val="sobjectk"/>
-          <w:rFonts w:ascii="Consolas" w:hAnsi="Consolas" w:cs="Consolas"/>
-          <w:b/>
-          <w:bCs/>
-          <w:color w:val="333333"/>
+      <w:proofErr w:type="spellStart"/>
+      <w:r>
+        <w:rPr>
+          <w:rFonts w:ascii="Consolas" w:eastAsia="新細明體" w:hAnsi="Consolas" w:cs="Consolas"/>
+          <w:b/>
+          <w:bCs/>
+          <w:color w:val="333333"/>
+          <w:szCs w:val="24"/>
+        </w:rPr>
+        <w:t>chooseuser</w:t>
+      </w:r>
+      <w:proofErr w:type="spellEnd"/>
+      <w:r>
+        <w:rPr>
+          <w:rFonts w:ascii="Consolas" w:eastAsia="新細明體" w:hAnsi="Consolas" w:cs="Consolas"/>
+          <w:b/>
+          <w:bCs/>
+          <w:color w:val="333333"/>
+          <w:szCs w:val="24"/>
         </w:rPr>
         <w:t>"</w:t>
       </w:r>
       <w:r>
         <w:rPr>
-          <w:rStyle w:val="scolon"/>
-          <w:rFonts w:ascii="Consolas" w:hAnsi="Consolas" w:cs="Consolas"/>
-          <w:color w:val="666666"/>
+          <w:rFonts w:ascii="Consolas" w:eastAsia="新細明體" w:hAnsi="Consolas" w:cs="Consolas"/>
+          <w:color w:val="666666"/>
+          <w:szCs w:val="24"/>
+        </w:rPr>
+        <w:t>:[  </w:t>
+      </w:r>
+      <w:r>
+        <w:rPr>
+          <w:rFonts w:ascii="Consolas" w:eastAsia="新細明體" w:hAnsi="Consolas" w:cs="Consolas"/>
+          <w:color w:val="555555"/>
+          <w:szCs w:val="24"/>
+        </w:rPr>
+        <w:br/>
+        <w:t>            "A"</w:t>
+      </w:r>
+      <w:r>
+        <w:rPr>
+          <w:rFonts w:ascii="Consolas" w:eastAsia="新細明體" w:hAnsi="Consolas" w:cs="Consolas"/>
+          <w:color w:val="666666"/>
+          <w:szCs w:val="24"/>
+        </w:rPr>
+        <w:t>,</w:t>
+      </w:r>
+      <w:r>
+        <w:rPr>
+          <w:rFonts w:ascii="Consolas" w:eastAsia="新細明體" w:hAnsi="Consolas" w:cs="Consolas"/>
+          <w:color w:val="555555"/>
+          <w:szCs w:val="24"/>
+        </w:rPr>
+        <w:br/>
+        <w:t>            "B"</w:t>
+      </w:r>
+      <w:r>
+        <w:rPr>
+          <w:rFonts w:ascii="Consolas" w:eastAsia="新細明體" w:hAnsi="Consolas" w:cs="Consolas"/>
+          <w:color w:val="555555"/>
+          <w:szCs w:val="24"/>
+        </w:rPr>
+        <w:br/>
+        <w:t>         </w:t>
+      </w:r>
+      <w:r>
+        <w:rPr>
+          <w:rFonts w:ascii="Consolas" w:eastAsia="新細明體" w:hAnsi="Consolas" w:cs="Consolas"/>
+          <w:color w:val="666666"/>
+          <w:szCs w:val="24"/>
+        </w:rPr>
+        <w:t>]</w:t>
+      </w:r>
+      <w:r>
+        <w:rPr>
+          <w:rFonts w:ascii="Consolas" w:eastAsia="新細明體" w:hAnsi="Consolas" w:cs="Consolas"/>
+          <w:color w:val="555555"/>
+          <w:szCs w:val="24"/>
+        </w:rPr>
+        <w:br/>
+        <w:t>      </w:t>
+      </w:r>
+      <w:r>
+        <w:rPr>
+          <w:rFonts w:ascii="Consolas" w:eastAsia="新細明體" w:hAnsi="Consolas" w:cs="Consolas"/>
+          <w:color w:val="666666"/>
+          <w:szCs w:val="24"/>
+        </w:rPr>
+        <w:t>},</w:t>
+      </w:r>
+      <w:r>
+        <w:rPr>
+          <w:rFonts w:ascii="Consolas" w:eastAsia="新細明體" w:hAnsi="Consolas" w:cs="Consolas"/>
+          <w:color w:val="555555"/>
+          <w:szCs w:val="24"/>
+        </w:rPr>
+        <w:br/>
+        <w:t>      </w:t>
+      </w:r>
+      <w:r>
+        <w:rPr>
+          <w:rFonts w:ascii="Consolas" w:eastAsia="新細明體" w:hAnsi="Consolas" w:cs="Consolas"/>
+          <w:color w:val="666666"/>
+          <w:szCs w:val="24"/>
+        </w:rPr>
+        <w:t>{  </w:t>
+      </w:r>
+      <w:r>
+        <w:rPr>
+          <w:rFonts w:ascii="Consolas" w:eastAsia="新細明體" w:hAnsi="Consolas" w:cs="Consolas"/>
+          <w:color w:val="555555"/>
+          <w:szCs w:val="24"/>
+        </w:rPr>
+        <w:br/>
+        <w:t>         </w:t>
+      </w:r>
+      <w:r>
+        <w:rPr>
+          <w:rFonts w:ascii="Consolas" w:eastAsia="新細明體" w:hAnsi="Consolas" w:cs="Consolas"/>
+          <w:b/>
+          <w:bCs/>
+          <w:color w:val="333333"/>
+          <w:szCs w:val="24"/>
+        </w:rPr>
+        <w:t>"cardid"</w:t>
+      </w:r>
+      <w:r>
+        <w:rPr>
+          <w:rFonts w:ascii="Consolas" w:eastAsia="新細明體" w:hAnsi="Consolas" w:cs="Consolas"/>
+          <w:color w:val="666666"/>
+          <w:szCs w:val="24"/>
         </w:rPr>
         <w:t>:</w:t>
       </w:r>
       <w:r>
         <w:rPr>
-          <w:rStyle w:val="sobjectv"/>
-          <w:rFonts w:ascii="Consolas" w:hAnsi="Consolas" w:cs="Consolas"/>
-          <w:color w:val="555555"/>
-        </w:rPr>
-        <w:t>1</w:t>
-      </w:r>
-      <w:r>
-        <w:rPr>
-          <w:rStyle w:val="scomma"/>
-          <w:rFonts w:ascii="Consolas" w:hAnsi="Consolas" w:cs="Consolas"/>
-          <w:color w:val="666666"/>
+          <w:rFonts w:ascii="Consolas" w:eastAsia="新細明體" w:hAnsi="Consolas" w:cs="Consolas"/>
+          <w:color w:val="555555"/>
+          <w:szCs w:val="24"/>
+        </w:rPr>
+        <w:t>2</w:t>
+      </w:r>
+      <w:r>
+        <w:rPr>
+          <w:rFonts w:ascii="Consolas" w:eastAsia="新細明體" w:hAnsi="Consolas" w:cs="Consolas"/>
+          <w:color w:val="666666"/>
+          <w:szCs w:val="24"/>
         </w:rPr>
         <w:t>,</w:t>
       </w:r>
       <w:r>
         <w:rPr>
-          <w:rFonts w:ascii="Consolas" w:hAnsi="Consolas" w:cs="Consolas"/>
-          <w:color w:val="555555"/>
+          <w:rFonts w:ascii="Consolas" w:eastAsia="新細明體" w:hAnsi="Consolas" w:cs="Consolas"/>
+          <w:color w:val="555555"/>
+          <w:szCs w:val="24"/>
+        </w:rPr>
+        <w:br/>
+        <w:t>         </w:t>
+      </w:r>
+      <w:r>
+        <w:rPr>
+          <w:rFonts w:ascii="Consolas" w:eastAsia="新細明體" w:hAnsi="Consolas" w:cs="Consolas"/>
+          <w:b/>
+          <w:bCs/>
+          <w:color w:val="333333"/>
+          <w:szCs w:val="24"/>
+        </w:rPr>
+        <w:t>"isanswer"</w:t>
+      </w:r>
+      <w:r>
+        <w:rPr>
+          <w:rFonts w:ascii="Consolas" w:eastAsia="新細明體" w:hAnsi="Consolas" w:cs="Consolas"/>
+          <w:color w:val="666666"/>
+          <w:szCs w:val="24"/>
+        </w:rPr>
+        <w:t>:</w:t>
+      </w:r>
+      <w:r>
+        <w:rPr>
+          <w:rFonts w:ascii="Consolas" w:eastAsia="新細明體" w:hAnsi="Consolas" w:cs="Consolas"/>
+          <w:color w:val="555555"/>
+          <w:szCs w:val="24"/>
+        </w:rPr>
+        <w:t>0</w:t>
+      </w:r>
+      <w:r>
+        <w:rPr>
+          <w:rFonts w:ascii="Consolas" w:eastAsia="新細明體" w:hAnsi="Consolas" w:cs="Consolas"/>
+          <w:color w:val="666666"/>
+          <w:szCs w:val="24"/>
+        </w:rPr>
+        <w:t>,</w:t>
+      </w:r>
+      <w:r>
+        <w:rPr>
+          <w:rFonts w:ascii="Consolas" w:eastAsia="新細明體" w:hAnsi="Consolas" w:cs="Consolas"/>
+          <w:color w:val="555555"/>
+          <w:szCs w:val="24"/>
+        </w:rPr>
+        <w:br/>
+        <w:t>         </w:t>
+      </w:r>
+      <w:r>
+        <w:rPr>
+          <w:rFonts w:ascii="Consolas" w:eastAsia="新細明體" w:hAnsi="Consolas" w:cs="Consolas"/>
+          <w:b/>
+          <w:bCs/>
+          <w:color w:val="333333"/>
+          <w:szCs w:val="24"/>
+        </w:rPr>
+        <w:t>"</w:t>
+      </w:r>
+      <w:proofErr w:type="spellStart"/>
+      <w:r>
+        <w:rPr>
+          <w:rFonts w:ascii="Consolas" w:eastAsia="新細明體" w:hAnsi="Consolas" w:cs="Consolas"/>
+          <w:b/>
+          <w:bCs/>
+          <w:color w:val="333333"/>
+          <w:szCs w:val="24"/>
+        </w:rPr>
+        <w:t>chooseuser</w:t>
+      </w:r>
+      <w:proofErr w:type="spellEnd"/>
+      <w:r>
+        <w:rPr>
+          <w:rFonts w:ascii="Consolas" w:eastAsia="新細明體" w:hAnsi="Consolas" w:cs="Consolas"/>
+          <w:b/>
+          <w:bCs/>
+          <w:color w:val="333333"/>
+          <w:szCs w:val="24"/>
+        </w:rPr>
+        <w:t>"</w:t>
+      </w:r>
+      <w:r>
+        <w:rPr>
+          <w:rFonts w:ascii="Consolas" w:eastAsia="新細明體" w:hAnsi="Consolas" w:cs="Consolas"/>
+          <w:color w:val="666666"/>
+          <w:szCs w:val="24"/>
+        </w:rPr>
+        <w:t>:[  </w:t>
+      </w:r>
+      <w:r>
+        <w:rPr>
+          <w:rFonts w:ascii="Consolas" w:eastAsia="新細明體" w:hAnsi="Consolas" w:cs="Consolas"/>
+          <w:color w:val="555555"/>
+          <w:szCs w:val="24"/>
+        </w:rPr>
+        <w:br/>
+        <w:t>            "C"</w:t>
+      </w:r>
+      <w:r>
+        <w:rPr>
+          <w:rFonts w:ascii="Consolas" w:eastAsia="新細明體" w:hAnsi="Consolas" w:cs="Consolas"/>
+          <w:color w:val="555555"/>
+          <w:szCs w:val="24"/>
+        </w:rPr>
+        <w:br/>
+        <w:t>         </w:t>
+      </w:r>
+      <w:r>
+        <w:rPr>
+          <w:rFonts w:ascii="Consolas" w:eastAsia="新細明體" w:hAnsi="Consolas" w:cs="Consolas"/>
+          <w:color w:val="666666"/>
+          <w:szCs w:val="24"/>
+        </w:rPr>
+        <w:t>]</w:t>
+      </w:r>
+      <w:r>
+        <w:rPr>
+          <w:rFonts w:ascii="Consolas" w:eastAsia="新細明體" w:hAnsi="Consolas" w:cs="Consolas"/>
+          <w:color w:val="555555"/>
+          <w:szCs w:val="24"/>
         </w:rPr>
         <w:br/>
         <w:t>      </w:t>
       </w:r>
       <w:r>
         <w:rPr>
-          <w:rStyle w:val="sobjectk"/>
-          <w:rFonts w:ascii="Consolas" w:hAnsi="Consolas" w:cs="Consolas"/>
-          <w:b/>
-          <w:bCs/>
-          <w:color w:val="333333"/>
-        </w:rPr>
-        <w:t>"is</w:t>
-      </w:r>
-      <w:r>
-        <w:rPr>
-          <w:rStyle w:val="sobjectk"/>
-          <w:rFonts w:ascii="Consolas" w:hAnsi="Consolas" w:cs="Consolas" w:hint="eastAsia"/>
-          <w:b/>
-          <w:bCs/>
-          <w:color w:val="333333"/>
-        </w:rPr>
-        <w:t>a</w:t>
-      </w:r>
-      <w:r>
-        <w:rPr>
-          <w:rStyle w:val="sobjectk"/>
-          <w:rFonts w:ascii="Consolas" w:hAnsi="Consolas" w:cs="Consolas"/>
-          <w:b/>
-          <w:bCs/>
-          <w:color w:val="333333"/>
-        </w:rPr>
-        <w:t>nswer"</w:t>
-      </w:r>
-      <w:r>
-        <w:rPr>
-          <w:rStyle w:val="scolon"/>
-          <w:rFonts w:ascii="Consolas" w:hAnsi="Consolas" w:cs="Consolas"/>
-          <w:color w:val="666666"/>
+          <w:rFonts w:ascii="Consolas" w:eastAsia="新細明體" w:hAnsi="Consolas" w:cs="Consolas"/>
+          <w:color w:val="666666"/>
+          <w:szCs w:val="24"/>
+        </w:rPr>
+        <w:t>},</w:t>
+      </w:r>
+      <w:r>
+        <w:rPr>
+          <w:rFonts w:ascii="Consolas" w:eastAsia="新細明體" w:hAnsi="Consolas" w:cs="Consolas"/>
+          <w:color w:val="555555"/>
+          <w:szCs w:val="24"/>
+        </w:rPr>
+        <w:br/>
+        <w:t>      </w:t>
+      </w:r>
+      <w:r>
+        <w:rPr>
+          <w:rFonts w:ascii="Consolas" w:eastAsia="新細明體" w:hAnsi="Consolas" w:cs="Consolas"/>
+          <w:color w:val="666666"/>
+          <w:szCs w:val="24"/>
+        </w:rPr>
+        <w:t>{  </w:t>
+      </w:r>
+      <w:r>
+        <w:rPr>
+          <w:rFonts w:ascii="Consolas" w:eastAsia="新細明體" w:hAnsi="Consolas" w:cs="Consolas"/>
+          <w:color w:val="555555"/>
+          <w:szCs w:val="24"/>
+        </w:rPr>
+        <w:br/>
+        <w:t>         </w:t>
+      </w:r>
+      <w:r>
+        <w:rPr>
+          <w:rFonts w:ascii="Consolas" w:eastAsia="新細明體" w:hAnsi="Consolas" w:cs="Consolas"/>
+          <w:b/>
+          <w:bCs/>
+          <w:color w:val="333333"/>
+          <w:szCs w:val="24"/>
+        </w:rPr>
+        <w:t>"cardid"</w:t>
+      </w:r>
+      <w:r>
+        <w:rPr>
+          <w:rFonts w:ascii="Consolas" w:eastAsia="新細明體" w:hAnsi="Consolas" w:cs="Consolas"/>
+          <w:color w:val="666666"/>
+          <w:szCs w:val="24"/>
         </w:rPr>
         <w:t>:</w:t>
       </w:r>
       <w:r>
         <w:rPr>
-          <w:rStyle w:val="sobjectv"/>
-          <w:rFonts w:ascii="Consolas" w:hAnsi="Consolas" w:cs="Consolas"/>
-          <w:color w:val="555555"/>
-        </w:rPr>
-        <w:t>1</w:t>
-      </w:r>
-      <w:r>
-        <w:rPr>
-          <w:rStyle w:val="scomma"/>
-          <w:rFonts w:ascii="Consolas" w:hAnsi="Consolas" w:cs="Consolas"/>
-          <w:color w:val="666666"/>
+          <w:rFonts w:ascii="Consolas" w:eastAsia="新細明體" w:hAnsi="Consolas" w:cs="Consolas"/>
+          <w:color w:val="555555"/>
+          <w:szCs w:val="24"/>
+        </w:rPr>
+        <w:t>2</w:t>
+      </w:r>
+      <w:r>
+        <w:rPr>
+          <w:rFonts w:ascii="Consolas" w:eastAsia="新細明體" w:hAnsi="Consolas" w:cs="Consolas"/>
+          <w:color w:val="666666"/>
+          <w:szCs w:val="24"/>
         </w:rPr>
         <w:t>,</w:t>
       </w:r>
       <w:r>
         <w:rPr>
-          <w:rFonts w:ascii="Consolas" w:hAnsi="Consolas" w:cs="Consolas"/>
-          <w:color w:val="555555"/>
+          <w:rFonts w:ascii="Consolas" w:eastAsia="新細明體" w:hAnsi="Consolas" w:cs="Consolas"/>
+          <w:color w:val="555555"/>
+          <w:szCs w:val="24"/>
+        </w:rPr>
+        <w:br/>
+        <w:t>         </w:t>
+      </w:r>
+      <w:r>
+        <w:rPr>
+          <w:rFonts w:ascii="Consolas" w:eastAsia="新細明體" w:hAnsi="Consolas" w:cs="Consolas"/>
+          <w:b/>
+          <w:bCs/>
+          <w:color w:val="333333"/>
+          <w:szCs w:val="24"/>
+        </w:rPr>
+        <w:t>"isanswer"</w:t>
+      </w:r>
+      <w:r>
+        <w:rPr>
+          <w:rFonts w:ascii="Consolas" w:eastAsia="新細明體" w:hAnsi="Consolas" w:cs="Consolas"/>
+          <w:color w:val="666666"/>
+          <w:szCs w:val="24"/>
+        </w:rPr>
+        <w:t>:</w:t>
+      </w:r>
+      <w:r>
+        <w:rPr>
+          <w:rFonts w:ascii="Consolas" w:eastAsia="新細明體" w:hAnsi="Consolas" w:cs="Consolas"/>
+          <w:color w:val="555555"/>
+          <w:szCs w:val="24"/>
+        </w:rPr>
+        <w:t>0</w:t>
+      </w:r>
+      <w:r>
+        <w:rPr>
+          <w:rFonts w:ascii="Consolas" w:eastAsia="新細明體" w:hAnsi="Consolas" w:cs="Consolas"/>
+          <w:color w:val="666666"/>
+          <w:szCs w:val="24"/>
+        </w:rPr>
+        <w:t>,</w:t>
+      </w:r>
+      <w:r>
+        <w:rPr>
+          <w:rFonts w:ascii="Consolas" w:eastAsia="新細明體" w:hAnsi="Consolas" w:cs="Consolas"/>
+          <w:color w:val="555555"/>
+          <w:szCs w:val="24"/>
+        </w:rPr>
+        <w:br/>
+        <w:t>         </w:t>
+      </w:r>
+      <w:r>
+        <w:rPr>
+          <w:rFonts w:ascii="Consolas" w:eastAsia="新細明體" w:hAnsi="Consolas" w:cs="Consolas"/>
+          <w:b/>
+          <w:bCs/>
+          <w:color w:val="333333"/>
+          <w:szCs w:val="24"/>
+        </w:rPr>
+        <w:t>"</w:t>
+      </w:r>
+      <w:proofErr w:type="spellStart"/>
+      <w:r>
+        <w:rPr>
+          <w:rFonts w:ascii="Consolas" w:eastAsia="新細明體" w:hAnsi="Consolas" w:cs="Consolas"/>
+          <w:b/>
+          <w:bCs/>
+          <w:color w:val="333333"/>
+          <w:szCs w:val="24"/>
+        </w:rPr>
+        <w:t>chooseuser</w:t>
+      </w:r>
+      <w:proofErr w:type="spellEnd"/>
+      <w:r>
+        <w:rPr>
+          <w:rFonts w:ascii="Consolas" w:eastAsia="新細明體" w:hAnsi="Consolas" w:cs="Consolas"/>
+          <w:b/>
+          <w:bCs/>
+          <w:color w:val="333333"/>
+          <w:szCs w:val="24"/>
+        </w:rPr>
+        <w:t>"</w:t>
+      </w:r>
+      <w:r>
+        <w:rPr>
+          <w:rFonts w:ascii="Consolas" w:eastAsia="新細明體" w:hAnsi="Consolas" w:cs="Consolas"/>
+          <w:color w:val="666666"/>
+          <w:szCs w:val="24"/>
+        </w:rPr>
+        <w:t>:[  </w:t>
+      </w:r>
+      <w:r>
+        <w:rPr>
+          <w:rFonts w:ascii="Consolas" w:eastAsia="新細明體" w:hAnsi="Consolas" w:cs="Consolas"/>
+          <w:color w:val="555555"/>
+          <w:szCs w:val="24"/>
+        </w:rPr>
+        <w:br/>
+      </w:r>
+      <w:r>
+        <w:rPr>
+          <w:rFonts w:ascii="Consolas" w:eastAsia="新細明體" w:hAnsi="Consolas" w:cs="Consolas"/>
+          <w:color w:val="555555"/>
+          <w:szCs w:val="24"/>
+        </w:rPr>
+        <w:br/>
+        <w:t>         </w:t>
+      </w:r>
+      <w:r>
+        <w:rPr>
+          <w:rFonts w:ascii="Consolas" w:eastAsia="新細明體" w:hAnsi="Consolas" w:cs="Consolas"/>
+          <w:color w:val="666666"/>
+          <w:szCs w:val="24"/>
+        </w:rPr>
+        <w:t>]</w:t>
+      </w:r>
+      <w:r>
+        <w:rPr>
+          <w:rFonts w:ascii="Consolas" w:eastAsia="新細明體" w:hAnsi="Consolas" w:cs="Consolas"/>
+          <w:color w:val="555555"/>
+          <w:szCs w:val="24"/>
         </w:rPr>
         <w:br/>
         <w:t>      </w:t>
       </w:r>
       <w:r>
         <w:rPr>
-          <w:rStyle w:val="sobjectk"/>
-          <w:rFonts w:ascii="Consolas" w:hAnsi="Consolas" w:cs="Consolas"/>
-          <w:b/>
-          <w:bCs/>
-          <w:color w:val="333333"/>
-        </w:rPr>
-        <w:t>"</w:t>
-      </w:r>
-      <w:proofErr w:type="spellStart"/>
-      <w:r>
-        <w:rPr>
-          <w:rStyle w:val="sobjectk"/>
-          <w:rFonts w:ascii="Consolas" w:hAnsi="Consolas" w:cs="Consolas"/>
-          <w:b/>
-          <w:bCs/>
-          <w:color w:val="333333"/>
-        </w:rPr>
-        <w:t>choose</w:t>
-      </w:r>
-      <w:r>
-        <w:rPr>
-          <w:rStyle w:val="sobjectk"/>
-          <w:rFonts w:ascii="Consolas" w:hAnsi="Consolas" w:cs="Consolas" w:hint="eastAsia"/>
-          <w:b/>
-          <w:bCs/>
-          <w:color w:val="333333"/>
-        </w:rPr>
-        <w:t>u</w:t>
-      </w:r>
-      <w:r>
-        <w:rPr>
-          <w:rStyle w:val="sobjectk"/>
-          <w:rFonts w:ascii="Consolas" w:hAnsi="Consolas" w:cs="Consolas"/>
-          <w:b/>
-          <w:bCs/>
-          <w:color w:val="333333"/>
-        </w:rPr>
-        <w:t>ser</w:t>
-      </w:r>
-      <w:proofErr w:type="spellEnd"/>
-      <w:r>
-        <w:rPr>
-          <w:rStyle w:val="sobjectk"/>
-          <w:rFonts w:ascii="Consolas" w:hAnsi="Consolas" w:cs="Consolas"/>
-          <w:b/>
-          <w:bCs/>
-          <w:color w:val="333333"/>
-        </w:rPr>
-        <w:t>"</w:t>
-      </w:r>
-      <w:r>
-        <w:rPr>
-          <w:rStyle w:val="scolon"/>
-          <w:rFonts w:ascii="Consolas" w:hAnsi="Consolas" w:cs="Consolas"/>
-          <w:color w:val="666666"/>
-        </w:rPr>
-        <w:t>:</w:t>
-      </w:r>
-      <w:r>
-        <w:rPr>
-          <w:rStyle w:val="sbracket"/>
-          <w:rFonts w:ascii="Consolas" w:hAnsi="Consolas" w:cs="Consolas"/>
-          <w:color w:val="666666"/>
-        </w:rPr>
-        <w:t>[</w:t>
-      </w:r>
-      <w:r>
-        <w:rPr>
-          <w:rStyle w:val="apple-converted-space"/>
-          <w:rFonts w:ascii="Consolas" w:hAnsi="Consolas" w:cs="Consolas"/>
-          <w:color w:val="666666"/>
-        </w:rPr>
-        <w:t>  </w:t>
-      </w:r>
-      <w:r>
-        <w:rPr>
-          <w:rFonts w:ascii="Consolas" w:hAnsi="Consolas" w:cs="Consolas"/>
-          <w:color w:val="555555"/>
-        </w:rPr>
-        <w:br/>
-        <w:t>         </w:t>
-      </w:r>
-      <w:r>
-        <w:rPr>
-          <w:rStyle w:val="sarrayv"/>
-          <w:rFonts w:ascii="Consolas" w:hAnsi="Consolas" w:cs="Consolas"/>
-          <w:color w:val="555555"/>
-        </w:rPr>
-        <w:t>"A"</w:t>
-      </w:r>
-      <w:r>
-        <w:rPr>
-          <w:rStyle w:val="scomma"/>
-          <w:rFonts w:ascii="Consolas" w:hAnsi="Consolas" w:cs="Consolas"/>
-          <w:color w:val="666666"/>
-        </w:rPr>
-        <w:t>,</w:t>
-      </w:r>
-      <w:r>
-        <w:rPr>
-          <w:rFonts w:ascii="Consolas" w:hAnsi="Consolas" w:cs="Consolas"/>
-          <w:color w:val="555555"/>
-        </w:rPr>
-        <w:br/>
-        <w:t>         </w:t>
-      </w:r>
-      <w:r>
-        <w:rPr>
-          <w:rStyle w:val="sarrayv"/>
-          <w:rFonts w:ascii="Consolas" w:hAnsi="Consolas" w:cs="Consolas"/>
-          <w:color w:val="555555"/>
-        </w:rPr>
-        <w:t>"B"</w:t>
-      </w:r>
-      <w:r>
-        <w:rPr>
-          <w:rFonts w:ascii="Consolas" w:hAnsi="Consolas" w:cs="Consolas"/>
-          <w:color w:val="555555"/>
-        </w:rPr>
-        <w:br/>
-        <w:t>      </w:t>
-      </w:r>
-      <w:r>
-        <w:rPr>
-          <w:rStyle w:val="sbracket"/>
-          <w:rFonts w:ascii="Consolas" w:hAnsi="Consolas" w:cs="Consolas"/>
-          <w:color w:val="666666"/>
+          <w:rFonts w:ascii="Consolas" w:eastAsia="新細明體" w:hAnsi="Consolas" w:cs="Consolas"/>
+          <w:color w:val="666666"/>
+          <w:szCs w:val="24"/>
+        </w:rPr>
+        <w:t>}</w:t>
+      </w:r>
+      <w:r>
+        <w:rPr>
+          <w:rFonts w:ascii="Consolas" w:eastAsia="新細明體" w:hAnsi="Consolas" w:cs="Consolas"/>
+          <w:color w:val="555555"/>
+          <w:szCs w:val="24"/>
+        </w:rPr>
+        <w:br/>
+        <w:t>   </w:t>
+      </w:r>
+      <w:r>
+        <w:rPr>
+          <w:rFonts w:ascii="Consolas" w:eastAsia="新細明體" w:hAnsi="Consolas" w:cs="Consolas"/>
+          <w:color w:val="666666"/>
+          <w:szCs w:val="24"/>
         </w:rPr>
         <w:t>]</w:t>
       </w:r>
       <w:r>
         <w:rPr>
-          <w:rFonts w:ascii="Consolas" w:hAnsi="Consolas" w:cs="Consolas"/>
-          <w:color w:val="555555"/>
-        </w:rPr>
-        <w:br/>
-        <w:t>   </w:t>
-      </w:r>
-      <w:r>
-        <w:rPr>
-          <w:rStyle w:val="sbrace"/>
-          <w:rFonts w:ascii="Consolas" w:hAnsi="Consolas" w:cs="Consolas"/>
-          <w:color w:val="666666"/>
+          <w:rFonts w:ascii="Consolas" w:eastAsia="新細明體" w:hAnsi="Consolas" w:cs="Consolas"/>
+          <w:color w:val="555555"/>
+          <w:szCs w:val="24"/>
+        </w:rPr>
+        <w:br/>
+      </w:r>
+      <w:r>
+        <w:rPr>
+          <w:rFonts w:ascii="Consolas" w:eastAsia="新細明體" w:hAnsi="Consolas" w:cs="Consolas"/>
+          <w:color w:val="666666"/>
+          <w:szCs w:val="24"/>
         </w:rPr>
         <w:t>}</w:t>
       </w:r>
       <w:r>
         <w:rPr>
-          <w:rStyle w:val="scomma"/>
-          <w:rFonts w:ascii="Consolas" w:hAnsi="Consolas" w:cs="Consolas"/>
-          <w:color w:val="666666"/>
-        </w:rPr>
-        <w:t>,</w:t>
-      </w:r>
-      <w:r>
-        <w:rPr>
-          <w:rFonts w:ascii="Consolas" w:hAnsi="Consolas" w:cs="Consolas"/>
-          <w:color w:val="555555"/>
-        </w:rPr>
-        <w:br/>
-        <w:t>   </w:t>
-      </w:r>
-      <w:r>
-        <w:rPr>
-          <w:rStyle w:val="sbrace"/>
-          <w:rFonts w:ascii="Consolas" w:hAnsi="Consolas" w:cs="Consolas"/>
-          <w:color w:val="666666"/>
-        </w:rPr>
-        <w:t>{</w:t>
-      </w:r>
-      <w:r>
-        <w:rPr>
-          <w:rStyle w:val="apple-converted-space"/>
-          <w:rFonts w:ascii="Consolas" w:hAnsi="Consolas" w:cs="Consolas"/>
-          <w:color w:val="666666"/>
-        </w:rPr>
-        <w:t>  </w:t>
-      </w:r>
-      <w:r>
-        <w:rPr>
-          <w:rFonts w:ascii="Consolas" w:hAnsi="Consolas" w:cs="Consolas"/>
-          <w:color w:val="555555"/>
-        </w:rPr>
-        <w:br/>
-        <w:t>      </w:t>
-      </w:r>
-      <w:r>
-        <w:rPr>
-          <w:rStyle w:val="sobjectk"/>
-          <w:rFonts w:ascii="Consolas" w:hAnsi="Consolas" w:cs="Consolas"/>
-          <w:b/>
-          <w:bCs/>
-          <w:color w:val="333333"/>
-        </w:rPr>
-        <w:t>"</w:t>
-      </w:r>
-      <w:r>
-        <w:rPr>
-          <w:rStyle w:val="sobjectk"/>
-          <w:rFonts w:ascii="Consolas" w:hAnsi="Consolas" w:cs="Consolas" w:hint="eastAsia"/>
-          <w:b/>
-          <w:bCs/>
-          <w:color w:val="333333"/>
-        </w:rPr>
-        <w:t>cardid</w:t>
-      </w:r>
-      <w:r>
-        <w:rPr>
-          <w:rStyle w:val="sobjectk"/>
-          <w:rFonts w:ascii="Consolas" w:hAnsi="Consolas" w:cs="Consolas"/>
-          <w:b/>
-          <w:bCs/>
-          <w:color w:val="333333"/>
-        </w:rPr>
-        <w:t>"</w:t>
-      </w:r>
-      <w:r>
-        <w:rPr>
-          <w:rStyle w:val="scolon"/>
-          <w:rFonts w:ascii="Consolas" w:hAnsi="Consolas" w:cs="Consolas"/>
-          <w:color w:val="666666"/>
-        </w:rPr>
-        <w:t>:</w:t>
-      </w:r>
-      <w:r>
-        <w:rPr>
-          <w:rStyle w:val="sobjectv"/>
-          <w:rFonts w:ascii="Consolas" w:hAnsi="Consolas" w:cs="Consolas"/>
-          <w:color w:val="555555"/>
-        </w:rPr>
-        <w:t>2</w:t>
-      </w:r>
-      <w:r>
-        <w:rPr>
-          <w:rStyle w:val="scomma"/>
-          <w:rFonts w:ascii="Consolas" w:hAnsi="Consolas" w:cs="Consolas"/>
-          <w:color w:val="666666"/>
-        </w:rPr>
-        <w:t>,</w:t>
-      </w:r>
-      <w:r>
-        <w:rPr>
-          <w:rFonts w:ascii="Consolas" w:hAnsi="Consolas" w:cs="Consolas"/>
-          <w:color w:val="555555"/>
-        </w:rPr>
-        <w:br/>
-        <w:t>      </w:t>
-      </w:r>
-      <w:r>
-        <w:rPr>
-          <w:rStyle w:val="sobjectk"/>
-          <w:rFonts w:ascii="Consolas" w:hAnsi="Consolas" w:cs="Consolas"/>
-          <w:b/>
-          <w:bCs/>
-          <w:color w:val="333333"/>
-        </w:rPr>
-        <w:t>"is</w:t>
-      </w:r>
-      <w:r>
-        <w:rPr>
-          <w:rStyle w:val="sobjectk"/>
-          <w:rFonts w:ascii="Consolas" w:hAnsi="Consolas" w:cs="Consolas" w:hint="eastAsia"/>
-          <w:b/>
-          <w:bCs/>
-          <w:color w:val="333333"/>
-        </w:rPr>
-        <w:t>a</w:t>
-      </w:r>
-      <w:r>
-        <w:rPr>
-          <w:rStyle w:val="sobjectk"/>
-          <w:rFonts w:ascii="Consolas" w:hAnsi="Consolas" w:cs="Consolas"/>
-          <w:b/>
-          <w:bCs/>
-          <w:color w:val="333333"/>
-        </w:rPr>
-        <w:t>nswer"</w:t>
-      </w:r>
-      <w:r>
-        <w:rPr>
-          <w:rStyle w:val="scolon"/>
-          <w:rFonts w:ascii="Consolas" w:hAnsi="Consolas" w:cs="Consolas"/>
-          <w:color w:val="666666"/>
-        </w:rPr>
-        <w:t>:</w:t>
-      </w:r>
-      <w:r>
-        <w:rPr>
-          <w:rStyle w:val="sobjectv"/>
-          <w:rFonts w:ascii="Consolas" w:hAnsi="Consolas" w:cs="Consolas"/>
-          <w:color w:val="555555"/>
-        </w:rPr>
-        <w:t>0</w:t>
-      </w:r>
-      <w:r>
-        <w:rPr>
-          <w:rStyle w:val="scomma"/>
-          <w:rFonts w:ascii="Consolas" w:hAnsi="Consolas" w:cs="Consolas"/>
-          <w:color w:val="666666"/>
-        </w:rPr>
-        <w:t>,</w:t>
-      </w:r>
-      <w:r>
-        <w:rPr>
-          <w:rFonts w:ascii="Consolas" w:hAnsi="Consolas" w:cs="Consolas"/>
-          <w:color w:val="555555"/>
-        </w:rPr>
-        <w:br/>
-        <w:t>      </w:t>
-      </w:r>
-      <w:r>
-        <w:rPr>
-          <w:rStyle w:val="sobjectk"/>
-          <w:rFonts w:ascii="Consolas" w:hAnsi="Consolas" w:cs="Consolas"/>
-          <w:b/>
-          <w:bCs/>
-          <w:color w:val="333333"/>
-        </w:rPr>
-        <w:t>"</w:t>
-      </w:r>
-      <w:proofErr w:type="spellStart"/>
-      <w:r>
-        <w:rPr>
-          <w:rStyle w:val="sobjectk"/>
-          <w:rFonts w:ascii="Consolas" w:hAnsi="Consolas" w:cs="Consolas"/>
-          <w:b/>
-          <w:bCs/>
-          <w:color w:val="333333"/>
-        </w:rPr>
-        <w:t>choose</w:t>
-      </w:r>
-      <w:r>
-        <w:rPr>
-          <w:rStyle w:val="sobjectk"/>
-          <w:rFonts w:ascii="Consolas" w:hAnsi="Consolas" w:cs="Consolas" w:hint="eastAsia"/>
-          <w:b/>
-          <w:bCs/>
-          <w:color w:val="333333"/>
-        </w:rPr>
-        <w:t>u</w:t>
-      </w:r>
-      <w:r>
-        <w:rPr>
-          <w:rStyle w:val="sobjectk"/>
-          <w:rFonts w:ascii="Consolas" w:hAnsi="Consolas" w:cs="Consolas"/>
-          <w:b/>
-          <w:bCs/>
-          <w:color w:val="333333"/>
-        </w:rPr>
-        <w:t>ser</w:t>
-      </w:r>
-      <w:proofErr w:type="spellEnd"/>
-      <w:r>
-        <w:rPr>
-          <w:rStyle w:val="sobjectk"/>
-          <w:rFonts w:ascii="Consolas" w:hAnsi="Consolas" w:cs="Consolas"/>
-          <w:b/>
-          <w:bCs/>
-          <w:color w:val="333333"/>
-        </w:rPr>
-        <w:t>"</w:t>
-      </w:r>
-      <w:r>
-        <w:rPr>
-          <w:rStyle w:val="scolon"/>
-          <w:rFonts w:ascii="Consolas" w:hAnsi="Consolas" w:cs="Consolas"/>
-          <w:color w:val="666666"/>
-        </w:rPr>
-        <w:t>:</w:t>
-      </w:r>
-      <w:r>
-        <w:rPr>
-          <w:rStyle w:val="sbracket"/>
-          <w:rFonts w:ascii="Consolas" w:hAnsi="Consolas" w:cs="Consolas"/>
-          <w:color w:val="666666"/>
-        </w:rPr>
-        <w:t>[</w:t>
-      </w:r>
-      <w:r>
-        <w:rPr>
-          <w:rStyle w:val="apple-converted-space"/>
-          <w:rFonts w:ascii="Consolas" w:hAnsi="Consolas" w:cs="Consolas"/>
-          <w:color w:val="666666"/>
-        </w:rPr>
-        <w:t>  </w:t>
-      </w:r>
-      <w:r>
-        <w:rPr>
-          <w:rFonts w:ascii="Consolas" w:hAnsi="Consolas" w:cs="Consolas"/>
-          <w:color w:val="555555"/>
-        </w:rPr>
-        <w:br/>
-        <w:t>         </w:t>
-      </w:r>
-      <w:r>
-        <w:rPr>
-          <w:rStyle w:val="sarrayv"/>
-          <w:rFonts w:ascii="Consolas" w:hAnsi="Consolas" w:cs="Consolas"/>
-          <w:color w:val="555555"/>
-        </w:rPr>
-        <w:t>"C"</w:t>
-      </w:r>
-      <w:r>
-        <w:rPr>
-          <w:rFonts w:ascii="Consolas" w:hAnsi="Consolas" w:cs="Consolas"/>
-          <w:color w:val="555555"/>
-        </w:rPr>
-        <w:br/>
-        <w:t>      </w:t>
-      </w:r>
-      <w:r>
-        <w:rPr>
-          <w:rStyle w:val="sbracket"/>
-          <w:rFonts w:ascii="Consolas" w:hAnsi="Consolas" w:cs="Consolas"/>
-          <w:color w:val="666666"/>
-        </w:rPr>
-        <w:t>]</w:t>
-      </w:r>
-      <w:r>
-        <w:rPr>
-          <w:rFonts w:ascii="Consolas" w:hAnsi="Consolas" w:cs="Consolas"/>
-          <w:color w:val="555555"/>
-        </w:rPr>
-        <w:br/>
-        <w:t>   </w:t>
-      </w:r>
-      <w:r>
-        <w:rPr>
-          <w:rStyle w:val="sbrace"/>
-          <w:rFonts w:ascii="Consolas" w:hAnsi="Consolas" w:cs="Consolas"/>
-          <w:color w:val="666666"/>
-        </w:rPr>
-        <w:t>}</w:t>
-      </w:r>
-      <w:r>
-        <w:rPr>
-          <w:rStyle w:val="scomma"/>
-          <w:rFonts w:ascii="Consolas" w:hAnsi="Consolas" w:cs="Consolas"/>
-          <w:color w:val="666666"/>
-        </w:rPr>
-        <w:t>,</w:t>
-      </w:r>
-      <w:r>
-        <w:rPr>
-          <w:rFonts w:ascii="Consolas" w:hAnsi="Consolas" w:cs="Consolas"/>
-          <w:color w:val="555555"/>
-        </w:rPr>
-        <w:br/>
-        <w:t>   </w:t>
-      </w:r>
-      <w:r>
-        <w:rPr>
-          <w:rStyle w:val="sbrace"/>
-          <w:rFonts w:ascii="Consolas" w:hAnsi="Consolas" w:cs="Consolas"/>
-          <w:color w:val="666666"/>
-        </w:rPr>
-        <w:t>{</w:t>
-      </w:r>
-      <w:r>
-        <w:rPr>
-          <w:rStyle w:val="apple-converted-space"/>
-          <w:rFonts w:ascii="Consolas" w:hAnsi="Consolas" w:cs="Consolas"/>
-          <w:color w:val="666666"/>
-        </w:rPr>
-        <w:t>  </w:t>
-      </w:r>
-      <w:r>
-        <w:rPr>
-          <w:rFonts w:ascii="Consolas" w:hAnsi="Consolas" w:cs="Consolas"/>
-          <w:color w:val="555555"/>
-        </w:rPr>
-        <w:br/>
-        <w:t>      </w:t>
-      </w:r>
-      <w:r>
-        <w:rPr>
-          <w:rStyle w:val="sobjectk"/>
-          <w:rFonts w:ascii="Consolas" w:hAnsi="Consolas" w:cs="Consolas"/>
-          <w:b/>
-          <w:bCs/>
-          <w:color w:val="333333"/>
-        </w:rPr>
-        <w:t>"</w:t>
-      </w:r>
-      <w:r>
-        <w:rPr>
-          <w:rStyle w:val="sobjectk"/>
-          <w:rFonts w:ascii="Consolas" w:hAnsi="Consolas" w:cs="Consolas" w:hint="eastAsia"/>
-          <w:b/>
-          <w:bCs/>
-          <w:color w:val="333333"/>
-        </w:rPr>
-        <w:t>cardid</w:t>
-      </w:r>
-      <w:r>
-        <w:rPr>
-          <w:rStyle w:val="sobjectk"/>
-          <w:rFonts w:ascii="Consolas" w:hAnsi="Consolas" w:cs="Consolas"/>
-          <w:b/>
-          <w:bCs/>
-          <w:color w:val="333333"/>
-        </w:rPr>
-        <w:t>"</w:t>
-      </w:r>
-      <w:r>
-        <w:rPr>
-          <w:rStyle w:val="scolon"/>
-          <w:rFonts w:ascii="Consolas" w:hAnsi="Consolas" w:cs="Consolas"/>
-          <w:color w:val="666666"/>
-        </w:rPr>
-        <w:t>:</w:t>
-      </w:r>
-      <w:r>
-        <w:rPr>
-          <w:rStyle w:val="sobjectv"/>
-          <w:rFonts w:ascii="Consolas" w:hAnsi="Consolas" w:cs="Consolas"/>
-          <w:color w:val="555555"/>
-        </w:rPr>
-        <w:t>3</w:t>
-      </w:r>
-      <w:r>
-        <w:rPr>
-          <w:rStyle w:val="scomma"/>
-          <w:rFonts w:ascii="Consolas" w:hAnsi="Consolas" w:cs="Consolas"/>
-          <w:color w:val="666666"/>
-        </w:rPr>
-        <w:t>,</w:t>
-      </w:r>
-      <w:r>
-        <w:rPr>
-          <w:rFonts w:ascii="Consolas" w:hAnsi="Consolas" w:cs="Consolas"/>
-          <w:color w:val="555555"/>
-        </w:rPr>
-        <w:br/>
-        <w:t>      </w:t>
-      </w:r>
-      <w:r>
-        <w:rPr>
-          <w:rStyle w:val="sobjectk"/>
-          <w:rFonts w:ascii="Consolas" w:hAnsi="Consolas" w:cs="Consolas"/>
-          <w:b/>
-          <w:bCs/>
-          <w:color w:val="333333"/>
-        </w:rPr>
-        <w:t>"is</w:t>
-      </w:r>
-      <w:r>
-        <w:rPr>
-          <w:rStyle w:val="sobjectk"/>
-          <w:rFonts w:ascii="Consolas" w:hAnsi="Consolas" w:cs="Consolas" w:hint="eastAsia"/>
-          <w:b/>
-          <w:bCs/>
-          <w:color w:val="333333"/>
-        </w:rPr>
-        <w:t>a</w:t>
-      </w:r>
-      <w:r>
-        <w:rPr>
-          <w:rStyle w:val="sobjectk"/>
-          <w:rFonts w:ascii="Consolas" w:hAnsi="Consolas" w:cs="Consolas"/>
-          <w:b/>
-          <w:bCs/>
-          <w:color w:val="333333"/>
-        </w:rPr>
-        <w:t>nswer"</w:t>
-      </w:r>
-      <w:r>
-        <w:rPr>
-          <w:rStyle w:val="scolon"/>
-          <w:rFonts w:ascii="Consolas" w:hAnsi="Consolas" w:cs="Consolas"/>
-          <w:color w:val="666666"/>
-        </w:rPr>
-        <w:t>:</w:t>
-      </w:r>
-      <w:r>
-        <w:rPr>
-          <w:rStyle w:val="sobjectv"/>
-          <w:rFonts w:ascii="Consolas" w:hAnsi="Consolas" w:cs="Consolas"/>
-          <w:color w:val="555555"/>
-        </w:rPr>
-        <w:t>0</w:t>
-      </w:r>
-      <w:r>
-        <w:rPr>
-          <w:rStyle w:val="scomma"/>
-          <w:rFonts w:ascii="Consolas" w:hAnsi="Consolas" w:cs="Consolas"/>
-          <w:color w:val="666666"/>
-        </w:rPr>
-        <w:t>,</w:t>
-      </w:r>
-      <w:r>
-        <w:rPr>
-          <w:rFonts w:ascii="Consolas" w:hAnsi="Consolas" w:cs="Consolas"/>
-          <w:color w:val="555555"/>
-        </w:rPr>
-        <w:br/>
-        <w:t>      </w:t>
-      </w:r>
-      <w:r>
-        <w:rPr>
-          <w:rStyle w:val="sobjectk"/>
-          <w:rFonts w:ascii="Consolas" w:hAnsi="Consolas" w:cs="Consolas"/>
-          <w:b/>
-          <w:bCs/>
-          <w:color w:val="333333"/>
-        </w:rPr>
-        <w:t>"</w:t>
-      </w:r>
-      <w:proofErr w:type="spellStart"/>
-      <w:r>
-        <w:rPr>
-          <w:rStyle w:val="sobjectk"/>
-          <w:rFonts w:ascii="Consolas" w:hAnsi="Consolas" w:cs="Consolas"/>
-          <w:b/>
-          <w:bCs/>
-          <w:color w:val="333333"/>
-        </w:rPr>
-        <w:t>choose</w:t>
-      </w:r>
-      <w:r>
-        <w:rPr>
-          <w:rStyle w:val="sobjectk"/>
-          <w:rFonts w:ascii="Consolas" w:hAnsi="Consolas" w:cs="Consolas" w:hint="eastAsia"/>
-          <w:b/>
-          <w:bCs/>
-          <w:color w:val="333333"/>
-        </w:rPr>
-        <w:t>u</w:t>
-      </w:r>
-      <w:r>
-        <w:rPr>
-          <w:rStyle w:val="sobjectk"/>
-          <w:rFonts w:ascii="Consolas" w:hAnsi="Consolas" w:cs="Consolas"/>
-          <w:b/>
-          <w:bCs/>
-          <w:color w:val="333333"/>
-        </w:rPr>
-        <w:t>ser</w:t>
-      </w:r>
-      <w:proofErr w:type="spellEnd"/>
-      <w:r>
-        <w:rPr>
-          <w:rStyle w:val="sobjectk"/>
-          <w:rFonts w:ascii="Consolas" w:hAnsi="Consolas" w:cs="Consolas"/>
-          <w:b/>
-          <w:bCs/>
-          <w:color w:val="333333"/>
-        </w:rPr>
-        <w:t>"</w:t>
-      </w:r>
-      <w:r>
-        <w:rPr>
-          <w:rStyle w:val="scolon"/>
-          <w:rFonts w:ascii="Consolas" w:hAnsi="Consolas" w:cs="Consolas"/>
-          <w:color w:val="666666"/>
-        </w:rPr>
-        <w:t>:</w:t>
-      </w:r>
-      <w:r>
-        <w:rPr>
-          <w:rStyle w:val="sbracket"/>
-          <w:rFonts w:ascii="Consolas" w:hAnsi="Consolas" w:cs="Consolas"/>
-          <w:color w:val="666666"/>
-        </w:rPr>
-        <w:t>[</w:t>
-      </w:r>
-      <w:r>
-        <w:rPr>
-          <w:rStyle w:val="apple-converted-space"/>
-          <w:rFonts w:ascii="Consolas" w:hAnsi="Consolas" w:cs="Consolas"/>
-          <w:color w:val="666666"/>
-        </w:rPr>
-        <w:t>  </w:t>
-      </w:r>
-      <w:r>
-        <w:rPr>
-          <w:rFonts w:ascii="Consolas" w:hAnsi="Consolas" w:cs="Consolas"/>
-          <w:color w:val="555555"/>
-        </w:rPr>
-        <w:br/>
-        <w:t>         </w:t>
-      </w:r>
-      <w:r>
-        <w:rPr>
-          <w:rStyle w:val="sarrayv"/>
-          <w:rFonts w:ascii="Consolas" w:hAnsi="Consolas" w:cs="Consolas"/>
-          <w:color w:val="555555"/>
-        </w:rPr>
-        <w:t>"D"</w:t>
-      </w:r>
-      <w:r>
-        <w:rPr>
-          <w:rFonts w:ascii="Consolas" w:hAnsi="Consolas" w:cs="Consolas"/>
-          <w:color w:val="555555"/>
-        </w:rPr>
-        <w:br/>
-        <w:t>      </w:t>
-      </w:r>
-      <w:r>
-        <w:rPr>
-          <w:rStyle w:val="sbracket"/>
-          <w:rFonts w:ascii="Consolas" w:hAnsi="Consolas" w:cs="Consolas"/>
-          <w:color w:val="666666"/>
-        </w:rPr>
-        <w:t>]</w:t>
-      </w:r>
-      <w:r>
-        <w:rPr>
-          <w:rFonts w:ascii="Consolas" w:hAnsi="Consolas" w:cs="Consolas"/>
-          <w:color w:val="555555"/>
-        </w:rPr>
-        <w:br/>
-        <w:t>   </w:t>
-      </w:r>
-      <w:r>
-        <w:rPr>
-          <w:rStyle w:val="sbrace"/>
-          <w:rFonts w:ascii="Consolas" w:hAnsi="Consolas" w:cs="Consolas"/>
-          <w:color w:val="666666"/>
-        </w:rPr>
-        <w:t>}</w:t>
-      </w:r>
-      <w:r>
-        <w:rPr>
-          <w:rStyle w:val="scomma"/>
-          <w:rFonts w:ascii="Consolas" w:hAnsi="Consolas" w:cs="Consolas"/>
-          <w:color w:val="666666"/>
-        </w:rPr>
-        <w:t>,</w:t>
-      </w:r>
-      <w:r>
-        <w:rPr>
-          <w:rFonts w:ascii="Consolas" w:hAnsi="Consolas" w:cs="Consolas"/>
-          <w:color w:val="555555"/>
-        </w:rPr>
-        <w:br/>
-        <w:t>   </w:t>
-      </w:r>
-      <w:r>
-        <w:rPr>
-          <w:rStyle w:val="sbrace"/>
-          <w:rFonts w:ascii="Consolas" w:hAnsi="Consolas" w:cs="Consolas"/>
-          <w:color w:val="666666"/>
-        </w:rPr>
-        <w:t>{</w:t>
-      </w:r>
-      <w:r>
-        <w:rPr>
-          <w:rStyle w:val="apple-converted-space"/>
-          <w:rFonts w:ascii="Consolas" w:hAnsi="Consolas" w:cs="Consolas"/>
-          <w:color w:val="666666"/>
-        </w:rPr>
-        <w:t>  </w:t>
-      </w:r>
-      <w:r>
-        <w:rPr>
-          <w:rFonts w:ascii="Consolas" w:hAnsi="Consolas" w:cs="Consolas"/>
-          <w:color w:val="555555"/>
-        </w:rPr>
-        <w:br/>
-        <w:t>      </w:t>
-      </w:r>
-      <w:r>
-        <w:rPr>
-          <w:rStyle w:val="sobjectk"/>
-          <w:rFonts w:ascii="Consolas" w:hAnsi="Consolas" w:cs="Consolas"/>
-          <w:b/>
-          <w:bCs/>
-          <w:color w:val="333333"/>
-        </w:rPr>
-        <w:t>"</w:t>
-      </w:r>
-      <w:r>
-        <w:rPr>
-          <w:rStyle w:val="sobjectk"/>
-          <w:rFonts w:ascii="Consolas" w:hAnsi="Consolas" w:cs="Consolas" w:hint="eastAsia"/>
-          <w:b/>
-          <w:bCs/>
-          <w:color w:val="333333"/>
-        </w:rPr>
-        <w:t>cardid</w:t>
-      </w:r>
-      <w:r>
-        <w:rPr>
-          <w:rStyle w:val="sobjectk"/>
-          <w:rFonts w:ascii="Consolas" w:hAnsi="Consolas" w:cs="Consolas"/>
-          <w:b/>
-          <w:bCs/>
-          <w:color w:val="333333"/>
-        </w:rPr>
-        <w:t>"</w:t>
-      </w:r>
-      <w:r>
-        <w:rPr>
-          <w:rStyle w:val="scolon"/>
-          <w:rFonts w:ascii="Consolas" w:hAnsi="Consolas" w:cs="Consolas"/>
-          <w:color w:val="666666"/>
-        </w:rPr>
-        <w:t>:</w:t>
-      </w:r>
-      <w:r>
-        <w:rPr>
-          <w:rStyle w:val="sobjectv"/>
-          <w:rFonts w:ascii="Consolas" w:hAnsi="Consolas" w:cs="Consolas"/>
-          <w:color w:val="555555"/>
-        </w:rPr>
-        <w:t>4</w:t>
-      </w:r>
-      <w:r>
-        <w:rPr>
-          <w:rStyle w:val="scomma"/>
-          <w:rFonts w:ascii="Consolas" w:hAnsi="Consolas" w:cs="Consolas"/>
-          <w:color w:val="666666"/>
-        </w:rPr>
-        <w:t>,</w:t>
-      </w:r>
-      <w:r>
-        <w:rPr>
-          <w:rFonts w:ascii="Consolas" w:hAnsi="Consolas" w:cs="Consolas"/>
-          <w:color w:val="555555"/>
-        </w:rPr>
-        <w:br/>
-        <w:t>      </w:t>
-      </w:r>
-      <w:r>
-        <w:rPr>
-          <w:rStyle w:val="sobjectk"/>
-          <w:rFonts w:ascii="Consolas" w:hAnsi="Consolas" w:cs="Consolas"/>
-          <w:b/>
-          <w:bCs/>
-          <w:color w:val="333333"/>
-        </w:rPr>
-        <w:t>"isAnswer"</w:t>
-      </w:r>
-      <w:r>
-        <w:rPr>
-          <w:rStyle w:val="scolon"/>
-          <w:rFonts w:ascii="Consolas" w:hAnsi="Consolas" w:cs="Consolas"/>
-          <w:color w:val="666666"/>
-        </w:rPr>
-        <w:t>:</w:t>
-      </w:r>
-      <w:r>
-        <w:rPr>
-          <w:rStyle w:val="sobjectv"/>
-          <w:rFonts w:ascii="Consolas" w:hAnsi="Consolas" w:cs="Consolas"/>
-          <w:color w:val="555555"/>
-        </w:rPr>
-        <w:t>0</w:t>
-      </w:r>
-      <w:r>
-        <w:rPr>
-          <w:rStyle w:val="scomma"/>
-          <w:rFonts w:ascii="Consolas" w:hAnsi="Consolas" w:cs="Consolas"/>
-          <w:color w:val="666666"/>
-        </w:rPr>
-        <w:t>,</w:t>
-      </w:r>
-      <w:r>
-        <w:rPr>
-          <w:rFonts w:ascii="Consolas" w:hAnsi="Consolas" w:cs="Consolas"/>
-          <w:color w:val="555555"/>
-        </w:rPr>
-        <w:br/>
-        <w:t>      </w:t>
-      </w:r>
-      <w:r>
-        <w:rPr>
-          <w:rStyle w:val="sobjectk"/>
-          <w:rFonts w:ascii="Consolas" w:hAnsi="Consolas" w:cs="Consolas"/>
-          <w:b/>
-          <w:bCs/>
-          <w:color w:val="333333"/>
-        </w:rPr>
-        <w:t>"</w:t>
-      </w:r>
-      <w:proofErr w:type="spellStart"/>
-      <w:r>
-        <w:rPr>
-          <w:rStyle w:val="sobjectk"/>
-          <w:rFonts w:ascii="Consolas" w:hAnsi="Consolas" w:cs="Consolas"/>
-          <w:b/>
-          <w:bCs/>
-          <w:color w:val="333333"/>
-        </w:rPr>
-        <w:t>chooseUser</w:t>
-      </w:r>
-      <w:proofErr w:type="spellEnd"/>
-      <w:r>
-        <w:rPr>
-          <w:rStyle w:val="sobjectk"/>
-          <w:rFonts w:ascii="Consolas" w:hAnsi="Consolas" w:cs="Consolas"/>
-          <w:b/>
-          <w:bCs/>
-          <w:color w:val="333333"/>
-        </w:rPr>
-        <w:t>"</w:t>
-      </w:r>
-      <w:r>
-        <w:rPr>
-          <w:rStyle w:val="scolon"/>
-          <w:rFonts w:ascii="Consolas" w:hAnsi="Consolas" w:cs="Consolas"/>
-          <w:color w:val="666666"/>
-        </w:rPr>
-        <w:t>:</w:t>
-      </w:r>
-      <w:r>
-        <w:rPr>
-          <w:rStyle w:val="sbracket"/>
-          <w:rFonts w:ascii="Consolas" w:hAnsi="Consolas" w:cs="Consolas"/>
-          <w:color w:val="666666"/>
-        </w:rPr>
-        <w:t>[</w:t>
-      </w:r>
-      <w:r>
-        <w:rPr>
-          <w:rStyle w:val="apple-converted-space"/>
-          <w:rFonts w:ascii="Consolas" w:hAnsi="Consolas" w:cs="Consolas"/>
-          <w:color w:val="666666"/>
-        </w:rPr>
-        <w:t>  </w:t>
-      </w:r>
-      <w:r>
-        <w:rPr>
-          <w:rFonts w:ascii="Consolas" w:hAnsi="Consolas" w:cs="Consolas"/>
-          <w:color w:val="555555"/>
-        </w:rPr>
-        <w:br/>
-        <w:t>      </w:t>
-      </w:r>
-      <w:r>
-        <w:rPr>
-          <w:rStyle w:val="sbracket"/>
-          <w:rFonts w:ascii="Consolas" w:hAnsi="Consolas" w:cs="Consolas"/>
-          <w:color w:val="666666"/>
-        </w:rPr>
-        <w:t>]</w:t>
-      </w:r>
-      <w:r>
-        <w:rPr>
-          <w:rFonts w:ascii="Consolas" w:hAnsi="Consolas" w:cs="Consolas"/>
-          <w:color w:val="555555"/>
-        </w:rPr>
-        <w:br/>
-        <w:t>   </w:t>
-      </w:r>
-      <w:r>
-        <w:rPr>
-          <w:rStyle w:val="sbrace"/>
-          <w:rFonts w:ascii="Consolas" w:hAnsi="Consolas" w:cs="Consolas"/>
-          <w:color w:val="666666"/>
-        </w:rPr>
-        <w:t>}</w:t>
-      </w:r>
-      <w:r>
-        <w:rPr>
-          <w:rFonts w:ascii="Consolas" w:hAnsi="Consolas" w:cs="Consolas"/>
-          <w:color w:val="555555"/>
-        </w:rPr>
-        <w:br/>
-      </w:r>
-      <w:r>
-        <w:rPr>
-          <w:rStyle w:val="sbracket"/>
-          <w:rFonts w:ascii="Consolas" w:hAnsi="Consolas" w:cs="Consolas"/>
-          <w:color w:val="666666"/>
-        </w:rPr>
-        <w:t>]</w:t>
-      </w:r>
-      <w:r>
-        <w:rPr>
-          <w:rStyle w:val="sarrayv"/>
-          <w:rFonts w:ascii="Consolas" w:hAnsi="Consolas" w:cs="Consolas"/>
-          <w:color w:val="555555"/>
+          <w:rFonts w:ascii="Consolas" w:eastAsia="新細明體" w:hAnsi="Consolas" w:cs="Consolas"/>
+          <w:color w:val="555555"/>
+          <w:szCs w:val="24"/>
         </w:rPr>
         <w:t>)</w:t>
       </w:r>
+    </w:p>
+    <w:p>
+      <w:bookmarkStart w:id="18" w:name="_GoBack"/>
+      <w:bookmarkEnd w:id="18"/>
     </w:p>
     <w:sectPr>
       <w:pgSz w:w="11906" w:h="16838"/>
@@ -14654,6 +14418,7 @@
   <w:style w:type="character" w:default="1" w:styleId="a0">
     <w:name w:val="Default Paragraph Font"/>
     <w:uiPriority w:val="1"/>
+    <w:semiHidden/>
     <w:unhideWhenUsed/>
   </w:style>
   <w:style w:type="table" w:default="1" w:styleId="a1">
@@ -15047,6 +14812,7 @@
   <w:style w:type="character" w:default="1" w:styleId="a0">
     <w:name w:val="Default Paragraph Font"/>
     <w:uiPriority w:val="1"/>
+    <w:semiHidden/>
     <w:unhideWhenUsed/>
   </w:style>
   <w:style w:type="table" w:default="1" w:styleId="a1">
@@ -15569,7 +15335,7 @@
 </file>
 
 <file path=customXml/itemProps1.xml><?xml version="1.0" encoding="utf-8"?>
-<ds:datastoreItem xmlns:ds="http://schemas.openxmlformats.org/officeDocument/2006/customXml" ds:itemID="{F9EC964F-1F59-4B45-8BA3-FBA6EBC66B69}">
+<ds:datastoreItem xmlns:ds="http://schemas.openxmlformats.org/officeDocument/2006/customXml" ds:itemID="{EBC2E2B9-B0CF-403C-8614-FB5AC8CEC774}">
   <ds:schemaRefs>
     <ds:schemaRef ds:uri="http://schemas.openxmlformats.org/officeDocument/2006/bibliography"/>
   </ds:schemaRefs>

</xml_diff>